<commit_message>
อัพเดต srsd บท4 Activity(1-5) [90%]
</commit_message>
<xml_diff>
--- a/SRSD เอกสารกำกับการทำงานซอฟต์แวร์/บทที่ 4 Activity Diagram มอดูลที่ 1-5.docx
+++ b/SRSD เอกสารกำกับการทำงานซอฟต์แวร์/บทที่ 4 Activity Diagram มอดูลที่ 1-5.docx
@@ -14,11 +14,11 @@
           <w:tab w:val="left" w:pos="540"/>
         </w:tabs>
       </w:pPr>
-      <w:bookmarkStart w:id="0" w:name="_Toc66384460"/>
-      <w:bookmarkStart w:id="1" w:name="_Toc69317023"/>
-      <w:bookmarkStart w:id="2" w:name="_Toc71637856"/>
-      <w:bookmarkStart w:id="3" w:name="_Hlk78892491"/>
-      <w:bookmarkEnd w:id="3"/>
+      <w:bookmarkStart w:id="0" w:name="_Hlk78892491"/>
+      <w:bookmarkStart w:id="1" w:name="_Toc66384460"/>
+      <w:bookmarkStart w:id="2" w:name="_Toc69317023"/>
+      <w:bookmarkStart w:id="3" w:name="_Toc71637856"/>
+      <w:bookmarkEnd w:id="0"/>
       <w:r>
         <w:rPr>
           <w:cs/>
@@ -50,9 +50,9 @@
         </w:rPr>
         <w:t>)</w:t>
       </w:r>
-      <w:bookmarkEnd w:id="0"/>
       <w:bookmarkEnd w:id="1"/>
       <w:bookmarkEnd w:id="2"/>
+      <w:bookmarkEnd w:id="3"/>
     </w:p>
     <w:p>
       <w:pPr>
@@ -192,18 +192,99 @@
         </w:rPr>
         <w:t>เพิ่มการบริการ</w:t>
       </w:r>
-      <w:r>
-        <w:br/>
-      </w:r>
+    </w:p>
+    <w:p>
+      <w:pPr>
+        <w:spacing w:after="0"/>
+        <w:ind w:firstLine="540"/>
+        <w:jc w:val="thaiDistribute"/>
+      </w:pPr>
+      <w:r>
+        <w:rPr>
+          <w:rFonts w:hint="cs"/>
+          <w:cs/>
+        </w:rPr>
+        <w:t xml:space="preserve">เพิ่มการบริการ เป็นการแสดงการทำงานของพนักงานบริษัทลานตู้ที่ทำกับระบบจัดการตู้คอนเทนเนอร์ โดยให้พนักงานบริษัทลานตู้เลือก </w:t>
+      </w:r>
+      <w:r>
+        <w:t>“</w:t>
+      </w:r>
+      <w:r>
+        <w:rPr>
+          <w:rFonts w:hint="cs"/>
+          <w:cs/>
+        </w:rPr>
+        <w:t>ข้อมูลบริการ</w:t>
+      </w:r>
+      <w:r>
+        <w:t>”</w:t>
+      </w:r>
+      <w:r>
+        <w:rPr>
+          <w:rFonts w:hint="cs"/>
+          <w:cs/>
+        </w:rPr>
+        <w:t xml:space="preserve"> ระบบจะแสดงหน้าจอข้อมูลบริการ และให้พนักงานบริษัทลานตู้เลือก </w:t>
+      </w:r>
+      <w:r>
+        <w:t>“</w:t>
+      </w:r>
+      <w:r>
+        <w:rPr>
+          <w:rFonts w:hint="cs"/>
+          <w:cs/>
+        </w:rPr>
+        <w:t>เพิ่มบริการ</w:t>
+      </w:r>
+      <w:r>
+        <w:t>”</w:t>
+      </w:r>
+      <w:r>
+        <w:rPr>
+          <w:rFonts w:hint="cs"/>
+          <w:cs/>
+        </w:rPr>
+        <w:t xml:space="preserve"> ระบบจะแสดงหน้าจอเพิ่มบริการ ให้พนักงานบริษัทลานตู้กรอกข้อมูลตู้คอนเทนเนอร์ ข้อมูลการบริการ ข้อมูลเอเย่นต์และข้อมูลลูกค้า เมื่อพนักงานบริษัทลานตู้กรอกและตรวจสอบข้อมูลในเพิ่มบริการเรียบร้อยแล้ว ทำการกด </w:t>
+      </w:r>
+      <w:r>
+        <w:t>“</w:t>
+      </w:r>
+      <w:r>
+        <w:rPr>
+          <w:rFonts w:hint="cs"/>
+          <w:cs/>
+        </w:rPr>
+        <w:t>บันทึก</w:t>
+      </w:r>
+      <w:r>
+        <w:t>”</w:t>
+      </w:r>
+      <w:r>
+        <w:rPr>
+          <w:rFonts w:hint="cs"/>
+          <w:cs/>
+        </w:rPr>
+        <w:t xml:space="preserve"> เพื่อให้ระบบบันทึกและเพิ่มข้อมูลลงในระบบ จากนั้นระบบจะแสดงหน้าจอข้อมูลบริการ โดยมีขั้นตอนการทำงาน ดังภาพที่ 4-</w:t>
+      </w:r>
+      <w:r>
+        <w:t>XX</w:t>
+      </w:r>
+    </w:p>
+    <w:p>
+      <w:pPr>
+        <w:spacing w:after="0"/>
+        <w:ind w:firstLine="540"/>
+        <w:jc w:val="both"/>
+      </w:pPr>
       <w:r>
         <w:rPr>
           <w:noProof/>
         </w:rPr>
         <w:drawing>
-          <wp:inline distT="0" distB="0" distL="0" distR="0" wp14:anchorId="5E19CC31" wp14:editId="0B2D3FAC">
-            <wp:extent cx="5267325" cy="4371975"/>
-            <wp:effectExtent l="0" t="0" r="9525" b="9525"/>
-            <wp:docPr id="20" name="Picture 20"/>
+          <wp:inline distT="0" distB="0" distL="0" distR="0" wp14:anchorId="72C1324E" wp14:editId="408F86BE">
+            <wp:extent cx="5276850" cy="4371975"/>
+            <wp:effectExtent l="0" t="0" r="0" b="9525"/>
+            <wp:docPr id="5" name="Picture 5"/>
             <wp:cNvGraphicFramePr>
               <a:graphicFrameLocks xmlns:a="http://schemas.openxmlformats.org/drawingml/2006/main" noChangeAspect="1"/>
             </wp:cNvGraphicFramePr>
@@ -211,81 +292,7 @@
               <a:graphicData uri="http://schemas.openxmlformats.org/drawingml/2006/picture">
                 <pic:pic xmlns:pic="http://schemas.openxmlformats.org/drawingml/2006/picture">
                   <pic:nvPicPr>
-                    <pic:cNvPr id="0" name="Picture 4"/>
-                    <pic:cNvPicPr>
-                      <a:picLocks noChangeAspect="1" noChangeArrowheads="1"/>
-                    </pic:cNvPicPr>
-                  </pic:nvPicPr>
-                  <pic:blipFill>
-                    <a:blip r:embed="rId5">
-                      <a:extLst>
-                        <a:ext uri="{28A0092B-C50C-407E-A947-70E740481C1C}">
-                          <a14:useLocalDpi xmlns:a14="http://schemas.microsoft.com/office/drawing/2010/main" val="0"/>
-                        </a:ext>
-                      </a:extLst>
-                    </a:blip>
-                    <a:srcRect/>
-                    <a:stretch>
-                      <a:fillRect/>
-                    </a:stretch>
-                  </pic:blipFill>
-                  <pic:spPr bwMode="auto">
-                    <a:xfrm>
-                      <a:off x="0" y="0"/>
-                      <a:ext cx="5267325" cy="4371975"/>
-                    </a:xfrm>
-                    <a:prstGeom prst="rect">
-                      <a:avLst/>
-                    </a:prstGeom>
-                    <a:noFill/>
-                    <a:ln>
-                      <a:noFill/>
-                    </a:ln>
-                  </pic:spPr>
-                </pic:pic>
-              </a:graphicData>
-            </a:graphic>
-          </wp:inline>
-        </w:drawing>
-      </w:r>
-    </w:p>
-    <w:p>
-      <w:pPr>
-        <w:pStyle w:val="42"/>
-        <w:numPr>
-          <w:ilvl w:val="2"/>
-          <w:numId w:val="9"/>
-        </w:numPr>
-        <w:jc w:val="left"/>
-      </w:pPr>
-      <w:r>
-        <w:rPr>
-          <w:rFonts w:hint="cs"/>
-          <w:cs/>
-        </w:rPr>
-        <w:lastRenderedPageBreak/>
-        <w:t>ดูรายการบริการ</w:t>
-      </w:r>
-      <w:r>
-        <w:br/>
-      </w:r>
-      <w:r>
-        <w:rPr>
-          <w:noProof/>
-        </w:rPr>
-        <w:drawing>
-          <wp:inline distT="0" distB="0" distL="0" distR="0" wp14:anchorId="6A207806" wp14:editId="7E34CD35">
-            <wp:extent cx="5172075" cy="3724275"/>
-            <wp:effectExtent l="0" t="0" r="9525" b="9525"/>
-            <wp:docPr id="27" name="Picture 27"/>
-            <wp:cNvGraphicFramePr>
-              <a:graphicFrameLocks xmlns:a="http://schemas.openxmlformats.org/drawingml/2006/main" noChangeAspect="1"/>
-            </wp:cNvGraphicFramePr>
-            <a:graphic xmlns:a="http://schemas.openxmlformats.org/drawingml/2006/main">
-              <a:graphicData uri="http://schemas.openxmlformats.org/drawingml/2006/picture">
-                <pic:pic xmlns:pic="http://schemas.openxmlformats.org/drawingml/2006/picture">
-                  <pic:nvPicPr>
-                    <pic:cNvPr id="0" name="Picture 6"/>
+                    <pic:cNvPr id="0" name="Picture 5"/>
                     <pic:cNvPicPr>
                       <a:picLocks noChangeAspect="1" noChangeArrowheads="1"/>
                     </pic:cNvPicPr>
@@ -306,7 +313,7 @@
                   <pic:spPr bwMode="auto">
                     <a:xfrm>
                       <a:off x="0" y="0"/>
-                      <a:ext cx="5172075" cy="3724275"/>
+                      <a:ext cx="5276850" cy="4371975"/>
                     </a:xfrm>
                     <a:prstGeom prst="rect">
                       <a:avLst/>
@@ -322,6 +329,9 @@
           </wp:inline>
         </w:drawing>
       </w:r>
+      <w:r>
+        <w:br/>
+      </w:r>
     </w:p>
     <w:p>
       <w:pPr>
@@ -337,41 +347,40 @@
           <w:rFonts w:hint="cs"/>
           <w:cs/>
         </w:rPr>
-        <w:t>คิดค่าบริการ</w:t>
-      </w:r>
-      <w:r>
-        <w:br/>
-      </w:r>
-    </w:p>
-    <w:p>
-      <w:pPr>
-        <w:pStyle w:val="42"/>
-        <w:numPr>
-          <w:ilvl w:val="2"/>
-          <w:numId w:val="9"/>
-        </w:numPr>
-        <w:jc w:val="left"/>
-      </w:pPr>
-      <w:r>
-        <w:rPr>
-          <w:rFonts w:hint="cs"/>
-          <w:cs/>
-        </w:rPr>
         <w:lastRenderedPageBreak/>
-        <w:t>แก้ไขข้อมูลการบริการ</w:t>
-      </w:r>
-      <w:r>
-        <w:br/>
-      </w:r>
+        <w:t>ดูรายการบริการ</w:t>
+      </w:r>
+    </w:p>
+    <w:p>
+      <w:pPr>
+        <w:pStyle w:val="ListParagraph"/>
+      </w:pPr>
+      <w:r>
+        <w:rPr>
+          <w:rFonts w:hint="cs"/>
+          <w:cs/>
+        </w:rPr>
+        <w:t>การดูรายการบริการ เป็นการแสดงการทำงานของพนักงานบริษัทลานตู้ที่ทำกับระบบจัดการตู้คอนเทนเนอร์ โดยให้พนักงานบริษัทลานตู้เลือกรายการบริการที่ต้องการดู จากนั้นระบบจะเรียกข้อมูลบริการจากฐานข้อมูลและแสดงหน้าจอข้อมูลบริการ โดยมีขั้นตอนการทำงาน ดังภาพที่ 4-</w:t>
+      </w:r>
+      <w:r>
+        <w:t>XX</w:t>
+      </w:r>
+    </w:p>
+    <w:p>
+      <w:pPr>
+        <w:pStyle w:val="42"/>
+        <w:ind w:left="720"/>
+        <w:jc w:val="left"/>
+      </w:pPr>
       <w:r>
         <w:rPr>
           <w:noProof/>
         </w:rPr>
         <w:drawing>
-          <wp:inline distT="0" distB="0" distL="0" distR="0" wp14:anchorId="6EB9827F" wp14:editId="48BBACD2">
-            <wp:extent cx="5267325" cy="4371975"/>
-            <wp:effectExtent l="0" t="0" r="9525" b="9525"/>
-            <wp:docPr id="28" name="Picture 28"/>
+          <wp:inline distT="0" distB="0" distL="0" distR="0" wp14:anchorId="1AA24104" wp14:editId="2CC04F2B">
+            <wp:extent cx="5181600" cy="3733800"/>
+            <wp:effectExtent l="0" t="0" r="0" b="0"/>
+            <wp:docPr id="6" name="Picture 6"/>
             <wp:cNvGraphicFramePr>
               <a:graphicFrameLocks xmlns:a="http://schemas.openxmlformats.org/drawingml/2006/main" noChangeAspect="1"/>
             </wp:cNvGraphicFramePr>
@@ -379,7 +388,7 @@
               <a:graphicData uri="http://schemas.openxmlformats.org/drawingml/2006/picture">
                 <pic:pic xmlns:pic="http://schemas.openxmlformats.org/drawingml/2006/picture">
                   <pic:nvPicPr>
-                    <pic:cNvPr id="0" name="Picture 7"/>
+                    <pic:cNvPr id="0" name="Picture 6"/>
                     <pic:cNvPicPr>
                       <a:picLocks noChangeAspect="1" noChangeArrowheads="1"/>
                     </pic:cNvPicPr>
@@ -400,7 +409,7 @@
                   <pic:spPr bwMode="auto">
                     <a:xfrm>
                       <a:off x="0" y="0"/>
-                      <a:ext cx="5267325" cy="4371975"/>
+                      <a:ext cx="5181600" cy="3733800"/>
                     </a:xfrm>
                     <a:prstGeom prst="rect">
                       <a:avLst/>
@@ -416,6 +425,9 @@
           </wp:inline>
         </w:drawing>
       </w:r>
+      <w:r>
+        <w:br/>
+      </w:r>
     </w:p>
     <w:p>
       <w:pPr>
@@ -431,20 +443,173 @@
           <w:rFonts w:hint="cs"/>
           <w:cs/>
         </w:rPr>
-        <w:t>ลบบริการ</w:t>
-      </w:r>
-      <w:r>
+        <w:t>คิดค่าบริการ</w:t>
+      </w:r>
+    </w:p>
+    <w:p>
+      <w:pPr>
+        <w:ind w:firstLine="720"/>
+      </w:pPr>
+      <w:r>
+        <w:rPr>
+          <w:rFonts w:hint="cs"/>
+          <w:cs/>
+        </w:rPr>
+        <w:t>คิดค่าบริการ เป็นการแสดงการทำงานของพนักงานบริษัทลานตู้ที่ทำกับระบบจัดการตู้คอนเทนเนอร์ โดยให้พนักงานบริษัทลาน</w:t>
+      </w:r>
+      <w:r>
+        <w:rPr>
+          <w:rFonts w:hint="cs"/>
+          <w:cs/>
+        </w:rPr>
+        <w:t xml:space="preserve">กดปุ่ม </w:t>
+      </w:r>
+      <w:r>
+        <w:t>“</w:t>
+      </w:r>
+      <w:r>
+        <w:rPr>
+          <w:rFonts w:hint="cs"/>
+          <w:cs/>
+        </w:rPr>
+        <w:t>คิดค่าบริการ</w:t>
+      </w:r>
+      <w:r>
+        <w:t>”</w:t>
+      </w:r>
+      <w:r>
+        <w:rPr>
+          <w:rFonts w:hint="cs"/>
+          <w:cs/>
+        </w:rPr>
+        <w:t xml:space="preserve"> ระบบจะแสดงหน้าจอกรอกข้อมูลค่าบริการให้</w:t>
+      </w:r>
+      <w:r>
+        <w:rPr>
+          <w:rFonts w:hint="cs"/>
+          <w:cs/>
+        </w:rPr>
+        <w:t>พนักงานบริษัทลาน</w:t>
+      </w:r>
+      <w:r>
+        <w:rPr>
+          <w:rFonts w:hint="cs"/>
+          <w:cs/>
+        </w:rPr>
+        <w:t>กรอกข้อมูลค่าบริการ</w:t>
+      </w:r>
+      <w:r>
+        <w:rPr>
+          <w:rFonts w:hint="cs"/>
+          <w:cs/>
+        </w:rPr>
+        <w:t xml:space="preserve"> </w:t>
+      </w:r>
+      <w:r>
+        <w:rPr>
+          <w:rFonts w:hint="cs"/>
+          <w:cs/>
+        </w:rPr>
+        <w:t>เมื่อพนักงานบริษัทลานตู้กรอกและตรวจสอบข้อมูล</w:t>
+      </w:r>
+      <w:r>
+        <w:rPr>
+          <w:rFonts w:hint="cs"/>
+          <w:cs/>
+        </w:rPr>
+        <w:t>คิดค่า</w:t>
+      </w:r>
+      <w:r>
+        <w:rPr>
+          <w:rFonts w:hint="cs"/>
+          <w:cs/>
+        </w:rPr>
+        <w:t xml:space="preserve">บริการเรียบร้อยแล้ว </w:t>
+      </w:r>
+      <w:r>
+        <w:rPr>
+          <w:rFonts w:hint="cs"/>
+          <w:cs/>
+        </w:rPr>
+        <w:t>ระบบจะคำนวณค่าบริการ ให้</w:t>
+      </w:r>
+      <w:r>
+        <w:rPr>
+          <w:rFonts w:hint="cs"/>
+          <w:cs/>
+        </w:rPr>
+        <w:t xml:space="preserve">พนักงานบริษัทลานกดปุ่ม </w:t>
+      </w:r>
+      <w:r>
+        <w:t>“</w:t>
+      </w:r>
+      <w:r>
+        <w:rPr>
+          <w:rFonts w:hint="cs"/>
+          <w:cs/>
+        </w:rPr>
+        <w:t>พิมพ์ใบเสร็จ</w:t>
+      </w:r>
+      <w:r>
+        <w:t>”</w:t>
+      </w:r>
+      <w:r>
+        <w:rPr>
+          <w:rFonts w:hint="cs"/>
+          <w:cs/>
+        </w:rPr>
+        <w:t xml:space="preserve"> </w:t>
+      </w:r>
+      <w:r>
+        <w:rPr>
+          <w:rFonts w:hint="cs"/>
+          <w:cs/>
+        </w:rPr>
+        <w:t>จากนั้นระบบจะพิมพ์ใบเสร็จ</w:t>
+      </w:r>
+      <w:r>
+        <w:rPr>
+          <w:rFonts w:hint="cs"/>
+          <w:cs/>
+        </w:rPr>
+        <w:t xml:space="preserve"> โดยมีขั้นตอนการทำงาน ดังภาพที่ 4-</w:t>
+      </w:r>
+      <w:r>
+        <w:t>XX</w:t>
+      </w:r>
+    </w:p>
+    <w:p>
+      <w:pPr>
+        <w:pStyle w:val="42"/>
+        <w:jc w:val="left"/>
+        <w:rPr>
+          <w:rFonts w:hint="cs"/>
+        </w:rPr>
+        <w:sectPr>
+          <w:pgSz w:w="11906" w:h="16838"/>
+          <w:pgMar w:top="2160" w:right="1440" w:bottom="1440" w:left="2160" w:header="708" w:footer="708" w:gutter="0"/>
+          <w:cols w:space="708"/>
+          <w:docGrid w:linePitch="435"/>
+        </w:sectPr>
+      </w:pPr>
+      <w:r>
+        <w:rPr>
+          <w:cs/>
+        </w:rPr>
+        <w:lastRenderedPageBreak/>
         <w:br/>
       </w:r>
       <w:r>
         <w:rPr>
+          <w:rFonts w:hint="cs"/>
           <w:noProof/>
+          <w:cs/>
         </w:rPr>
         <w:drawing>
-          <wp:inline distT="0" distB="0" distL="0" distR="0" wp14:anchorId="3671C6F4" wp14:editId="24AD2165">
-            <wp:extent cx="4029075" cy="2200275"/>
-            <wp:effectExtent l="0" t="0" r="9525" b="9525"/>
-            <wp:docPr id="29" name="Picture 29"/>
+          <wp:inline distT="0" distB="0" distL="0" distR="0" wp14:anchorId="07679217" wp14:editId="05FC9A02">
+            <wp:extent cx="4972050" cy="4781550"/>
+            <wp:effectExtent l="0" t="0" r="0" b="0"/>
+            <wp:docPr id="1" name="Picture 1"/>
             <wp:cNvGraphicFramePr>
               <a:graphicFrameLocks xmlns:a="http://schemas.openxmlformats.org/drawingml/2006/main" noChangeAspect="1"/>
             </wp:cNvGraphicFramePr>
@@ -452,7 +617,7 @@
               <a:graphicData uri="http://schemas.openxmlformats.org/drawingml/2006/picture">
                 <pic:pic xmlns:pic="http://schemas.openxmlformats.org/drawingml/2006/picture">
                   <pic:nvPicPr>
-                    <pic:cNvPr id="0" name="Picture 8"/>
+                    <pic:cNvPr id="0" name="Picture 1"/>
                     <pic:cNvPicPr>
                       <a:picLocks noChangeAspect="1" noChangeArrowheads="1"/>
                     </pic:cNvPicPr>
@@ -473,7 +638,7 @@
                   <pic:spPr bwMode="auto">
                     <a:xfrm>
                       <a:off x="0" y="0"/>
-                      <a:ext cx="4029075" cy="2200275"/>
+                      <a:ext cx="4972050" cy="4781550"/>
                     </a:xfrm>
                     <a:prstGeom prst="rect">
                       <a:avLst/>
@@ -493,6 +658,15 @@
     <w:p>
       <w:pPr>
         <w:pStyle w:val="42"/>
+        <w:jc w:val="left"/>
+        <w:rPr>
+          <w:rFonts w:hint="cs"/>
+        </w:rPr>
+      </w:pPr>
+    </w:p>
+    <w:p>
+      <w:pPr>
+        <w:pStyle w:val="42"/>
         <w:numPr>
           <w:ilvl w:val="2"/>
           <w:numId w:val="9"/>
@@ -504,61 +678,128 @@
           <w:rFonts w:hint="cs"/>
           <w:cs/>
         </w:rPr>
-        <w:t>ดูข้อมูลบริการ</w:t>
-      </w:r>
-      <w:r>
-        <w:br/>
-      </w:r>
-    </w:p>
-    <w:p>
-      <w:pPr>
-        <w:pStyle w:val="42"/>
-        <w:numPr>
-          <w:ilvl w:val="2"/>
-          <w:numId w:val="9"/>
-        </w:numPr>
-        <w:jc w:val="left"/>
-      </w:pPr>
-      <w:r>
-        <w:rPr>
-          <w:rFonts w:hint="cs"/>
-          <w:cs/>
-        </w:rPr>
-        <w:t>ดาวน์โหลดรายงานบริการ</w:t>
-      </w:r>
-      <w:r>
-        <w:br/>
-      </w:r>
-    </w:p>
-    <w:p>
-      <w:pPr>
-        <w:pStyle w:val="42"/>
-        <w:numPr>
-          <w:ilvl w:val="2"/>
-          <w:numId w:val="9"/>
-        </w:numPr>
-        <w:jc w:val="left"/>
-      </w:pPr>
-      <w:r>
-        <w:rPr>
-          <w:rFonts w:hint="cs"/>
-          <w:cs/>
-        </w:rPr>
-        <w:lastRenderedPageBreak/>
-        <w:t>เพิ่มตู้คอนเทนเนอร์</w:t>
-      </w:r>
-      <w:r>
-        <w:br/>
-      </w:r>
+        <w:t>แก้ไขข้อมูลการบริการ</w:t>
+      </w:r>
+    </w:p>
+    <w:p>
+      <w:pPr>
+        <w:spacing w:after="0"/>
+        <w:ind w:firstLine="720"/>
+        <w:jc w:val="thaiDistribute"/>
+      </w:pPr>
+      <w:r>
+        <w:rPr>
+          <w:rFonts w:hint="cs"/>
+          <w:cs/>
+        </w:rPr>
+        <w:t>แก้ไขข้อมูล</w:t>
+      </w:r>
+      <w:r>
+        <w:rPr>
+          <w:rFonts w:hint="cs"/>
+          <w:cs/>
+        </w:rPr>
+        <w:t xml:space="preserve">การบริการ </w:t>
+      </w:r>
+      <w:r>
+        <w:rPr>
+          <w:rFonts w:hint="cs"/>
+          <w:cs/>
+        </w:rPr>
+        <w:t xml:space="preserve">เป็นการแสดงการทำงานของพนักงานบริษัทลานตู้ที่ทำกับระบบจัดการตู้คอนเทนเนอร์ โดยให้พนักงานบริษัทลานตู้เลือก </w:t>
+      </w:r>
+      <w:r>
+        <w:t>“</w:t>
+      </w:r>
+      <w:r>
+        <w:rPr>
+          <w:rFonts w:hint="cs"/>
+          <w:cs/>
+        </w:rPr>
+        <w:t>ข้อมูลบริการ</w:t>
+      </w:r>
+      <w:r>
+        <w:t>”</w:t>
+      </w:r>
+      <w:r>
+        <w:rPr>
+          <w:rFonts w:hint="cs"/>
+          <w:cs/>
+        </w:rPr>
+        <w:t xml:space="preserve"> ระบบจะแสดงหน้าจอข้อมูลบริการ และให้พนักงานบริษัทลานตู้เลือก </w:t>
+      </w:r>
+      <w:r>
+        <w:t>“</w:t>
+      </w:r>
+      <w:r>
+        <w:rPr>
+          <w:rFonts w:hint="cs"/>
+          <w:cs/>
+        </w:rPr>
+        <w:t>แก้ไขบริการ</w:t>
+      </w:r>
+      <w:r>
+        <w:t>”</w:t>
+      </w:r>
+      <w:r>
+        <w:rPr>
+          <w:rFonts w:hint="cs"/>
+          <w:cs/>
+        </w:rPr>
+        <w:t xml:space="preserve"> ระบบจะแสดงหน้าจอแก้ไขบริการ ให้พนักงานบริษัทลานตู้กรอกข้อมูลตู้คอนเทนเนอร์ ข้อมูลการบริการ ข้อมูลเอเย่นต์และข้อมูลลูกค้า ที่ต้องการแก้ไข เมื่อพนักงานบริษัทลานตู้กรอกและตรวจสอบข้อมูลในแก้ไขบริการเรียบร้อยแล้ว ทำการกด </w:t>
+      </w:r>
+      <w:r>
+        <w:t>“</w:t>
+      </w:r>
+      <w:r>
+        <w:rPr>
+          <w:rFonts w:hint="cs"/>
+          <w:cs/>
+        </w:rPr>
+        <w:t>บันทึกการแก้ไข</w:t>
+      </w:r>
+      <w:r>
+        <w:t>”</w:t>
+      </w:r>
+      <w:r>
+        <w:rPr>
+          <w:rFonts w:hint="cs"/>
+          <w:cs/>
+        </w:rPr>
+        <w:t xml:space="preserve"> เพื่อให้ระบบบันทึกข้อมูลลงในระบบ จากนั้นระบบจะแสดงหน้าจอข้อมูลบริการ โดยมีขั้นตอนการทำงาน ดังภาพที่ 4-</w:t>
+      </w:r>
+      <w:r>
+        <w:t>XX</w:t>
+      </w:r>
+    </w:p>
+    <w:p>
+      <w:pPr>
+        <w:pStyle w:val="ListParagraph"/>
+      </w:pPr>
+    </w:p>
+    <w:p>
+      <w:pPr>
+        <w:pStyle w:val="ListParagraph"/>
+        <w:rPr>
+          <w:rFonts w:hint="cs"/>
+        </w:rPr>
+        <w:sectPr>
+          <w:pgSz w:w="11906" w:h="16838"/>
+          <w:pgMar w:top="2160" w:right="1440" w:bottom="1440" w:left="2160" w:header="708" w:footer="708" w:gutter="0"/>
+          <w:cols w:space="708"/>
+          <w:docGrid w:linePitch="435"/>
+        </w:sectPr>
+      </w:pPr>
       <w:r>
         <w:rPr>
           <w:noProof/>
+          <w:cs/>
         </w:rPr>
         <w:drawing>
-          <wp:inline distT="0" distB="0" distL="0" distR="0" wp14:anchorId="5901B642" wp14:editId="5A3174BF">
-            <wp:extent cx="4895850" cy="4171950"/>
+          <wp:inline distT="0" distB="0" distL="0" distR="0" wp14:anchorId="33AF7DCF" wp14:editId="267A10C1">
+            <wp:extent cx="5276850" cy="4362450"/>
             <wp:effectExtent l="0" t="0" r="0" b="0"/>
-            <wp:docPr id="30" name="Picture 30"/>
+            <wp:docPr id="7" name="Picture 7"/>
             <wp:cNvGraphicFramePr>
               <a:graphicFrameLocks xmlns:a="http://schemas.openxmlformats.org/drawingml/2006/main" noChangeAspect="1"/>
             </wp:cNvGraphicFramePr>
@@ -566,7 +807,7 @@
               <a:graphicData uri="http://schemas.openxmlformats.org/drawingml/2006/picture">
                 <pic:pic xmlns:pic="http://schemas.openxmlformats.org/drawingml/2006/picture">
                   <pic:nvPicPr>
-                    <pic:cNvPr id="0" name="Picture 9"/>
+                    <pic:cNvPr id="0" name="Picture 7"/>
                     <pic:cNvPicPr>
                       <a:picLocks noChangeAspect="1" noChangeArrowheads="1"/>
                     </pic:cNvPicPr>
@@ -587,7 +828,7 @@
                   <pic:spPr bwMode="auto">
                     <a:xfrm>
                       <a:off x="0" y="0"/>
-                      <a:ext cx="4895850" cy="4171950"/>
+                      <a:ext cx="5276850" cy="4362450"/>
                     </a:xfrm>
                     <a:prstGeom prst="rect">
                       <a:avLst/>
@@ -619,14 +860,56 @@
           <w:cs/>
         </w:rPr>
         <w:lastRenderedPageBreak/>
-        <w:t>แก้ไขข้อมูลตู้</w:t>
-      </w:r>
-      <w:r>
-        <w:rPr>
-          <w:rFonts w:hint="cs"/>
-          <w:cs/>
-        </w:rPr>
-        <w:t>คอนเทนเนอร์</w:t>
+        <w:t>ลบบริการ</w:t>
+      </w:r>
+    </w:p>
+    <w:p>
+      <w:pPr>
+        <w:ind w:firstLine="720"/>
+      </w:pPr>
+      <w:r>
+        <w:rPr>
+          <w:rFonts w:hint="cs"/>
+          <w:cs/>
+        </w:rPr>
+        <w:t xml:space="preserve">ลบบริการ เป็นการแสดงการทำงานของพนักงานบริษัทลานตู้ที่ทำกับระบบจัดการตู้คอนเทนเนอร์ โดยให้พนักงานบริษัทลานตู้กดปุ่ม </w:t>
+      </w:r>
+      <w:r>
+        <w:t>“</w:t>
+      </w:r>
+      <w:r>
+        <w:rPr>
+          <w:rFonts w:hint="cs"/>
+          <w:cs/>
+        </w:rPr>
+        <w:t>ลบ</w:t>
+      </w:r>
+      <w:r>
+        <w:t>”</w:t>
+      </w:r>
+      <w:r>
+        <w:rPr>
+          <w:rFonts w:hint="cs"/>
+          <w:cs/>
+        </w:rPr>
+        <w:t xml:space="preserve"> ที่แถวในตารางของบริการที่ต้องการลบ ระบบจะลบ</w:t>
+      </w:r>
+      <w:r>
+        <w:rPr>
+          <w:rFonts w:hint="cs"/>
+          <w:cs/>
+        </w:rPr>
+        <w:t>บริการออกจากระบบ</w:t>
+      </w:r>
+      <w:r>
+        <w:rPr>
+          <w:rFonts w:hint="cs"/>
+          <w:cs/>
+        </w:rPr>
+        <w:t xml:space="preserve"> โดยมีขั้นตอนการทำงาน ดังภาพที่ 4-</w:t>
+      </w:r>
+      <w:r>
+        <w:t>XX</w:t>
       </w:r>
       <w:r>
         <w:br/>
@@ -636,10 +919,10 @@
           <w:noProof/>
         </w:rPr>
         <w:drawing>
-          <wp:inline distT="0" distB="0" distL="0" distR="0" wp14:anchorId="16476A3D" wp14:editId="660971CF">
-            <wp:extent cx="4162425" cy="4171950"/>
-            <wp:effectExtent l="0" t="0" r="9525" b="0"/>
-            <wp:docPr id="31" name="Picture 31"/>
+          <wp:inline distT="0" distB="0" distL="0" distR="0" wp14:anchorId="5616F964" wp14:editId="2F1C41B5">
+            <wp:extent cx="4038600" cy="2209800"/>
+            <wp:effectExtent l="0" t="0" r="0" b="0"/>
+            <wp:docPr id="8" name="Picture 8"/>
             <wp:cNvGraphicFramePr>
               <a:graphicFrameLocks xmlns:a="http://schemas.openxmlformats.org/drawingml/2006/main" noChangeAspect="1"/>
             </wp:cNvGraphicFramePr>
@@ -647,7 +930,7 @@
               <a:graphicData uri="http://schemas.openxmlformats.org/drawingml/2006/picture">
                 <pic:pic xmlns:pic="http://schemas.openxmlformats.org/drawingml/2006/picture">
                   <pic:nvPicPr>
-                    <pic:cNvPr id="0" name="Picture 10"/>
+                    <pic:cNvPr id="0" name="Picture 8"/>
                     <pic:cNvPicPr>
                       <a:picLocks noChangeAspect="1" noChangeArrowheads="1"/>
                     </pic:cNvPicPr>
@@ -668,7 +951,7 @@
                   <pic:spPr bwMode="auto">
                     <a:xfrm>
                       <a:off x="0" y="0"/>
-                      <a:ext cx="4162425" cy="4171950"/>
+                      <a:ext cx="4038600" cy="2209800"/>
                     </a:xfrm>
                     <a:prstGeom prst="rect">
                       <a:avLst/>
@@ -687,6 +970,14 @@
     </w:p>
     <w:p>
       <w:pPr>
+        <w:ind w:firstLine="720"/>
+        <w:rPr>
+          <w:rFonts w:hint="cs"/>
+        </w:rPr>
+      </w:pPr>
+    </w:p>
+    <w:p>
+      <w:pPr>
         <w:pStyle w:val="42"/>
         <w:numPr>
           <w:ilvl w:val="2"/>
@@ -699,27 +990,98 @@
           <w:rFonts w:hint="cs"/>
           <w:cs/>
         </w:rPr>
-        <w:t>ดูรายการ</w:t>
-      </w:r>
-      <w:r>
-        <w:rPr>
-          <w:rFonts w:hint="cs"/>
-          <w:cs/>
-        </w:rPr>
-        <w:t>ตู้คอนเทนเนอร์</w:t>
-      </w:r>
-      <w:r>
-        <w:br/>
-      </w:r>
+        <w:t>ดูข้อมูลบริการ</w:t>
+      </w:r>
+    </w:p>
+    <w:p>
+      <w:pPr>
+        <w:ind w:firstLine="720"/>
+        <w:rPr>
+          <w:rFonts w:hint="cs"/>
+        </w:rPr>
+      </w:pPr>
+      <w:r>
+        <w:rPr>
+          <w:rFonts w:hint="cs"/>
+          <w:cs/>
+        </w:rPr>
+        <w:t>ดู</w:t>
+      </w:r>
+      <w:r>
+        <w:rPr>
+          <w:rFonts w:hint="cs"/>
+          <w:cs/>
+        </w:rPr>
+        <w:t>ข้อมูล</w:t>
+      </w:r>
+      <w:r>
+        <w:rPr>
+          <w:rFonts w:hint="cs"/>
+          <w:cs/>
+        </w:rPr>
+        <w:t>บริการ</w:t>
+      </w:r>
+      <w:r>
+        <w:rPr>
+          <w:rFonts w:hint="cs"/>
+          <w:cs/>
+        </w:rPr>
+        <w:t xml:space="preserve"> </w:t>
+      </w:r>
+      <w:r>
+        <w:rPr>
+          <w:rFonts w:hint="cs"/>
+          <w:cs/>
+        </w:rPr>
+        <w:t>เป็นการแสดงการทำงานของพนักงานบริษัทลานตู้ที่ทำกับระบบจัดการตู้คอนเทนเนอร์ โดยให้พนักงานบริษัทลานตู้เลือกแถวในตาราง</w:t>
+      </w:r>
+      <w:r>
+        <w:rPr>
+          <w:rFonts w:hint="cs"/>
+          <w:cs/>
+        </w:rPr>
+        <w:t>ของ</w:t>
+      </w:r>
+      <w:r>
+        <w:rPr>
+          <w:rFonts w:hint="cs"/>
+          <w:cs/>
+        </w:rPr>
+        <w:t>บริการที่ต้องการดูข้อมูล จากนั้นระบบจะ</w:t>
+      </w:r>
+      <w:r>
+        <w:rPr>
+          <w:rFonts w:hint="cs"/>
+          <w:cs/>
+        </w:rPr>
+        <w:t>เรียกขอมูลบริการจากไอดีบริการ และ</w:t>
+      </w:r>
+      <w:r>
+        <w:rPr>
+          <w:rFonts w:hint="cs"/>
+          <w:cs/>
+        </w:rPr>
+        <w:t>แสดงหน้าจอข้อมูลบริการ โดยมีขั้นตอนการทำงาน ดังภาพที่ 4-</w:t>
+      </w:r>
+      <w:r>
+        <w:t>XX</w:t>
+      </w:r>
+    </w:p>
+    <w:p>
+      <w:pPr>
+        <w:pStyle w:val="42"/>
+        <w:jc w:val="left"/>
+      </w:pPr>
       <w:r>
         <w:rPr>
           <w:noProof/>
+          <w:cs/>
         </w:rPr>
         <w:drawing>
-          <wp:inline distT="0" distB="0" distL="0" distR="0" wp14:anchorId="1255E001" wp14:editId="595E88B5">
-            <wp:extent cx="4162425" cy="2209800"/>
-            <wp:effectExtent l="0" t="0" r="9525" b="0"/>
-            <wp:docPr id="33" name="Picture 33"/>
+          <wp:inline distT="0" distB="0" distL="0" distR="0" wp14:anchorId="2472B514" wp14:editId="724E2D9C">
+            <wp:extent cx="4572000" cy="2895600"/>
+            <wp:effectExtent l="0" t="0" r="0" b="0"/>
+            <wp:docPr id="3" name="Picture 3"/>
             <wp:cNvGraphicFramePr>
               <a:graphicFrameLocks xmlns:a="http://schemas.openxmlformats.org/drawingml/2006/main" noChangeAspect="1"/>
             </wp:cNvGraphicFramePr>
@@ -727,7 +1089,7 @@
               <a:graphicData uri="http://schemas.openxmlformats.org/drawingml/2006/picture">
                 <pic:pic xmlns:pic="http://schemas.openxmlformats.org/drawingml/2006/picture">
                   <pic:nvPicPr>
-                    <pic:cNvPr id="0" name="Picture 12"/>
+                    <pic:cNvPr id="0" name="Picture 3"/>
                     <pic:cNvPicPr>
                       <a:picLocks noChangeAspect="1" noChangeArrowheads="1"/>
                     </pic:cNvPicPr>
@@ -748,7 +1110,7 @@
                   <pic:spPr bwMode="auto">
                     <a:xfrm>
                       <a:off x="0" y="0"/>
-                      <a:ext cx="4162425" cy="2209800"/>
+                      <a:ext cx="4572000" cy="2895600"/>
                     </a:xfrm>
                     <a:prstGeom prst="rect">
                       <a:avLst/>
@@ -768,6 +1130,15 @@
     <w:p>
       <w:pPr>
         <w:pStyle w:val="42"/>
+        <w:jc w:val="left"/>
+        <w:rPr>
+          <w:rFonts w:hint="cs"/>
+        </w:rPr>
+      </w:pPr>
+    </w:p>
+    <w:p>
+      <w:pPr>
+        <w:pStyle w:val="42"/>
         <w:numPr>
           <w:ilvl w:val="2"/>
           <w:numId w:val="9"/>
@@ -779,28 +1150,163 @@
           <w:rFonts w:hint="cs"/>
           <w:cs/>
         </w:rPr>
-        <w:lastRenderedPageBreak/>
-        <w:t>ดูข้อมูล</w:t>
-      </w:r>
-      <w:r>
-        <w:rPr>
-          <w:rFonts w:hint="cs"/>
-          <w:cs/>
-        </w:rPr>
-        <w:t>ตู้คอนเทนเนอร์</w:t>
-      </w:r>
-      <w:r>
-        <w:br/>
-      </w:r>
+        <w:t>ดาวน์โหลดรายงานบริกา</w:t>
+      </w:r>
+      <w:r>
+        <w:rPr>
+          <w:rFonts w:hint="cs"/>
+          <w:cs/>
+        </w:rPr>
+        <w:t>ร</w:t>
+      </w:r>
+    </w:p>
+    <w:p>
+      <w:pPr>
+        <w:ind w:firstLine="720"/>
+        <w:rPr>
+          <w:rFonts w:hint="cs"/>
+        </w:rPr>
+      </w:pPr>
+      <w:r>
+        <w:rPr>
+          <w:rFonts w:hint="cs"/>
+          <w:cs/>
+        </w:rPr>
+        <w:t>ดาวน์โหลดรายงาน</w:t>
+      </w:r>
+      <w:r>
+        <w:rPr>
+          <w:rFonts w:hint="cs"/>
+          <w:cs/>
+        </w:rPr>
+        <w:t xml:space="preserve">บริการ เป็นการแสดงการทำงานของพนักงานบริษัทลานตู้ที่ทำกับระบบจัดการตู้คอนเทนเนอร์ โดยให้พนักงานบริษัทลานตู้กดปุ่ม </w:t>
+      </w:r>
+      <w:r>
+        <w:t>“</w:t>
+      </w:r>
+      <w:r>
+        <w:rPr>
+          <w:rFonts w:hint="cs"/>
+          <w:cs/>
+        </w:rPr>
+        <w:t xml:space="preserve">ดาวน์โหลด </w:t>
+      </w:r>
+      <w:r>
+        <w:t>Excel</w:t>
+      </w:r>
+      <w:r>
+        <w:t>”</w:t>
+      </w:r>
+      <w:r>
+        <w:rPr>
+          <w:rFonts w:hint="cs"/>
+          <w:cs/>
+        </w:rPr>
+        <w:t xml:space="preserve"> ระบบจะแสดง</w:t>
+      </w:r>
+      <w:r>
+        <w:rPr>
+          <w:rFonts w:hint="cs"/>
+          <w:cs/>
+        </w:rPr>
+        <w:t>โฟลเดอร์</w:t>
+      </w:r>
+      <w:r>
+        <w:rPr>
+          <w:rFonts w:hint="cs"/>
+          <w:cs/>
+        </w:rPr>
+        <w:t>ที่จัดเก็บ ให้</w:t>
+      </w:r>
+      <w:r>
+        <w:rPr>
+          <w:rFonts w:hint="cs"/>
+          <w:cs/>
+        </w:rPr>
+        <w:t>พนักงานบริษัทลานตู้</w:t>
+      </w:r>
+      <w:r>
+        <w:rPr>
+          <w:rFonts w:hint="cs"/>
+          <w:cs/>
+        </w:rPr>
+        <w:t xml:space="preserve">เลือกที่อยู่ของไฟล์และกดปุ่ม </w:t>
+      </w:r>
+      <w:r>
+        <w:t>“</w:t>
+      </w:r>
+      <w:r>
+        <w:rPr>
+          <w:rFonts w:hint="cs"/>
+          <w:cs/>
+        </w:rPr>
+        <w:t>บันทึก</w:t>
+      </w:r>
+      <w:r>
+        <w:t>”</w:t>
+      </w:r>
+      <w:r>
+        <w:rPr>
+          <w:rFonts w:hint="cs"/>
+          <w:cs/>
+        </w:rPr>
+        <w:t xml:space="preserve"> จากนั้นระบบจะ</w:t>
+      </w:r>
+      <w:r>
+        <w:rPr>
+          <w:rFonts w:hint="cs"/>
+          <w:cs/>
+        </w:rPr>
+        <w:t>เข้าถึงข้อมูล</w:t>
+      </w:r>
+      <w:r>
+        <w:rPr>
+          <w:rFonts w:hint="cs"/>
+          <w:cs/>
+        </w:rPr>
+        <w:t>จ</w:t>
+      </w:r>
+      <w:r>
+        <w:rPr>
+          <w:rFonts w:hint="cs"/>
+          <w:cs/>
+        </w:rPr>
+        <w:t>ากฐานข้อมูลและโอนข้อมูลไปยัง</w:t>
+      </w:r>
+      <w:r>
+        <w:rPr>
+          <w:rFonts w:hint="cs"/>
+          <w:cs/>
+        </w:rPr>
+        <w:t>ที่จัดเก็บ</w:t>
+      </w:r>
+      <w:r>
+        <w:rPr>
+          <w:rFonts w:hint="cs"/>
+          <w:cs/>
+        </w:rPr>
+        <w:t xml:space="preserve"> โดยมีขั้นตอนการทำงาน ดังภาพที่ 4-</w:t>
+      </w:r>
+      <w:r>
+        <w:t>XX</w:t>
+      </w:r>
+    </w:p>
+    <w:p>
+      <w:pPr>
+        <w:pStyle w:val="42"/>
+        <w:ind w:left="720"/>
+        <w:jc w:val="left"/>
+      </w:pPr>
       <w:r>
         <w:rPr>
           <w:noProof/>
+          <w:cs/>
         </w:rPr>
         <w:drawing>
-          <wp:inline distT="0" distB="0" distL="0" distR="0" wp14:anchorId="7B8058E1" wp14:editId="595AED56">
-            <wp:extent cx="5267325" cy="1933575"/>
-            <wp:effectExtent l="0" t="0" r="9525" b="9525"/>
-            <wp:docPr id="34" name="Picture 34"/>
+          <wp:inline distT="0" distB="0" distL="0" distR="0" wp14:anchorId="58258660" wp14:editId="32A0F19C">
+            <wp:extent cx="4552950" cy="4629150"/>
+            <wp:effectExtent l="0" t="0" r="0" b="0"/>
+            <wp:docPr id="4" name="Picture 4"/>
             <wp:cNvGraphicFramePr>
               <a:graphicFrameLocks xmlns:a="http://schemas.openxmlformats.org/drawingml/2006/main" noChangeAspect="1"/>
             </wp:cNvGraphicFramePr>
@@ -808,7 +1314,7 @@
               <a:graphicData uri="http://schemas.openxmlformats.org/drawingml/2006/picture">
                 <pic:pic xmlns:pic="http://schemas.openxmlformats.org/drawingml/2006/picture">
                   <pic:nvPicPr>
-                    <pic:cNvPr id="0" name="Picture 13"/>
+                    <pic:cNvPr id="0" name="Picture 4"/>
                     <pic:cNvPicPr>
                       <a:picLocks noChangeAspect="1" noChangeArrowheads="1"/>
                     </pic:cNvPicPr>
@@ -829,7 +1335,7 @@
                   <pic:spPr bwMode="auto">
                     <a:xfrm>
                       <a:off x="0" y="0"/>
-                      <a:ext cx="5267325" cy="1933575"/>
+                      <a:ext cx="4552950" cy="4629150"/>
                     </a:xfrm>
                     <a:prstGeom prst="rect">
                       <a:avLst/>
@@ -849,31 +1355,559 @@
     <w:p>
       <w:pPr>
         <w:pStyle w:val="42"/>
+        <w:ind w:left="720"/>
+        <w:jc w:val="left"/>
+      </w:pPr>
+    </w:p>
+    <w:p>
+      <w:pPr>
+        <w:pStyle w:val="42"/>
+        <w:ind w:left="720"/>
+        <w:jc w:val="left"/>
+        <w:rPr>
+          <w:rFonts w:hint="cs"/>
+          <w:cs/>
+        </w:rPr>
+        <w:sectPr>
+          <w:pgSz w:w="11906" w:h="16838"/>
+          <w:pgMar w:top="2160" w:right="1440" w:bottom="1440" w:left="2160" w:header="708" w:footer="708" w:gutter="0"/>
+          <w:cols w:space="708"/>
+          <w:docGrid w:linePitch="435"/>
+        </w:sectPr>
+      </w:pPr>
+    </w:p>
+    <w:p>
+      <w:pPr>
+        <w:pStyle w:val="42"/>
+        <w:jc w:val="left"/>
+        <w:rPr>
+          <w:rFonts w:hint="cs"/>
+        </w:rPr>
+      </w:pPr>
+    </w:p>
+    <w:p>
+      <w:pPr>
+        <w:pStyle w:val="42"/>
         <w:numPr>
           <w:ilvl w:val="2"/>
           <w:numId w:val="9"/>
         </w:numPr>
         <w:jc w:val="left"/>
-      </w:pPr>
-      <w:r>
-        <w:rPr>
-          <w:rFonts w:hint="cs"/>
-          <w:cs/>
-        </w:rPr>
-        <w:t>ดูรายชื่อลูกค้า</w:t>
-      </w:r>
+        <w:rPr>
+          <w:rFonts w:hint="cs"/>
+        </w:rPr>
+      </w:pPr>
+      <w:r>
+        <w:rPr>
+          <w:rFonts w:hint="cs"/>
+          <w:cs/>
+        </w:rPr>
+        <w:t>เพิ่มตู้คอนเทนเนอร์</w:t>
+      </w:r>
+    </w:p>
+    <w:p>
+      <w:pPr>
+        <w:spacing w:after="0"/>
+        <w:ind w:firstLine="720"/>
+        <w:jc w:val="thaiDistribute"/>
+      </w:pPr>
+      <w:r>
+        <w:rPr>
+          <w:rFonts w:hint="cs"/>
+          <w:cs/>
+        </w:rPr>
+        <w:t xml:space="preserve">เพิ่มตู้คอนเทนเนอร์ เป็นการแสดงการทำงานของพนักงานบริษัทลานตู้ที่ทำกับระบบจัดการตู้คอนเทนเนอร์ โดยให้พนักงานบริษัทลานตู้เลือก </w:t>
+      </w:r>
+      <w:r>
+        <w:t>“</w:t>
+      </w:r>
+      <w:r>
+        <w:rPr>
+          <w:rFonts w:hint="cs"/>
+          <w:cs/>
+        </w:rPr>
+        <w:t>เพิ่มตู้คอนเทนเนอร์</w:t>
+      </w:r>
+      <w:r>
+        <w:t>”</w:t>
+      </w:r>
+      <w:r>
+        <w:rPr>
+          <w:rFonts w:hint="cs"/>
+          <w:cs/>
+        </w:rPr>
+        <w:t xml:space="preserve"> ระบบจะแสดงหน้าจอกรอกข้อมูลตู้คอนเทนเนอร์ และให้พนักงานบริษัทลานตู้กรอกข้อมูลตู้คอนเทนเนอร์ เมื่อพนักงานบริษัทลานตู้กรอกและตรวจสอบข้อมูลตู้คอนเทนเนอร์ เรียบร้อยแล้ว ทำการกด </w:t>
+      </w:r>
+      <w:r>
+        <w:t>“</w:t>
+      </w:r>
+      <w:r>
+        <w:rPr>
+          <w:rFonts w:hint="cs"/>
+          <w:cs/>
+        </w:rPr>
+        <w:t>บันทึก</w:t>
+      </w:r>
+      <w:r>
+        <w:t>”</w:t>
+      </w:r>
+      <w:r>
+        <w:rPr>
+          <w:rFonts w:hint="cs"/>
+          <w:cs/>
+        </w:rPr>
+        <w:t xml:space="preserve"> เพื่อให้ระบบบันทึก</w:t>
+      </w:r>
+      <w:r>
+        <w:rPr>
+          <w:rFonts w:hint="cs"/>
+          <w:cs/>
+        </w:rPr>
+        <w:t>และเพิ่ม</w:t>
+      </w:r>
+      <w:r>
+        <w:rPr>
+          <w:rFonts w:hint="cs"/>
+          <w:cs/>
+        </w:rPr>
+        <w:t>ข้อมูล</w:t>
+      </w:r>
+      <w:r>
+        <w:rPr>
+          <w:rFonts w:hint="cs"/>
+          <w:cs/>
+        </w:rPr>
+        <w:t>ตู้คอนเทนเนอร์</w:t>
+      </w:r>
+      <w:r>
+        <w:rPr>
+          <w:rFonts w:hint="cs"/>
+          <w:cs/>
+        </w:rPr>
+        <w:t>ลงในระบบ จากนั้นระบบจะแสดงหน้าจอข้อมูลตู้คอนเทนเนอร์ โดยมีขั้นตอนการทำงาน ดังภาพที่ 4-</w:t>
+      </w:r>
+      <w:r>
+        <w:t>XX</w:t>
+      </w:r>
+    </w:p>
+    <w:p>
+      <w:pPr>
+        <w:spacing w:after="0"/>
+        <w:ind w:firstLine="720"/>
+        <w:jc w:val="thaiDistribute"/>
+        <w:rPr>
+          <w:rFonts w:hint="cs"/>
+        </w:rPr>
+      </w:pPr>
+      <w:r>
+        <w:rPr>
+          <w:noProof/>
+          <w:cs/>
+        </w:rPr>
+        <w:drawing>
+          <wp:inline distT="0" distB="0" distL="0" distR="0" wp14:anchorId="4C7D402E" wp14:editId="32122B2D">
+            <wp:extent cx="4914900" cy="4171950"/>
+            <wp:effectExtent l="0" t="0" r="0" b="0"/>
+            <wp:docPr id="9" name="Picture 9"/>
+            <wp:cNvGraphicFramePr>
+              <a:graphicFrameLocks xmlns:a="http://schemas.openxmlformats.org/drawingml/2006/main" noChangeAspect="1"/>
+            </wp:cNvGraphicFramePr>
+            <a:graphic xmlns:a="http://schemas.openxmlformats.org/drawingml/2006/main">
+              <a:graphicData uri="http://schemas.openxmlformats.org/drawingml/2006/picture">
+                <pic:pic xmlns:pic="http://schemas.openxmlformats.org/drawingml/2006/picture">
+                  <pic:nvPicPr>
+                    <pic:cNvPr id="0" name="Picture 9"/>
+                    <pic:cNvPicPr>
+                      <a:picLocks noChangeAspect="1" noChangeArrowheads="1"/>
+                    </pic:cNvPicPr>
+                  </pic:nvPicPr>
+                  <pic:blipFill>
+                    <a:blip r:embed="rId13">
+                      <a:extLst>
+                        <a:ext uri="{28A0092B-C50C-407E-A947-70E740481C1C}">
+                          <a14:useLocalDpi xmlns:a14="http://schemas.microsoft.com/office/drawing/2010/main" val="0"/>
+                        </a:ext>
+                      </a:extLst>
+                    </a:blip>
+                    <a:srcRect/>
+                    <a:stretch>
+                      <a:fillRect/>
+                    </a:stretch>
+                  </pic:blipFill>
+                  <pic:spPr bwMode="auto">
+                    <a:xfrm>
+                      <a:off x="0" y="0"/>
+                      <a:ext cx="4914900" cy="4171950"/>
+                    </a:xfrm>
+                    <a:prstGeom prst="rect">
+                      <a:avLst/>
+                    </a:prstGeom>
+                    <a:noFill/>
+                    <a:ln>
+                      <a:noFill/>
+                    </a:ln>
+                  </pic:spPr>
+                </pic:pic>
+              </a:graphicData>
+            </a:graphic>
+          </wp:inline>
+        </w:drawing>
+      </w:r>
+    </w:p>
+    <w:p>
+      <w:pPr>
+        <w:ind w:firstLine="720"/>
+        <w:sectPr>
+          <w:pgSz w:w="11906" w:h="16838"/>
+          <w:pgMar w:top="2160" w:right="1440" w:bottom="1440" w:left="2160" w:header="708" w:footer="708" w:gutter="0"/>
+          <w:cols w:space="708"/>
+          <w:docGrid w:linePitch="435"/>
+        </w:sectPr>
+      </w:pPr>
       <w:r>
         <w:br/>
       </w:r>
+    </w:p>
+    <w:p>
+      <w:pPr>
+        <w:ind w:firstLine="720"/>
+      </w:pPr>
+    </w:p>
+    <w:p>
+      <w:pPr>
+        <w:pStyle w:val="42"/>
+        <w:numPr>
+          <w:ilvl w:val="2"/>
+          <w:numId w:val="9"/>
+        </w:numPr>
+        <w:jc w:val="left"/>
+      </w:pPr>
+      <w:r>
+        <w:rPr>
+          <w:rFonts w:hint="cs"/>
+          <w:cs/>
+        </w:rPr>
+        <w:t>แก้ไขข้อมูลตู้คอนเทนเนอร์</w:t>
+      </w:r>
+    </w:p>
+    <w:p>
+      <w:pPr>
+        <w:pStyle w:val="ListParagraph"/>
+      </w:pPr>
+      <w:r>
+        <w:rPr>
+          <w:rFonts w:hint="cs"/>
+          <w:cs/>
+        </w:rPr>
+        <w:t xml:space="preserve">แก้ไขข้อมูลตู้คอนเทนเนอร์ เป็นการแสดงการทำงานของพนักงานบริษัทลานตู้ที่ทำกับระบบจัดการตู้คอนเทนเนอร์ โดยให้พนักงานบริษัทลานตู้เลือก </w:t>
+      </w:r>
+      <w:r>
+        <w:t>“</w:t>
+      </w:r>
+      <w:r>
+        <w:rPr>
+          <w:rFonts w:hint="cs"/>
+          <w:cs/>
+        </w:rPr>
+        <w:t>แก้ไข</w:t>
+      </w:r>
+      <w:r>
+        <w:t>”</w:t>
+      </w:r>
+      <w:r>
+        <w:rPr>
+          <w:rFonts w:hint="cs"/>
+          <w:cs/>
+        </w:rPr>
+        <w:t xml:space="preserve"> ระบบจะแสดงหน้าจอแก้ไขข้อมูลตู้คอนเทนเนอร์ และให้พนักงานบริษัทลานตู้กรอกข้อมูลตู้คอนเทนเนอร์ที่ต้องการแก้ไข เมื่อพนักงานบริษัทลานตู้กรอกและตรวจสอบในแก้ไขข้อมูลตู้คอนเทนเนอร์เรียบร้อยแล้ว ทำการกด </w:t>
+      </w:r>
+      <w:r>
+        <w:t>“</w:t>
+      </w:r>
+      <w:r>
+        <w:rPr>
+          <w:rFonts w:hint="cs"/>
+          <w:cs/>
+        </w:rPr>
+        <w:t>บันทึกการแก้ไข</w:t>
+      </w:r>
+      <w:r>
+        <w:t>”</w:t>
+      </w:r>
+      <w:r>
+        <w:rPr>
+          <w:rFonts w:hint="cs"/>
+          <w:cs/>
+        </w:rPr>
+        <w:t xml:space="preserve"> เพื่อให้ระบบบันทึกข้อมูลลงในระบบ จากนั้นระบบจะแสดงหน้าจอข้อมูลตู้คอนเทนเนอร์ที่ถูกแก้ไข โดยมีขั้นตอนการทำงาน ดังภาพที่ 4-</w:t>
+      </w:r>
+      <w:r>
+        <w:t>XX</w:t>
+      </w:r>
+    </w:p>
+    <w:p>
+      <w:pPr>
+        <w:pStyle w:val="42"/>
+        <w:ind w:left="720"/>
+        <w:jc w:val="left"/>
+      </w:pPr>
+    </w:p>
+    <w:p>
+      <w:pPr>
+        <w:pStyle w:val="42"/>
+        <w:ind w:left="720"/>
+        <w:jc w:val="left"/>
+        <w:rPr>
+          <w:rFonts w:hint="cs"/>
+          <w:cs/>
+        </w:rPr>
+        <w:sectPr>
+          <w:pgSz w:w="11906" w:h="16838"/>
+          <w:pgMar w:top="2160" w:right="1440" w:bottom="1440" w:left="2160" w:header="708" w:footer="708" w:gutter="0"/>
+          <w:cols w:space="708"/>
+          <w:docGrid w:linePitch="435"/>
+        </w:sectPr>
+      </w:pPr>
       <w:r>
         <w:rPr>
           <w:noProof/>
+          <w:cs/>
         </w:rPr>
         <w:drawing>
-          <wp:inline distT="0" distB="0" distL="0" distR="0" wp14:anchorId="34A05400" wp14:editId="310F4B6C">
-            <wp:extent cx="5267325" cy="2133600"/>
-            <wp:effectExtent l="0" t="0" r="9525" b="0"/>
-            <wp:docPr id="35" name="Picture 35"/>
+          <wp:inline distT="0" distB="0" distL="0" distR="0" wp14:anchorId="5044F283" wp14:editId="7AA3415C">
+            <wp:extent cx="4181475" cy="4181475"/>
+            <wp:effectExtent l="0" t="0" r="9525" b="9525"/>
+            <wp:docPr id="10" name="Picture 10"/>
+            <wp:cNvGraphicFramePr>
+              <a:graphicFrameLocks xmlns:a="http://schemas.openxmlformats.org/drawingml/2006/main" noChangeAspect="1"/>
+            </wp:cNvGraphicFramePr>
+            <a:graphic xmlns:a="http://schemas.openxmlformats.org/drawingml/2006/main">
+              <a:graphicData uri="http://schemas.openxmlformats.org/drawingml/2006/picture">
+                <pic:pic xmlns:pic="http://schemas.openxmlformats.org/drawingml/2006/picture">
+                  <pic:nvPicPr>
+                    <pic:cNvPr id="0" name="Picture 10"/>
+                    <pic:cNvPicPr>
+                      <a:picLocks noChangeAspect="1" noChangeArrowheads="1"/>
+                    </pic:cNvPicPr>
+                  </pic:nvPicPr>
+                  <pic:blipFill>
+                    <a:blip r:embed="rId14">
+                      <a:extLst>
+                        <a:ext uri="{28A0092B-C50C-407E-A947-70E740481C1C}">
+                          <a14:useLocalDpi xmlns:a14="http://schemas.microsoft.com/office/drawing/2010/main" val="0"/>
+                        </a:ext>
+                      </a:extLst>
+                    </a:blip>
+                    <a:srcRect/>
+                    <a:stretch>
+                      <a:fillRect/>
+                    </a:stretch>
+                  </pic:blipFill>
+                  <pic:spPr bwMode="auto">
+                    <a:xfrm>
+                      <a:off x="0" y="0"/>
+                      <a:ext cx="4181475" cy="4181475"/>
+                    </a:xfrm>
+                    <a:prstGeom prst="rect">
+                      <a:avLst/>
+                    </a:prstGeom>
+                    <a:noFill/>
+                    <a:ln>
+                      <a:noFill/>
+                    </a:ln>
+                  </pic:spPr>
+                </pic:pic>
+              </a:graphicData>
+            </a:graphic>
+          </wp:inline>
+        </w:drawing>
+      </w:r>
+    </w:p>
+    <w:p>
+      <w:pPr>
+        <w:pStyle w:val="42"/>
+        <w:jc w:val="left"/>
+        <w:rPr>
+          <w:rFonts w:hint="cs"/>
+        </w:rPr>
+      </w:pPr>
+    </w:p>
+    <w:p>
+      <w:pPr>
+        <w:pStyle w:val="42"/>
+        <w:numPr>
+          <w:ilvl w:val="2"/>
+          <w:numId w:val="9"/>
+        </w:numPr>
+        <w:jc w:val="left"/>
+      </w:pPr>
+      <w:r>
+        <w:rPr>
+          <w:rFonts w:hint="cs"/>
+          <w:cs/>
+        </w:rPr>
+        <w:t>ดูรายการตู้คอนเทนเนอร์</w:t>
+      </w:r>
+    </w:p>
+    <w:p>
+      <w:pPr>
+        <w:pStyle w:val="ListParagraph"/>
+      </w:pPr>
+      <w:r>
+        <w:rPr>
+          <w:rFonts w:hint="cs"/>
+          <w:cs/>
+        </w:rPr>
+        <w:t>ดูรายการตู้คอนเทนเนอร์ เป็นการแสดงการทำงานของพนักงานบริษัทลานตู้ที่ทำกับระบบจัดการตู้คอนเทนเนอร์ โดยให้พนักงานบริษัทลานตู้เลือก</w:t>
+      </w:r>
+      <w:r>
+        <w:t xml:space="preserve"> “</w:t>
+      </w:r>
+      <w:r>
+        <w:rPr>
+          <w:rFonts w:hint="cs"/>
+          <w:cs/>
+        </w:rPr>
+        <w:t>ตู้คอนเทนเนอร์</w:t>
+      </w:r>
+      <w:r>
+        <w:t xml:space="preserve">” </w:t>
+      </w:r>
+      <w:r>
+        <w:rPr>
+          <w:rFonts w:hint="cs"/>
+          <w:cs/>
+        </w:rPr>
+        <w:t>จากนั้นระบบจะแสดงหน้าจอข้อมูล</w:t>
+      </w:r>
+      <w:r>
+        <w:rPr>
+          <w:rFonts w:hint="cs"/>
+          <w:cs/>
+        </w:rPr>
+        <w:t>ตู้คอนเทนเนอร์</w:t>
+      </w:r>
+      <w:r>
+        <w:rPr>
+          <w:rFonts w:hint="cs"/>
+          <w:cs/>
+        </w:rPr>
+        <w:t xml:space="preserve"> โดยมีขั้นตอนการทำงาน ดังภาพที่ 4-</w:t>
+      </w:r>
+      <w:r>
+        <w:t>XX</w:t>
+      </w:r>
+    </w:p>
+    <w:p>
+      <w:pPr>
+        <w:pStyle w:val="42"/>
+        <w:ind w:left="720"/>
+        <w:jc w:val="left"/>
+      </w:pPr>
+      <w:r>
+        <w:rPr>
+          <w:noProof/>
+        </w:rPr>
+        <w:drawing>
+          <wp:inline distT="0" distB="0" distL="0" distR="0" wp14:anchorId="6E9CE3EE" wp14:editId="6159AC11">
+            <wp:extent cx="4162425" cy="2219325"/>
+            <wp:effectExtent l="0" t="0" r="9525" b="9525"/>
+            <wp:docPr id="12" name="Picture 12"/>
+            <wp:cNvGraphicFramePr>
+              <a:graphicFrameLocks xmlns:a="http://schemas.openxmlformats.org/drawingml/2006/main" noChangeAspect="1"/>
+            </wp:cNvGraphicFramePr>
+            <a:graphic xmlns:a="http://schemas.openxmlformats.org/drawingml/2006/main">
+              <a:graphicData uri="http://schemas.openxmlformats.org/drawingml/2006/picture">
+                <pic:pic xmlns:pic="http://schemas.openxmlformats.org/drawingml/2006/picture">
+                  <pic:nvPicPr>
+                    <pic:cNvPr id="0" name="Picture 12"/>
+                    <pic:cNvPicPr>
+                      <a:picLocks noChangeAspect="1" noChangeArrowheads="1"/>
+                    </pic:cNvPicPr>
+                  </pic:nvPicPr>
+                  <pic:blipFill>
+                    <a:blip r:embed="rId15">
+                      <a:extLst>
+                        <a:ext uri="{28A0092B-C50C-407E-A947-70E740481C1C}">
+                          <a14:useLocalDpi xmlns:a14="http://schemas.microsoft.com/office/drawing/2010/main" val="0"/>
+                        </a:ext>
+                      </a:extLst>
+                    </a:blip>
+                    <a:srcRect/>
+                    <a:stretch>
+                      <a:fillRect/>
+                    </a:stretch>
+                  </pic:blipFill>
+                  <pic:spPr bwMode="auto">
+                    <a:xfrm>
+                      <a:off x="0" y="0"/>
+                      <a:ext cx="4162425" cy="2219325"/>
+                    </a:xfrm>
+                    <a:prstGeom prst="rect">
+                      <a:avLst/>
+                    </a:prstGeom>
+                    <a:noFill/>
+                    <a:ln>
+                      <a:noFill/>
+                    </a:ln>
+                  </pic:spPr>
+                </pic:pic>
+              </a:graphicData>
+            </a:graphic>
+          </wp:inline>
+        </w:drawing>
+      </w:r>
+      <w:r>
+        <w:br/>
+      </w:r>
+    </w:p>
+    <w:p>
+      <w:pPr>
+        <w:pStyle w:val="42"/>
+        <w:numPr>
+          <w:ilvl w:val="2"/>
+          <w:numId w:val="9"/>
+        </w:numPr>
+        <w:jc w:val="left"/>
+      </w:pPr>
+      <w:r>
+        <w:rPr>
+          <w:rFonts w:hint="cs"/>
+          <w:cs/>
+        </w:rPr>
+        <w:t>ดูข้อมูลตู้คอนเทนเนอร์</w:t>
+      </w:r>
+    </w:p>
+    <w:p>
+      <w:pPr>
+        <w:pStyle w:val="ListParagraph"/>
+      </w:pPr>
+      <w:r>
+        <w:rPr>
+          <w:rFonts w:hint="cs"/>
+          <w:cs/>
+        </w:rPr>
+        <w:t>ดูรายการตู้คอนเทนเนอร์ เป็นการแสดงการทำงานของพนักงานบริษัทลานตู้ที่ทำกับระบบจัดการตู้คอนเทนเนอร์ โดยให้พนักงานบริษัทลานตู้เลือกแถวในตารางตู้คอนเทนเนอร์ที่ต้องการดูข้อมูล จากนั้นระบบจะแสดงหน้าจอข้อมูลตู้คอนเทนเนอร์ โดยมีขั้นตอนการทำงาน ดังภาพที่ 4-</w:t>
+      </w:r>
+      <w:r>
+        <w:t>XX</w:t>
+      </w:r>
+    </w:p>
+    <w:p>
+      <w:pPr>
+        <w:pStyle w:val="42"/>
+        <w:ind w:left="720"/>
+        <w:jc w:val="left"/>
+      </w:pPr>
+      <w:r>
+        <w:rPr>
+          <w:noProof/>
+        </w:rPr>
+        <w:drawing>
+          <wp:inline distT="0" distB="0" distL="0" distR="0" wp14:anchorId="0FEEA2E9" wp14:editId="7D0C5F94">
+            <wp:extent cx="5267325" cy="1914525"/>
+            <wp:effectExtent l="0" t="0" r="9525" b="9525"/>
+            <wp:docPr id="14" name="Picture 14"/>
             <wp:cNvGraphicFramePr>
               <a:graphicFrameLocks xmlns:a="http://schemas.openxmlformats.org/drawingml/2006/main" noChangeAspect="1"/>
             </wp:cNvGraphicFramePr>
@@ -887,7 +1921,192 @@
                     </pic:cNvPicPr>
                   </pic:nvPicPr>
                   <pic:blipFill>
-                    <a:blip r:embed="rId13">
+                    <a:blip r:embed="rId16">
+                      <a:extLst>
+                        <a:ext uri="{28A0092B-C50C-407E-A947-70E740481C1C}">
+                          <a14:useLocalDpi xmlns:a14="http://schemas.microsoft.com/office/drawing/2010/main" val="0"/>
+                        </a:ext>
+                      </a:extLst>
+                    </a:blip>
+                    <a:srcRect/>
+                    <a:stretch>
+                      <a:fillRect/>
+                    </a:stretch>
+                  </pic:blipFill>
+                  <pic:spPr bwMode="auto">
+                    <a:xfrm>
+                      <a:off x="0" y="0"/>
+                      <a:ext cx="5267325" cy="1914525"/>
+                    </a:xfrm>
+                    <a:prstGeom prst="rect">
+                      <a:avLst/>
+                    </a:prstGeom>
+                    <a:noFill/>
+                    <a:ln>
+                      <a:noFill/>
+                    </a:ln>
+                  </pic:spPr>
+                </pic:pic>
+              </a:graphicData>
+            </a:graphic>
+          </wp:inline>
+        </w:drawing>
+      </w:r>
+      <w:r>
+        <w:br/>
+      </w:r>
+    </w:p>
+    <w:p>
+      <w:pPr>
+        <w:pStyle w:val="42"/>
+        <w:ind w:left="720"/>
+        <w:jc w:val="left"/>
+      </w:pPr>
+    </w:p>
+    <w:p>
+      <w:pPr>
+        <w:pStyle w:val="42"/>
+        <w:ind w:left="720"/>
+        <w:jc w:val="left"/>
+      </w:pPr>
+    </w:p>
+    <w:p>
+      <w:pPr>
+        <w:pStyle w:val="42"/>
+        <w:ind w:left="720"/>
+        <w:jc w:val="left"/>
+        <w:rPr>
+          <w:rFonts w:hint="cs"/>
+        </w:rPr>
+      </w:pPr>
+    </w:p>
+    <w:p>
+      <w:pPr>
+        <w:pStyle w:val="42"/>
+        <w:numPr>
+          <w:ilvl w:val="2"/>
+          <w:numId w:val="9"/>
+        </w:numPr>
+        <w:jc w:val="left"/>
+      </w:pPr>
+      <w:r>
+        <w:rPr>
+          <w:rFonts w:hint="cs"/>
+          <w:cs/>
+        </w:rPr>
+        <w:lastRenderedPageBreak/>
+        <w:t>ดูรายชื่อลูกค้า</w:t>
+      </w:r>
+    </w:p>
+    <w:p>
+      <w:pPr>
+        <w:pStyle w:val="ListParagraph"/>
+      </w:pPr>
+      <w:r>
+        <w:rPr>
+          <w:rFonts w:hint="cs"/>
+          <w:cs/>
+        </w:rPr>
+        <w:t>ดูราย</w:t>
+      </w:r>
+      <w:r>
+        <w:rPr>
+          <w:rFonts w:hint="cs"/>
+          <w:cs/>
+        </w:rPr>
+        <w:t>ชื่อลูกค้า</w:t>
+      </w:r>
+      <w:r>
+        <w:rPr>
+          <w:rFonts w:hint="cs"/>
+          <w:cs/>
+        </w:rPr>
+        <w:t xml:space="preserve"> เป็นการแสดงการทำงานของพนักงานบริษัทลานตู้ที่ทำกับระบบจัดการตู้คอนเทนเนอร์ โดยให้พนักงานบริษัทลานตู้เลือก</w:t>
+      </w:r>
+      <w:r>
+        <w:rPr>
+          <w:rFonts w:hint="cs"/>
+          <w:cs/>
+        </w:rPr>
+        <w:t>เมนู</w:t>
+      </w:r>
+      <w:r>
+        <w:t xml:space="preserve"> “</w:t>
+      </w:r>
+      <w:r>
+        <w:rPr>
+          <w:rFonts w:hint="cs"/>
+          <w:cs/>
+        </w:rPr>
+        <w:t>ข้อมูลลูกค้า</w:t>
+      </w:r>
+      <w:r>
+        <w:t>”</w:t>
+      </w:r>
+      <w:r>
+        <w:rPr>
+          <w:rFonts w:hint="cs"/>
+          <w:cs/>
+        </w:rPr>
+        <w:t xml:space="preserve"> </w:t>
+      </w:r>
+      <w:r>
+        <w:rPr>
+          <w:rFonts w:hint="cs"/>
+          <w:cs/>
+        </w:rPr>
+        <w:t>จากนั้นระบบจะแสดงหน้าจอ</w:t>
+      </w:r>
+      <w:r>
+        <w:rPr>
+          <w:rFonts w:hint="cs"/>
+          <w:cs/>
+        </w:rPr>
+        <w:t xml:space="preserve">รายชื่อลูกค้า </w:t>
+      </w:r>
+      <w:r>
+        <w:rPr>
+          <w:rFonts w:hint="cs"/>
+          <w:cs/>
+        </w:rPr>
+        <w:t>โดยมีขั้นตอนการทำงาน ดังภาพที่ 4-</w:t>
+      </w:r>
+      <w:r>
+        <w:t>XX</w:t>
+      </w:r>
+    </w:p>
+    <w:p>
+      <w:pPr>
+        <w:pStyle w:val="42"/>
+        <w:ind w:left="720"/>
+        <w:jc w:val="left"/>
+        <w:rPr>
+          <w:rFonts w:hint="cs"/>
+        </w:rPr>
+      </w:pPr>
+      <w:r>
+        <w:rPr>
+          <w:noProof/>
+        </w:rPr>
+        <w:drawing>
+          <wp:inline distT="0" distB="0" distL="0" distR="0" wp14:anchorId="2F360690" wp14:editId="22A44840">
+            <wp:extent cx="5267325" cy="2133600"/>
+            <wp:effectExtent l="0" t="0" r="9525" b="0"/>
+            <wp:docPr id="16" name="Picture 16"/>
+            <wp:cNvGraphicFramePr>
+              <a:graphicFrameLocks xmlns:a="http://schemas.openxmlformats.org/drawingml/2006/main" noChangeAspect="1"/>
+            </wp:cNvGraphicFramePr>
+            <a:graphic xmlns:a="http://schemas.openxmlformats.org/drawingml/2006/main">
+              <a:graphicData uri="http://schemas.openxmlformats.org/drawingml/2006/picture">
+                <pic:pic xmlns:pic="http://schemas.openxmlformats.org/drawingml/2006/picture">
+                  <pic:nvPicPr>
+                    <pic:cNvPr id="0" name="Picture 16"/>
+                    <pic:cNvPicPr>
+                      <a:picLocks noChangeAspect="1" noChangeArrowheads="1"/>
+                    </pic:cNvPicPr>
+                  </pic:nvPicPr>
+                  <pic:blipFill>
+                    <a:blip r:embed="rId17">
                       <a:extLst>
                         <a:ext uri="{28A0092B-C50C-407E-A947-70E740481C1C}">
                           <a14:useLocalDpi xmlns:a14="http://schemas.microsoft.com/office/drawing/2010/main" val="0"/>
@@ -918,6 +2137,9 @@
           </wp:inline>
         </w:drawing>
       </w:r>
+      <w:r>
+        <w:br/>
+      </w:r>
     </w:p>
     <w:p>
       <w:pPr>
@@ -933,27 +2155,61 @@
           <w:rFonts w:hint="cs"/>
           <w:cs/>
         </w:rPr>
-        <w:t>ดูข้อมูล</w:t>
-      </w:r>
-      <w:r>
-        <w:rPr>
-          <w:rFonts w:hint="cs"/>
-          <w:cs/>
-        </w:rPr>
-        <w:t>ลูกค้า</w:t>
-      </w:r>
-      <w:r>
-        <w:br/>
-      </w:r>
-      <w:r>
+        <w:t>ดูข้อมูลลูกค้า</w:t>
+      </w:r>
+    </w:p>
+    <w:p>
+      <w:pPr>
+        <w:pStyle w:val="ListParagraph"/>
         <w:rPr>
           <w:noProof/>
         </w:rPr>
+      </w:pPr>
+      <w:r>
+        <w:rPr>
+          <w:rFonts w:hint="cs"/>
+          <w:cs/>
+        </w:rPr>
+        <w:t>ดูข้อมูลลูกค้า เป็นการแสดงการทำงานของพนักงานบริษัทลานตู้ที่ทำกับระบบจัดการตู้คอนเทนเนอร์ โดยให้พนักงานบริษัทลานตู้เลือกเมนู</w:t>
+      </w:r>
+      <w:r>
+        <w:t xml:space="preserve"> “</w:t>
+      </w:r>
+      <w:r>
+        <w:rPr>
+          <w:rFonts w:hint="cs"/>
+          <w:cs/>
+        </w:rPr>
+        <w:t>ข้อมูลลูกค้า</w:t>
+      </w:r>
+      <w:r>
+        <w:t>”</w:t>
+      </w:r>
+      <w:r>
+        <w:rPr>
+          <w:rFonts w:hint="cs"/>
+          <w:cs/>
+        </w:rPr>
+        <w:t xml:space="preserve"> ระบบจะแสดงหน้าจอรายชื่อลูกค้า และให้พนักงานบริษัทลานตู้เลือกชื่อลูกค้าที่ต้องการดู จากนั้นระบบจะแสดงหน้าจอข้อมูลลูกค้าที่เลือก โดยมีขั้นตอนการทำงาน ดังภาพที่ 4-</w:t>
+      </w:r>
+      <w:r>
+        <w:t>XX</w:t>
+      </w:r>
+    </w:p>
+    <w:p>
+      <w:pPr>
+        <w:pStyle w:val="ListParagraph"/>
+      </w:pPr>
+      <w:r>
+        <w:rPr>
+          <w:noProof/>
+          <w:cs/>
+        </w:rPr>
         <w:drawing>
-          <wp:inline distT="0" distB="0" distL="0" distR="0" wp14:anchorId="191990E6" wp14:editId="333D219C">
+          <wp:inline distT="0" distB="0" distL="0" distR="0" wp14:anchorId="420F9FF2" wp14:editId="44DC6CD6">
             <wp:extent cx="5267325" cy="3276600"/>
             <wp:effectExtent l="0" t="0" r="9525" b="0"/>
-            <wp:docPr id="36" name="Picture 36"/>
+            <wp:docPr id="17" name="Picture 17"/>
             <wp:cNvGraphicFramePr>
               <a:graphicFrameLocks xmlns:a="http://schemas.openxmlformats.org/drawingml/2006/main" noChangeAspect="1"/>
             </wp:cNvGraphicFramePr>
@@ -961,13 +2217,13 @@
               <a:graphicData uri="http://schemas.openxmlformats.org/drawingml/2006/picture">
                 <pic:pic xmlns:pic="http://schemas.openxmlformats.org/drawingml/2006/picture">
                   <pic:nvPicPr>
-                    <pic:cNvPr id="0" name="Picture 15"/>
+                    <pic:cNvPr id="0" name="Picture 17"/>
                     <pic:cNvPicPr>
                       <a:picLocks noChangeAspect="1" noChangeArrowheads="1"/>
                     </pic:cNvPicPr>
                   </pic:nvPicPr>
                   <pic:blipFill>
-                    <a:blip r:embed="rId14">
+                    <a:blip r:embed="rId18">
                       <a:extLst>
                         <a:ext uri="{28A0092B-C50C-407E-A947-70E740481C1C}">
                           <a14:useLocalDpi xmlns:a14="http://schemas.microsoft.com/office/drawing/2010/main" val="0"/>
@@ -1002,6 +2258,17 @@
     <w:p>
       <w:pPr>
         <w:pStyle w:val="42"/>
+        <w:ind w:left="720"/>
+        <w:jc w:val="left"/>
+      </w:pPr>
+      <w:r>
+        <w:lastRenderedPageBreak/>
+        <w:br/>
+      </w:r>
+    </w:p>
+    <w:p>
+      <w:pPr>
+        <w:pStyle w:val="42"/>
         <w:numPr>
           <w:ilvl w:val="2"/>
           <w:numId w:val="9"/>
@@ -1013,28 +2280,79 @@
           <w:rFonts w:hint="cs"/>
           <w:cs/>
         </w:rPr>
-        <w:lastRenderedPageBreak/>
-        <w:t>เพิ่ม</w:t>
-      </w:r>
-      <w:r>
-        <w:rPr>
-          <w:rFonts w:hint="cs"/>
-          <w:cs/>
-        </w:rPr>
-        <w:t>ลูกค้า</w:t>
-      </w:r>
-      <w:r>
-        <w:br/>
-      </w:r>
+        <w:t>เพิ่มลูกค้า</w:t>
+      </w:r>
+    </w:p>
+    <w:p>
+      <w:pPr>
+        <w:pStyle w:val="ListParagraph"/>
+      </w:pPr>
+      <w:r>
+        <w:rPr>
+          <w:rFonts w:hint="cs"/>
+          <w:cs/>
+        </w:rPr>
+        <w:t xml:space="preserve">เพิ่มลูกค้า เป็นการแสดงการทำงานของพนักงานบริษัทลานตู้ที่ทำกับระบบจัดการตู้คอนเทนเนอร์ โดยให้พนักงานบริษัทลานตู้เลือก </w:t>
+      </w:r>
+      <w:r>
+        <w:t>“</w:t>
+      </w:r>
+      <w:r>
+        <w:rPr>
+          <w:rFonts w:hint="cs"/>
+          <w:cs/>
+        </w:rPr>
+        <w:t>เพิ่มข้อมูลลูกค้า</w:t>
+      </w:r>
+      <w:r>
+        <w:t>”</w:t>
+      </w:r>
+      <w:r>
+        <w:rPr>
+          <w:rFonts w:hint="cs"/>
+          <w:cs/>
+        </w:rPr>
+        <w:t xml:space="preserve"> ระบบจะแสดงหน้าจอกรอกข้อมูลลูกค้า และให้พนักงานบริษัทลานตู้กรอกข้อมูลลูกค้า เมื่อพนักงานบริษัทลานตู้กรอกและตรวจสอบข้อมูลลูกค้าเรียบร้อยแล้ว ทำการกด </w:t>
+      </w:r>
+      <w:r>
+        <w:t>“</w:t>
+      </w:r>
+      <w:r>
+        <w:rPr>
+          <w:rFonts w:hint="cs"/>
+          <w:cs/>
+        </w:rPr>
+        <w:t>บันทึก</w:t>
+      </w:r>
+      <w:r>
+        <w:t>”</w:t>
+      </w:r>
+      <w:r>
+        <w:rPr>
+          <w:rFonts w:hint="cs"/>
+          <w:cs/>
+        </w:rPr>
+        <w:t xml:space="preserve"> เพื่อให้ระบบบันทึกและเพิ่มข้อมูลลูกค้าลงในระบบ โดยมีขั้นตอนการทำงาน ดังภาพที่ 4-</w:t>
+      </w:r>
+      <w:r>
+        <w:t>XX</w:t>
+      </w:r>
+    </w:p>
+    <w:p>
+      <w:pPr>
+        <w:pStyle w:val="42"/>
+        <w:ind w:left="720"/>
+        <w:jc w:val="left"/>
+      </w:pPr>
       <w:r>
         <w:rPr>
           <w:noProof/>
         </w:rPr>
         <w:drawing>
-          <wp:inline distT="0" distB="0" distL="0" distR="0" wp14:anchorId="3BCA462F" wp14:editId="1647606C">
+          <wp:inline distT="0" distB="0" distL="0" distR="0" wp14:anchorId="3F3F5A01" wp14:editId="0BF03CC7">
             <wp:extent cx="5267325" cy="4000500"/>
             <wp:effectExtent l="0" t="0" r="9525" b="0"/>
-            <wp:docPr id="38" name="Picture 38"/>
+            <wp:docPr id="18" name="Picture 18"/>
             <wp:cNvGraphicFramePr>
               <a:graphicFrameLocks xmlns:a="http://schemas.openxmlformats.org/drawingml/2006/main" noChangeAspect="1"/>
             </wp:cNvGraphicFramePr>
@@ -1042,13 +2360,13 @@
               <a:graphicData uri="http://schemas.openxmlformats.org/drawingml/2006/picture">
                 <pic:pic xmlns:pic="http://schemas.openxmlformats.org/drawingml/2006/picture">
                   <pic:nvPicPr>
-                    <pic:cNvPr id="0" name="Picture 17"/>
+                    <pic:cNvPr id="0" name="Picture 18"/>
                     <pic:cNvPicPr>
                       <a:picLocks noChangeAspect="1" noChangeArrowheads="1"/>
                     </pic:cNvPicPr>
                   </pic:nvPicPr>
                   <pic:blipFill>
-                    <a:blip r:embed="rId15">
+                    <a:blip r:embed="rId19">
                       <a:extLst>
                         <a:ext uri="{28A0092B-C50C-407E-A947-70E740481C1C}">
                           <a14:useLocalDpi xmlns:a14="http://schemas.microsoft.com/office/drawing/2010/main" val="0"/>
@@ -1079,6 +2397,54 @@
           </wp:inline>
         </w:drawing>
       </w:r>
+      <w:r>
+        <w:br/>
+      </w:r>
+    </w:p>
+    <w:p>
+      <w:pPr>
+        <w:pStyle w:val="42"/>
+        <w:ind w:left="720"/>
+        <w:jc w:val="left"/>
+      </w:pPr>
+    </w:p>
+    <w:p>
+      <w:pPr>
+        <w:pStyle w:val="42"/>
+        <w:ind w:left="720"/>
+        <w:jc w:val="left"/>
+      </w:pPr>
+    </w:p>
+    <w:p>
+      <w:pPr>
+        <w:pStyle w:val="42"/>
+        <w:ind w:left="720"/>
+        <w:jc w:val="left"/>
+      </w:pPr>
+    </w:p>
+    <w:p>
+      <w:pPr>
+        <w:pStyle w:val="42"/>
+        <w:ind w:left="720"/>
+        <w:jc w:val="left"/>
+      </w:pPr>
+    </w:p>
+    <w:p>
+      <w:pPr>
+        <w:pStyle w:val="42"/>
+        <w:ind w:left="720"/>
+        <w:jc w:val="left"/>
+      </w:pPr>
+    </w:p>
+    <w:p>
+      <w:pPr>
+        <w:pStyle w:val="42"/>
+        <w:ind w:left="720"/>
+        <w:jc w:val="left"/>
+        <w:rPr>
+          <w:rFonts w:hint="cs"/>
+        </w:rPr>
+      </w:pPr>
     </w:p>
     <w:p>
       <w:pPr>
@@ -1095,27 +2461,165 @@
           <w:cs/>
         </w:rPr>
         <w:lastRenderedPageBreak/>
-        <w:t>แก้ไขข้อมูล</w:t>
-      </w:r>
-      <w:r>
-        <w:rPr>
-          <w:rFonts w:hint="cs"/>
-          <w:cs/>
-        </w:rPr>
-        <w:t>ลูกค้า</w:t>
-      </w:r>
-      <w:r>
-        <w:br/>
-      </w:r>
+        <w:t>แก้ไขข้อมูลลูกค้า</w:t>
+      </w:r>
+    </w:p>
+    <w:p>
+      <w:pPr>
+        <w:ind w:firstLine="720"/>
+        <w:rPr>
+          <w:rFonts w:hint="cs"/>
+        </w:rPr>
+      </w:pPr>
+      <w:r>
+        <w:rPr>
+          <w:rFonts w:hint="cs"/>
+          <w:cs/>
+        </w:rPr>
+        <w:t>แก้ไข</w:t>
+      </w:r>
+      <w:r>
+        <w:rPr>
+          <w:rFonts w:hint="cs"/>
+          <w:cs/>
+        </w:rPr>
+        <w:t xml:space="preserve">ลูกค้า เป็นการแสดงการทำงานของพนักงานบริษัทลานตู้ที่ทำกับระบบจัดการตู้คอนเทนเนอร์ โดยให้พนักงานบริษัทลานตู้เลือก </w:t>
+      </w:r>
+      <w:r>
+        <w:t>“</w:t>
+      </w:r>
+      <w:r>
+        <w:rPr>
+          <w:rFonts w:hint="cs"/>
+          <w:cs/>
+        </w:rPr>
+        <w:t>แก้ไข</w:t>
+      </w:r>
+      <w:r>
+        <w:rPr>
+          <w:rFonts w:hint="cs"/>
+          <w:cs/>
+        </w:rPr>
+        <w:t>ข้อมูล</w:t>
+      </w:r>
+      <w:r>
+        <w:t>”</w:t>
+      </w:r>
+      <w:r>
+        <w:rPr>
+          <w:rFonts w:hint="cs"/>
+          <w:cs/>
+        </w:rPr>
+        <w:t xml:space="preserve"> ระบบจะแสดงหน้าจอ</w:t>
+      </w:r>
+      <w:r>
+        <w:rPr>
+          <w:rFonts w:hint="cs"/>
+          <w:cs/>
+        </w:rPr>
+        <w:t>แก้ไข</w:t>
+      </w:r>
+      <w:r>
+        <w:rPr>
+          <w:rFonts w:hint="cs"/>
+          <w:cs/>
+        </w:rPr>
+        <w:t>ข้อมูลลูกค้า และให้พนักงานบริษัทลานตู้กรอกข้อมูลลูกค้า</w:t>
+      </w:r>
+      <w:r>
+        <w:rPr>
+          <w:rFonts w:hint="cs"/>
+          <w:cs/>
+        </w:rPr>
+        <w:t>ที่ต้องการแก้ไข</w:t>
+      </w:r>
+      <w:r>
+        <w:rPr>
+          <w:rFonts w:hint="cs"/>
+          <w:cs/>
+        </w:rPr>
+        <w:t xml:space="preserve"> เมื่อพนักงานบริษัทลานตู้</w:t>
+      </w:r>
+      <w:r>
+        <w:rPr>
+          <w:rFonts w:hint="cs"/>
+          <w:cs/>
+        </w:rPr>
+        <w:t>แก้ไข</w:t>
+      </w:r>
+      <w:r>
+        <w:rPr>
+          <w:rFonts w:hint="cs"/>
+          <w:cs/>
+        </w:rPr>
+        <w:t xml:space="preserve">และตรวจสอบข้อมูลลูกค้าเรียบร้อยแล้ว ทำการกด </w:t>
+      </w:r>
+      <w:r>
+        <w:t>“</w:t>
+      </w:r>
+      <w:r>
+        <w:rPr>
+          <w:rFonts w:hint="cs"/>
+          <w:cs/>
+        </w:rPr>
+        <w:t>บันทึก</w:t>
+      </w:r>
+      <w:r>
+        <w:rPr>
+          <w:rFonts w:hint="cs"/>
+          <w:cs/>
+        </w:rPr>
+        <w:t>การแก้ไข</w:t>
+      </w:r>
+      <w:r>
+        <w:t>”</w:t>
+      </w:r>
+      <w:r>
+        <w:rPr>
+          <w:rFonts w:hint="cs"/>
+          <w:cs/>
+        </w:rPr>
+        <w:t xml:space="preserve"> เพื่อให้ระบบบันทึกข้อมูลลูกค้าลงในระบบ</w:t>
+      </w:r>
+      <w:r>
+        <w:rPr>
+          <w:rFonts w:hint="cs"/>
+          <w:cs/>
+        </w:rPr>
+        <w:t xml:space="preserve"> และแสดงหน้าจอข้อมูลลูกค้า</w:t>
+      </w:r>
+      <w:r>
+        <w:rPr>
+          <w:rFonts w:hint="cs"/>
+          <w:cs/>
+        </w:rPr>
+        <w:t xml:space="preserve"> โดยมีขั้นตอนการทำงาน ดังภาพที่ 4-</w:t>
+      </w:r>
+      <w:r>
+        <w:t>XX</w:t>
+      </w:r>
+    </w:p>
+    <w:p>
+      <w:pPr>
+        <w:pStyle w:val="42"/>
+        <w:ind w:firstLine="720"/>
+        <w:jc w:val="left"/>
+        <w:sectPr>
+          <w:pgSz w:w="11906" w:h="16838"/>
+          <w:pgMar w:top="2160" w:right="1440" w:bottom="1440" w:left="2160" w:header="708" w:footer="708" w:gutter="0"/>
+          <w:cols w:space="708"/>
+          <w:docGrid w:linePitch="435"/>
+        </w:sectPr>
+      </w:pPr>
       <w:r>
         <w:rPr>
           <w:noProof/>
         </w:rPr>
         <w:drawing>
-          <wp:inline distT="0" distB="0" distL="0" distR="0" wp14:anchorId="53338006" wp14:editId="143A306B">
+          <wp:inline distT="0" distB="0" distL="0" distR="0" wp14:anchorId="4796FA4A" wp14:editId="1EE1A170">
             <wp:extent cx="3781425" cy="5076825"/>
             <wp:effectExtent l="0" t="0" r="9525" b="9525"/>
-            <wp:docPr id="39" name="Picture 39"/>
+            <wp:docPr id="19" name="Picture 19"/>
             <wp:cNvGraphicFramePr>
               <a:graphicFrameLocks xmlns:a="http://schemas.openxmlformats.org/drawingml/2006/main" noChangeAspect="1"/>
             </wp:cNvGraphicFramePr>
@@ -1123,13 +2627,13 @@
               <a:graphicData uri="http://schemas.openxmlformats.org/drawingml/2006/picture">
                 <pic:pic xmlns:pic="http://schemas.openxmlformats.org/drawingml/2006/picture">
                   <pic:nvPicPr>
-                    <pic:cNvPr id="0" name="Picture 18"/>
+                    <pic:cNvPr id="0" name="Picture 19"/>
                     <pic:cNvPicPr>
                       <a:picLocks noChangeAspect="1" noChangeArrowheads="1"/>
                     </pic:cNvPicPr>
                   </pic:nvPicPr>
                   <pic:blipFill>
-                    <a:blip r:embed="rId16">
+                    <a:blip r:embed="rId20">
                       <a:extLst>
                         <a:ext uri="{28A0092B-C50C-407E-A947-70E740481C1C}">
                           <a14:useLocalDpi xmlns:a14="http://schemas.microsoft.com/office/drawing/2010/main" val="0"/>
@@ -1160,6 +2664,16 @@
           </wp:inline>
         </w:drawing>
       </w:r>
+      <w:r>
+        <w:br/>
+      </w:r>
+    </w:p>
+    <w:p>
+      <w:pPr>
+        <w:pStyle w:val="42"/>
+        <w:ind w:firstLine="720"/>
+        <w:jc w:val="left"/>
+      </w:pPr>
     </w:p>
     <w:p>
       <w:pPr>
@@ -1175,28 +2689,203 @@
           <w:rFonts w:hint="cs"/>
           <w:cs/>
         </w:rPr>
-        <w:lastRenderedPageBreak/>
+        <w:t>ลบลูกค้า</w:t>
+      </w:r>
+    </w:p>
+    <w:p>
+      <w:pPr>
+        <w:pStyle w:val="42"/>
+        <w:ind w:firstLine="720"/>
+        <w:rPr>
+          <w:b w:val="0"/>
+          <w:bCs w:val="0"/>
+        </w:rPr>
+      </w:pPr>
+      <w:r>
+        <w:rPr>
+          <w:rFonts w:hint="cs"/>
+          <w:b w:val="0"/>
+          <w:bCs w:val="0"/>
+          <w:cs/>
+        </w:rPr>
         <w:t>ลบ</w:t>
       </w:r>
       <w:r>
         <w:rPr>
           <w:rFonts w:hint="cs"/>
+          <w:b w:val="0"/>
+          <w:bCs w:val="0"/>
           <w:cs/>
         </w:rPr>
         <w:t>ลูกค้า</w:t>
       </w:r>
       <w:r>
-        <w:br/>
-      </w:r>
+        <w:rPr>
+          <w:rFonts w:hint="cs"/>
+          <w:b w:val="0"/>
+          <w:bCs w:val="0"/>
+          <w:cs/>
+        </w:rPr>
+        <w:t xml:space="preserve"> เป็นการแสดงการทำงานของพนักงานบริษัทลานตู้ที่ทำกับระบบจัดการตู้คอนเทนเนอร์ โดยให้พนักงานบริษัทลานตู้กดปุ่ม </w:t>
+      </w:r>
+      <w:r>
+        <w:rPr>
+          <w:b w:val="0"/>
+          <w:bCs w:val="0"/>
+        </w:rPr>
+        <w:t>“</w:t>
+      </w:r>
+      <w:r>
+        <w:rPr>
+          <w:rFonts w:hint="cs"/>
+          <w:b w:val="0"/>
+          <w:bCs w:val="0"/>
+          <w:cs/>
+        </w:rPr>
+        <w:t>ลบ</w:t>
+      </w:r>
+      <w:r>
+        <w:rPr>
+          <w:rFonts w:hint="cs"/>
+          <w:b w:val="0"/>
+          <w:bCs w:val="0"/>
+          <w:cs/>
+        </w:rPr>
+        <w:t>ข้อมูลลูกค้า</w:t>
+      </w:r>
+      <w:r>
+        <w:rPr>
+          <w:b w:val="0"/>
+          <w:bCs w:val="0"/>
+        </w:rPr>
+        <w:t>”</w:t>
+      </w:r>
+      <w:r>
+        <w:rPr>
+          <w:rFonts w:hint="cs"/>
+          <w:b w:val="0"/>
+          <w:bCs w:val="0"/>
+          <w:cs/>
+        </w:rPr>
+        <w:t xml:space="preserve"> ที่แถวในตารางของ</w:t>
+      </w:r>
+      <w:r>
+        <w:rPr>
+          <w:rFonts w:hint="cs"/>
+          <w:b w:val="0"/>
+          <w:bCs w:val="0"/>
+          <w:cs/>
+        </w:rPr>
+        <w:t>ลูกค้า</w:t>
+      </w:r>
+      <w:r>
+        <w:rPr>
+          <w:rFonts w:hint="cs"/>
+          <w:b w:val="0"/>
+          <w:bCs w:val="0"/>
+          <w:cs/>
+        </w:rPr>
+        <w:t>ที่ต้องการลบ ระบบจะ</w:t>
+      </w:r>
+      <w:r>
+        <w:rPr>
+          <w:rFonts w:hint="cs"/>
+          <w:b w:val="0"/>
+          <w:bCs w:val="0"/>
+          <w:cs/>
+        </w:rPr>
+        <w:t>แสดงหน้าจอยืนยันการลบข้อมูลลูกค้า เมื่อ</w:t>
+      </w:r>
+      <w:r>
+        <w:rPr>
+          <w:rFonts w:hint="cs"/>
+          <w:b w:val="0"/>
+          <w:bCs w:val="0"/>
+          <w:cs/>
+        </w:rPr>
+        <w:t xml:space="preserve">พนักงานบริษัทลานตู้กดปุ่ม </w:t>
+      </w:r>
+      <w:r>
+        <w:rPr>
+          <w:b w:val="0"/>
+          <w:bCs w:val="0"/>
+        </w:rPr>
+        <w:t>“</w:t>
+      </w:r>
+      <w:r>
+        <w:rPr>
+          <w:rFonts w:hint="cs"/>
+          <w:b w:val="0"/>
+          <w:bCs w:val="0"/>
+          <w:cs/>
+        </w:rPr>
+        <w:t>ยืนยัน</w:t>
+      </w:r>
+      <w:r>
+        <w:rPr>
+          <w:b w:val="0"/>
+          <w:bCs w:val="0"/>
+        </w:rPr>
+        <w:t>”</w:t>
+      </w:r>
+      <w:r>
+        <w:rPr>
+          <w:rFonts w:hint="cs"/>
+          <w:b w:val="0"/>
+          <w:bCs w:val="0"/>
+          <w:cs/>
+        </w:rPr>
+        <w:t xml:space="preserve"> ระบบจะ</w:t>
+      </w:r>
+      <w:r>
+        <w:rPr>
+          <w:rFonts w:hint="cs"/>
+          <w:b w:val="0"/>
+          <w:bCs w:val="0"/>
+          <w:cs/>
+        </w:rPr>
+        <w:t>ลบ</w:t>
+      </w:r>
+      <w:r>
+        <w:rPr>
+          <w:rFonts w:hint="cs"/>
+          <w:b w:val="0"/>
+          <w:bCs w:val="0"/>
+          <w:cs/>
+        </w:rPr>
+        <w:t>ข้อมูลลูกค้า</w:t>
+      </w:r>
+      <w:r>
+        <w:rPr>
+          <w:rFonts w:hint="cs"/>
+          <w:b w:val="0"/>
+          <w:bCs w:val="0"/>
+          <w:cs/>
+        </w:rPr>
+        <w:t xml:space="preserve"> โดยมีขั้นตอนการทำงาน ดังภาพที่ 4-</w:t>
+      </w:r>
+      <w:r>
+        <w:rPr>
+          <w:b w:val="0"/>
+          <w:bCs w:val="0"/>
+        </w:rPr>
+        <w:t>XX</w:t>
+      </w:r>
+    </w:p>
+    <w:p>
+      <w:pPr>
+        <w:pStyle w:val="42"/>
+        <w:ind w:firstLine="720"/>
+      </w:pPr>
       <w:r>
         <w:rPr>
           <w:noProof/>
         </w:rPr>
         <w:drawing>
-          <wp:inline distT="0" distB="0" distL="0" distR="0" wp14:anchorId="29FA32F1" wp14:editId="4614EE53">
+          <wp:inline distT="0" distB="0" distL="0" distR="0" wp14:anchorId="36B62299" wp14:editId="6EB5CFF8">
             <wp:extent cx="5267325" cy="3619500"/>
             <wp:effectExtent l="0" t="0" r="9525" b="0"/>
-            <wp:docPr id="40" name="Picture 40"/>
+            <wp:docPr id="21" name="Picture 21"/>
             <wp:cNvGraphicFramePr>
               <a:graphicFrameLocks xmlns:a="http://schemas.openxmlformats.org/drawingml/2006/main" noChangeAspect="1"/>
             </wp:cNvGraphicFramePr>
@@ -1204,13 +2893,13 @@
               <a:graphicData uri="http://schemas.openxmlformats.org/drawingml/2006/picture">
                 <pic:pic xmlns:pic="http://schemas.openxmlformats.org/drawingml/2006/picture">
                   <pic:nvPicPr>
-                    <pic:cNvPr id="0" name="Picture 19"/>
+                    <pic:cNvPr id="0" name="Picture 20"/>
                     <pic:cNvPicPr>
                       <a:picLocks noChangeAspect="1" noChangeArrowheads="1"/>
                     </pic:cNvPicPr>
                   </pic:nvPicPr>
                   <pic:blipFill>
-                    <a:blip r:embed="rId17">
+                    <a:blip r:embed="rId21">
                       <a:extLst>
                         <a:ext uri="{28A0092B-C50C-407E-A947-70E740481C1C}">
                           <a14:useLocalDpi xmlns:a14="http://schemas.microsoft.com/office/drawing/2010/main" val="0"/>
@@ -1241,6 +2930,9 @@
           </wp:inline>
         </w:drawing>
       </w:r>
+      <w:r>
+        <w:br/>
+      </w:r>
     </w:p>
     <w:p>
       <w:pPr>
@@ -1250,24 +2942,127 @@
           <w:numId w:val="9"/>
         </w:numPr>
         <w:jc w:val="left"/>
-      </w:pPr>
-      <w:r>
-        <w:rPr>
-          <w:rFonts w:hint="cs"/>
-          <w:cs/>
-        </w:rPr>
-        <w:t>ดาวน์โหลด</w:t>
-      </w:r>
-      <w:r>
-        <w:rPr>
-          <w:rFonts w:hint="cs"/>
-          <w:cs/>
-        </w:rPr>
-        <w:t>รายงานลูกค้า</w:t>
-      </w:r>
-      <w:r>
-        <w:br/>
-      </w:r>
+        <w:rPr>
+          <w:rFonts w:hint="cs"/>
+        </w:rPr>
+      </w:pPr>
+      <w:r>
+        <w:rPr>
+          <w:rFonts w:hint="cs"/>
+          <w:cs/>
+        </w:rPr>
+        <w:t>ดาวน์โหลดรายงานลูกค้า</w:t>
+      </w:r>
+    </w:p>
+    <w:p>
+      <w:pPr>
+        <w:ind w:firstLine="720"/>
+        <w:rPr>
+          <w:rFonts w:hint="cs"/>
+        </w:rPr>
+      </w:pPr>
+      <w:r>
+        <w:rPr>
+          <w:rFonts w:hint="cs"/>
+          <w:cs/>
+        </w:rPr>
+        <w:t>ดาวน์โหลดรายงาน</w:t>
+      </w:r>
+      <w:r>
+        <w:rPr>
+          <w:rFonts w:hint="cs"/>
+          <w:cs/>
+        </w:rPr>
+        <w:t>ลูกค้า</w:t>
+      </w:r>
+      <w:r>
+        <w:rPr>
+          <w:rFonts w:hint="cs"/>
+          <w:cs/>
+        </w:rPr>
+        <w:t xml:space="preserve"> เป็นการแสดงการทำงานของพนักงานบริษัทลานตู้ที่ทำกับระบบจัดการตู้คอนเทนเนอร์ โดยให้พนักงานบริษัทลานตู้กดปุ่ม </w:t>
+      </w:r>
+      <w:r>
+        <w:t>“</w:t>
+      </w:r>
+      <w:r>
+        <w:rPr>
+          <w:rFonts w:hint="cs"/>
+          <w:cs/>
+        </w:rPr>
+        <w:t xml:space="preserve">ดาวน์โหลด </w:t>
+      </w:r>
+      <w:r>
+        <w:t>Excel”</w:t>
+      </w:r>
+      <w:r>
+        <w:rPr>
+          <w:rFonts w:hint="cs"/>
+          <w:cs/>
+        </w:rPr>
+        <w:t xml:space="preserve"> ระบบจะแสดงโฟลเดอร์ที่จัดเก็บ ให้พนักงานบริษัทลานตู้เลือกที่อยู่ของไฟล์และกดปุ่ม </w:t>
+      </w:r>
+      <w:r>
+        <w:t>“</w:t>
+      </w:r>
+      <w:r>
+        <w:rPr>
+          <w:rFonts w:hint="cs"/>
+          <w:cs/>
+        </w:rPr>
+        <w:t>บันทึก</w:t>
+      </w:r>
+      <w:r>
+        <w:t>”</w:t>
+      </w:r>
+      <w:r>
+        <w:rPr>
+          <w:rFonts w:hint="cs"/>
+          <w:cs/>
+        </w:rPr>
+        <w:t xml:space="preserve"> จากนั้นระบบจะเข้าถึงข้อมูล</w:t>
+      </w:r>
+      <w:r>
+        <w:rPr>
+          <w:rFonts w:hint="cs"/>
+          <w:cs/>
+        </w:rPr>
+        <w:t>จ</w:t>
+      </w:r>
+      <w:r>
+        <w:rPr>
+          <w:rFonts w:hint="cs"/>
+          <w:cs/>
+        </w:rPr>
+        <w:t>ากฐานข้อมูลและโอนข้อมูลไปยังที่จัดเก็บ โดยมีขั้นตอนการทำงาน ดังภาพที่ 4-</w:t>
+      </w:r>
+      <w:r>
+        <w:t>XX</w:t>
+      </w:r>
+    </w:p>
+    <w:p>
+      <w:pPr>
+        <w:pStyle w:val="42"/>
+        <w:jc w:val="left"/>
+        <w:rPr>
+          <w:rFonts w:hint="cs"/>
+        </w:rPr>
+        <w:sectPr>
+          <w:pgSz w:w="11906" w:h="16838"/>
+          <w:pgMar w:top="2160" w:right="1440" w:bottom="1440" w:left="2160" w:header="708" w:footer="708" w:gutter="0"/>
+          <w:cols w:space="708"/>
+          <w:docGrid w:linePitch="435"/>
+        </w:sectPr>
+      </w:pPr>
+    </w:p>
+    <w:p>
+      <w:pPr>
+        <w:pStyle w:val="42"/>
+        <w:jc w:val="left"/>
+        <w:rPr>
+          <w:rFonts w:hint="cs"/>
+        </w:rPr>
+      </w:pPr>
     </w:p>
     <w:p>
       <w:pPr>
@@ -1285,18 +3080,57 @@
         </w:rPr>
         <w:t>ดูรายชื่อเอเย่นต์</w:t>
       </w:r>
-      <w:r>
-        <w:br/>
-      </w:r>
+    </w:p>
+    <w:p>
+      <w:pPr>
+        <w:ind w:firstLine="720"/>
+      </w:pPr>
+      <w:r>
+        <w:rPr>
+          <w:rFonts w:hint="cs"/>
+          <w:cs/>
+        </w:rPr>
+        <w:t>ดูรายชื่อเอเย่นต์ เป็นการแสดงการทำงานของพนักงานบริษัทลานตู้ที่ทำกับระบบจัดการตู้คอนเทนเนอร์ โดยให้พนักงานบริษัทลานตู้เลือกเมนู</w:t>
+      </w:r>
+      <w:r>
+        <w:t xml:space="preserve"> “</w:t>
+      </w:r>
+      <w:r>
+        <w:rPr>
+          <w:rFonts w:hint="cs"/>
+          <w:cs/>
+        </w:rPr>
+        <w:t>ข้อมูลเอเย่นต์</w:t>
+      </w:r>
+      <w:r>
+        <w:t>”</w:t>
+      </w:r>
+      <w:r>
+        <w:rPr>
+          <w:rFonts w:hint="cs"/>
+          <w:cs/>
+        </w:rPr>
+        <w:t xml:space="preserve"> จากนั้นระบบจะแสดงหน้าจอรายชื่อเอเย่นต์ โดยมีขั้นตอนการทำงาน ดังภาพที่ 4-</w:t>
+      </w:r>
+      <w:r>
+        <w:t>XX</w:t>
+      </w:r>
+    </w:p>
+    <w:p>
+      <w:pPr>
+        <w:pStyle w:val="42"/>
+        <w:ind w:left="720"/>
+        <w:jc w:val="left"/>
+      </w:pPr>
       <w:r>
         <w:rPr>
           <w:noProof/>
         </w:rPr>
         <w:drawing>
-          <wp:inline distT="0" distB="0" distL="0" distR="0" wp14:anchorId="1C91171F" wp14:editId="7B85EBEA">
+          <wp:inline distT="0" distB="0" distL="0" distR="0" wp14:anchorId="3B7F9798" wp14:editId="0A583B87">
             <wp:extent cx="5267325" cy="2133600"/>
             <wp:effectExtent l="0" t="0" r="9525" b="0"/>
-            <wp:docPr id="42" name="Picture 42"/>
+            <wp:docPr id="22" name="Picture 22"/>
             <wp:cNvGraphicFramePr>
               <a:graphicFrameLocks xmlns:a="http://schemas.openxmlformats.org/drawingml/2006/main" noChangeAspect="1"/>
             </wp:cNvGraphicFramePr>
@@ -1310,7 +3144,7 @@
                     </pic:cNvPicPr>
                   </pic:nvPicPr>
                   <pic:blipFill>
-                    <a:blip r:embed="rId18">
+                    <a:blip r:embed="rId22">
                       <a:extLst>
                         <a:ext uri="{28A0092B-C50C-407E-A947-70E740481C1C}">
                           <a14:useLocalDpi xmlns:a14="http://schemas.microsoft.com/office/drawing/2010/main" val="0"/>
@@ -1341,6 +3175,9 @@
           </wp:inline>
         </w:drawing>
       </w:r>
+      <w:r>
+        <w:br/>
+      </w:r>
     </w:p>
     <w:p>
       <w:pPr>
@@ -1356,28 +3193,63 @@
           <w:rFonts w:hint="cs"/>
           <w:cs/>
         </w:rPr>
+        <w:t>ดูข้อมูลเอเย่นต์</w:t>
+      </w:r>
+    </w:p>
+    <w:p>
+      <w:pPr>
+        <w:ind w:firstLine="720"/>
+        <w:rPr>
+          <w:noProof/>
+        </w:rPr>
+      </w:pPr>
+      <w:r>
+        <w:rPr>
+          <w:rFonts w:hint="cs"/>
+          <w:cs/>
+        </w:rPr>
+        <w:t>ดูข้อมูลเอเย่นต์ เป็นการแสดงการทำงานของพนักงานบริษัทลานตู้ที่ทำกับระบบจัดการตู้คอนเทนเนอร์ โดยให้พนักงานบริษัทลานตู้เลือกเมนู</w:t>
+      </w:r>
+      <w:r>
+        <w:t xml:space="preserve"> “</w:t>
+      </w:r>
+      <w:r>
+        <w:rPr>
+          <w:rFonts w:hint="cs"/>
+          <w:cs/>
+        </w:rPr>
+        <w:t>ข้อมูลเอเย่นต์</w:t>
+      </w:r>
+      <w:r>
+        <w:t>”</w:t>
+      </w:r>
+      <w:r>
+        <w:rPr>
+          <w:rFonts w:hint="cs"/>
+          <w:cs/>
+        </w:rPr>
+        <w:t xml:space="preserve"> ระบบจะแสดงหน้าจอรายชื่อลูกค้า และให้พนักงานบริษัทลานตู้เลือกชื่อเอเย่นต์ที่ต้องการดู จากนั้นระบบจะแสดงหน้าจอข้อมูลเอเย่นต์ที่เลือก โดยมีขั้นตอนการทำงาน ดังภาพที่ 4-</w:t>
+      </w:r>
+      <w:r>
+        <w:t>XX</w:t>
+      </w:r>
+    </w:p>
+    <w:p>
+      <w:pPr>
+        <w:pStyle w:val="42"/>
+        <w:ind w:left="720"/>
+        <w:jc w:val="left"/>
+      </w:pPr>
+      <w:r>
+        <w:rPr>
+          <w:noProof/>
+        </w:rPr>
         <w:lastRenderedPageBreak/>
-        <w:t>ดูข้อมูล</w:t>
-      </w:r>
-      <w:r>
-        <w:rPr>
-          <w:rFonts w:hint="cs"/>
-          <w:cs/>
-        </w:rPr>
-        <w:t>เอเย่นต์</w:t>
-      </w:r>
-      <w:r>
-        <w:br/>
-      </w:r>
-      <w:r>
-        <w:rPr>
-          <w:noProof/>
-        </w:rPr>
         <w:drawing>
-          <wp:inline distT="0" distB="0" distL="0" distR="0" wp14:anchorId="055855C7" wp14:editId="136462AF">
+          <wp:inline distT="0" distB="0" distL="0" distR="0" wp14:anchorId="4377EE36" wp14:editId="6A448725">
             <wp:extent cx="5267325" cy="3276600"/>
             <wp:effectExtent l="0" t="0" r="9525" b="0"/>
-            <wp:docPr id="44" name="Picture 44"/>
+            <wp:docPr id="23" name="Picture 23"/>
             <wp:cNvGraphicFramePr>
               <a:graphicFrameLocks xmlns:a="http://schemas.openxmlformats.org/drawingml/2006/main" noChangeAspect="1"/>
             </wp:cNvGraphicFramePr>
@@ -1385,13 +3257,13 @@
               <a:graphicData uri="http://schemas.openxmlformats.org/drawingml/2006/picture">
                 <pic:pic xmlns:pic="http://schemas.openxmlformats.org/drawingml/2006/picture">
                   <pic:nvPicPr>
-                    <pic:cNvPr id="0" name="Picture 23"/>
+                    <pic:cNvPr id="0" name="Picture 22"/>
                     <pic:cNvPicPr>
                       <a:picLocks noChangeAspect="1" noChangeArrowheads="1"/>
                     </pic:cNvPicPr>
                   </pic:nvPicPr>
                   <pic:blipFill>
-                    <a:blip r:embed="rId19">
+                    <a:blip r:embed="rId23">
                       <a:extLst>
                         <a:ext uri="{28A0092B-C50C-407E-A947-70E740481C1C}">
                           <a14:useLocalDpi xmlns:a14="http://schemas.microsoft.com/office/drawing/2010/main" val="0"/>
@@ -1422,6 +3294,19 @@
           </wp:inline>
         </w:drawing>
       </w:r>
+      <w:r>
+        <w:br/>
+      </w:r>
+    </w:p>
+    <w:p>
+      <w:pPr>
+        <w:pStyle w:val="42"/>
+        <w:ind w:left="720"/>
+        <w:jc w:val="left"/>
+        <w:rPr>
+          <w:rFonts w:hint="cs"/>
+        </w:rPr>
+      </w:pPr>
     </w:p>
     <w:p>
       <w:pPr>
@@ -1437,7 +3322,29 @@
           <w:rFonts w:hint="cs"/>
           <w:cs/>
         </w:rPr>
-        <w:t>เพิ่ม</w:t>
+        <w:t>เพิ่มเอเย่นต์</w:t>
+      </w:r>
+    </w:p>
+    <w:p>
+      <w:pPr>
+        <w:pStyle w:val="ListParagraph"/>
+      </w:pPr>
+      <w:r>
+        <w:rPr>
+          <w:rFonts w:hint="cs"/>
+          <w:cs/>
+        </w:rPr>
+        <w:t xml:space="preserve">เพิ่มเอเย่นต์ เป็นการแสดงการทำงานของพนักงานบริษัทลานตู้ที่ทำกับระบบจัดการตู้คอนเทนเนอร์ โดยให้พนักงานบริษัทลานตู้เลือก </w:t>
+      </w:r>
+      <w:r>
+        <w:t>“</w:t>
+      </w:r>
+      <w:r>
+        <w:rPr>
+          <w:rFonts w:hint="cs"/>
+          <w:cs/>
+        </w:rPr>
+        <w:t>เพิ่มข้อมูล</w:t>
       </w:r>
       <w:r>
         <w:rPr>
@@ -1447,17 +3354,111 @@
         <w:t>เอเย่นต์</w:t>
       </w:r>
       <w:r>
-        <w:br/>
-      </w:r>
+        <w:t>”</w:t>
+      </w:r>
+      <w:r>
+        <w:rPr>
+          <w:rFonts w:hint="cs"/>
+          <w:cs/>
+        </w:rPr>
+        <w:t xml:space="preserve"> ระบบจะแสดงหน้าจอกรอกข้อมูล</w:t>
+      </w:r>
+      <w:r>
+        <w:rPr>
+          <w:rFonts w:hint="cs"/>
+          <w:cs/>
+        </w:rPr>
+        <w:t>เอเย่นต์</w:t>
+      </w:r>
+      <w:r>
+        <w:rPr>
+          <w:rFonts w:hint="cs"/>
+          <w:cs/>
+        </w:rPr>
+        <w:t xml:space="preserve"> และให้พนักงานบริษัทลานตู้กรอกข้อมูล</w:t>
+      </w:r>
+      <w:r>
+        <w:rPr>
+          <w:rFonts w:hint="cs"/>
+          <w:cs/>
+        </w:rPr>
+        <w:t>เอเย่นต์</w:t>
+      </w:r>
+      <w:r>
+        <w:rPr>
+          <w:rFonts w:hint="cs"/>
+          <w:cs/>
+        </w:rPr>
+        <w:t xml:space="preserve"> เมื่อพนักงานบริษัทลานตู้กรอกและตรวจสอบข้อมูล</w:t>
+      </w:r>
+      <w:r>
+        <w:rPr>
+          <w:rFonts w:hint="cs"/>
+          <w:cs/>
+        </w:rPr>
+        <w:t>เอเย่นต์</w:t>
+      </w:r>
+      <w:r>
+        <w:rPr>
+          <w:rFonts w:hint="cs"/>
+          <w:cs/>
+        </w:rPr>
+        <w:t xml:space="preserve">เรียบร้อยแล้ว ทำการกด </w:t>
+      </w:r>
+      <w:r>
+        <w:t>“</w:t>
+      </w:r>
+      <w:r>
+        <w:rPr>
+          <w:rFonts w:hint="cs"/>
+          <w:cs/>
+        </w:rPr>
+        <w:t>บันทึก</w:t>
+      </w:r>
+      <w:r>
+        <w:t>”</w:t>
+      </w:r>
+      <w:r>
+        <w:rPr>
+          <w:rFonts w:hint="cs"/>
+          <w:cs/>
+        </w:rPr>
+        <w:t xml:space="preserve"> เพื่อให้ระบบบันทึกและเพิ่มข้อมูล</w:t>
+      </w:r>
+      <w:r>
+        <w:rPr>
+          <w:rFonts w:hint="cs"/>
+          <w:cs/>
+        </w:rPr>
+        <w:t>เอเย่นต์</w:t>
+      </w:r>
+      <w:r>
+        <w:rPr>
+          <w:rFonts w:hint="cs"/>
+          <w:cs/>
+        </w:rPr>
+        <w:t>ลงในระบบ โดยมีขั้นตอนการทำงาน ดังภาพที่ 4-</w:t>
+      </w:r>
+      <w:r>
+        <w:t>XX</w:t>
+      </w:r>
+    </w:p>
+    <w:p>
+      <w:pPr>
+        <w:pStyle w:val="42"/>
+        <w:ind w:left="720"/>
+        <w:jc w:val="left"/>
+      </w:pPr>
       <w:r>
         <w:rPr>
           <w:noProof/>
         </w:rPr>
+        <w:lastRenderedPageBreak/>
         <w:drawing>
-          <wp:inline distT="0" distB="0" distL="0" distR="0" wp14:anchorId="15245229" wp14:editId="0283A739">
+          <wp:inline distT="0" distB="0" distL="0" distR="0" wp14:anchorId="76069D9F" wp14:editId="077AFCAB">
             <wp:extent cx="5267325" cy="4000500"/>
             <wp:effectExtent l="0" t="0" r="9525" b="0"/>
-            <wp:docPr id="45" name="Picture 45"/>
+            <wp:docPr id="24" name="Picture 24"/>
             <wp:cNvGraphicFramePr>
               <a:graphicFrameLocks xmlns:a="http://schemas.openxmlformats.org/drawingml/2006/main" noChangeAspect="1"/>
             </wp:cNvGraphicFramePr>
@@ -1465,13 +3466,13 @@
               <a:graphicData uri="http://schemas.openxmlformats.org/drawingml/2006/picture">
                 <pic:pic xmlns:pic="http://schemas.openxmlformats.org/drawingml/2006/picture">
                   <pic:nvPicPr>
-                    <pic:cNvPr id="0" name="Picture 24"/>
+                    <pic:cNvPr id="0" name="Picture 23"/>
                     <pic:cNvPicPr>
                       <a:picLocks noChangeAspect="1" noChangeArrowheads="1"/>
                     </pic:cNvPicPr>
                   </pic:nvPicPr>
                   <pic:blipFill>
-                    <a:blip r:embed="rId20">
+                    <a:blip r:embed="rId24">
                       <a:extLst>
                         <a:ext uri="{28A0092B-C50C-407E-A947-70E740481C1C}">
                           <a14:useLocalDpi xmlns:a14="http://schemas.microsoft.com/office/drawing/2010/main" val="0"/>
@@ -1506,6 +3507,16 @@
     <w:p>
       <w:pPr>
         <w:pStyle w:val="42"/>
+        <w:ind w:left="720"/>
+        <w:jc w:val="left"/>
+        <w:rPr>
+          <w:rFonts w:hint="cs"/>
+        </w:rPr>
+      </w:pPr>
+    </w:p>
+    <w:p>
+      <w:pPr>
+        <w:pStyle w:val="42"/>
         <w:numPr>
           <w:ilvl w:val="2"/>
           <w:numId w:val="9"/>
@@ -1517,28 +3528,167 @@
           <w:rFonts w:hint="cs"/>
           <w:cs/>
         </w:rPr>
+        <w:t>แก้ไขข้อมูลเอเย่นต์</w:t>
+      </w:r>
+    </w:p>
+    <w:p>
+      <w:pPr>
+        <w:pStyle w:val="ListParagraph"/>
+        <w:rPr>
+          <w:rFonts w:hint="cs"/>
+        </w:rPr>
+      </w:pPr>
+      <w:r>
+        <w:rPr>
+          <w:rFonts w:hint="cs"/>
+          <w:cs/>
+        </w:rPr>
+        <w:t>แก้ไข</w:t>
+      </w:r>
+      <w:r>
+        <w:rPr>
+          <w:rFonts w:hint="cs"/>
+          <w:cs/>
+        </w:rPr>
+        <w:t>ข้อมูลเอเย่นต์</w:t>
+      </w:r>
+      <w:r>
+        <w:rPr>
+          <w:rFonts w:hint="cs"/>
+          <w:cs/>
+        </w:rPr>
+        <w:t xml:space="preserve"> เป็นการแสดงการทำงานของพนักงานบริษัทลานตู้ที่ทำกับระบบจัดการตู้คอนเทนเนอร์ โดยให้พนักงานบริษัทลานตู้เลือก </w:t>
+      </w:r>
+      <w:r>
+        <w:t>“</w:t>
+      </w:r>
+      <w:r>
+        <w:rPr>
+          <w:rFonts w:hint="cs"/>
+          <w:cs/>
+        </w:rPr>
+        <w:t>แก้ไขข้อมูล</w:t>
+      </w:r>
+      <w:r>
+        <w:t>”</w:t>
+      </w:r>
+      <w:r>
+        <w:rPr>
+          <w:rFonts w:hint="cs"/>
+          <w:cs/>
+        </w:rPr>
+        <w:t xml:space="preserve"> ระบบจะแสดงหน้าจอแก้ไขข้อมูล</w:t>
+      </w:r>
+      <w:r>
+        <w:rPr>
+          <w:rFonts w:hint="cs"/>
+          <w:cs/>
+        </w:rPr>
+        <w:t>เอเย่นต์</w:t>
+      </w:r>
+      <w:r>
+        <w:rPr>
+          <w:rFonts w:hint="cs"/>
+          <w:cs/>
+        </w:rPr>
+        <w:t xml:space="preserve"> และให้พนักงานบริษัทลานตู้กรอกข้อมูล</w:t>
+      </w:r>
+      <w:r>
+        <w:rPr>
+          <w:rFonts w:hint="cs"/>
+          <w:cs/>
+        </w:rPr>
+        <w:t>เอเย่นต์</w:t>
+      </w:r>
+      <w:r>
+        <w:rPr>
+          <w:rFonts w:hint="cs"/>
+          <w:cs/>
+        </w:rPr>
+        <w:t>ที่ต้องการแก้ไข เมื่อพนักงานบริษัทลานตู้แก้ไขและตรวจสอบข้อมูล</w:t>
+      </w:r>
+      <w:r>
+        <w:rPr>
+          <w:rFonts w:hint="cs"/>
+          <w:cs/>
+        </w:rPr>
+        <w:t>เอเย่นต์</w:t>
+      </w:r>
+      <w:r>
+        <w:rPr>
+          <w:rFonts w:hint="cs"/>
+          <w:cs/>
+        </w:rPr>
+        <w:t xml:space="preserve">เรียบร้อยแล้ว ทำการกด </w:t>
+      </w:r>
+      <w:r>
+        <w:t>“</w:t>
+      </w:r>
+      <w:r>
+        <w:rPr>
+          <w:rFonts w:hint="cs"/>
+          <w:cs/>
+        </w:rPr>
+        <w:t>บันทึกการแก้ไข</w:t>
+      </w:r>
+      <w:r>
+        <w:t>”</w:t>
+      </w:r>
+      <w:r>
+        <w:rPr>
+          <w:rFonts w:hint="cs"/>
+          <w:cs/>
+        </w:rPr>
+        <w:t xml:space="preserve"> เพื่อให้ระบบบันทึกข้อมูล</w:t>
+      </w:r>
+      <w:r>
+        <w:rPr>
+          <w:rFonts w:hint="cs"/>
+          <w:cs/>
+        </w:rPr>
+        <w:t>เอเย่นต์</w:t>
+      </w:r>
+      <w:r>
+        <w:rPr>
+          <w:rFonts w:hint="cs"/>
+          <w:cs/>
+        </w:rPr>
+        <w:t>ลงในระบบ และแสดงหน้าจอข้อมูล</w:t>
+      </w:r>
+      <w:r>
+        <w:rPr>
+          <w:rFonts w:hint="cs"/>
+          <w:cs/>
+        </w:rPr>
+        <w:t>เอเย่นต์</w:t>
+      </w:r>
+      <w:r>
+        <w:rPr>
+          <w:rFonts w:hint="cs"/>
+          <w:cs/>
+        </w:rPr>
+        <w:t xml:space="preserve"> โดยมีขั้นตอนการทำงาน ดังภาพที่ 4-</w:t>
+      </w:r>
+      <w:r>
+        <w:t>XX</w:t>
+      </w:r>
+    </w:p>
+    <w:p>
+      <w:pPr>
+        <w:pStyle w:val="42"/>
+        <w:ind w:left="720"/>
+        <w:jc w:val="left"/>
+      </w:pPr>
+      <w:r>
+        <w:rPr>
+          <w:noProof/>
+        </w:rPr>
         <w:lastRenderedPageBreak/>
-        <w:t>แก้ไขข้อมูล</w:t>
-      </w:r>
-      <w:r>
-        <w:rPr>
-          <w:rFonts w:hint="cs"/>
-          <w:cs/>
-        </w:rPr>
-        <w:t>เอเย่นต์</w:t>
-      </w:r>
-      <w:r>
-        <w:br/>
-      </w:r>
-      <w:r>
-        <w:rPr>
-          <w:noProof/>
-        </w:rPr>
         <w:drawing>
-          <wp:inline distT="0" distB="0" distL="0" distR="0" wp14:anchorId="3AA43E01" wp14:editId="1F4ACEF8">
+          <wp:inline distT="0" distB="0" distL="0" distR="0" wp14:anchorId="28C8EC39" wp14:editId="054155BB">
             <wp:extent cx="3781425" cy="5076825"/>
             <wp:effectExtent l="0" t="0" r="9525" b="9525"/>
-            <wp:docPr id="46" name="Picture 46"/>
+            <wp:docPr id="25" name="Picture 25"/>
             <wp:cNvGraphicFramePr>
               <a:graphicFrameLocks xmlns:a="http://schemas.openxmlformats.org/drawingml/2006/main" noChangeAspect="1"/>
             </wp:cNvGraphicFramePr>
@@ -1546,13 +3696,13 @@
               <a:graphicData uri="http://schemas.openxmlformats.org/drawingml/2006/picture">
                 <pic:pic xmlns:pic="http://schemas.openxmlformats.org/drawingml/2006/picture">
                   <pic:nvPicPr>
-                    <pic:cNvPr id="0" name="Picture 25"/>
+                    <pic:cNvPr id="0" name="Picture 24"/>
                     <pic:cNvPicPr>
                       <a:picLocks noChangeAspect="1" noChangeArrowheads="1"/>
                     </pic:cNvPicPr>
                   </pic:nvPicPr>
                   <pic:blipFill>
-                    <a:blip r:embed="rId21">
+                    <a:blip r:embed="rId25">
                       <a:extLst>
                         <a:ext uri="{28A0092B-C50C-407E-A947-70E740481C1C}">
                           <a14:useLocalDpi xmlns:a14="http://schemas.microsoft.com/office/drawing/2010/main" val="0"/>
@@ -1583,6 +3733,33 @@
           </wp:inline>
         </w:drawing>
       </w:r>
+      <w:r>
+        <w:br/>
+      </w:r>
+    </w:p>
+    <w:p>
+      <w:pPr>
+        <w:pStyle w:val="42"/>
+        <w:ind w:left="720"/>
+        <w:jc w:val="left"/>
+      </w:pPr>
+    </w:p>
+    <w:p>
+      <w:pPr>
+        <w:pStyle w:val="42"/>
+        <w:ind w:left="720"/>
+        <w:jc w:val="left"/>
+      </w:pPr>
+    </w:p>
+    <w:p>
+      <w:pPr>
+        <w:pStyle w:val="42"/>
+        <w:ind w:left="720"/>
+        <w:jc w:val="left"/>
+        <w:rPr>
+          <w:rFonts w:hint="cs"/>
+        </w:rPr>
+      </w:pPr>
     </w:p>
     <w:p>
       <w:pPr>
@@ -1598,28 +3775,241 @@
           <w:rFonts w:hint="cs"/>
           <w:cs/>
         </w:rPr>
+        <w:t>ลบเอเย่นต์</w:t>
+      </w:r>
+    </w:p>
+    <w:p>
+      <w:pPr>
+        <w:pStyle w:val="42"/>
+        <w:ind w:left="360" w:firstLine="360"/>
+        <w:rPr>
+          <w:b w:val="0"/>
+          <w:bCs w:val="0"/>
+        </w:rPr>
+      </w:pPr>
+      <w:r>
+        <w:rPr>
+          <w:rFonts w:hint="cs"/>
+          <w:b w:val="0"/>
+          <w:bCs w:val="0"/>
+          <w:cs/>
+        </w:rPr>
+        <w:t>ลบ</w:t>
+      </w:r>
+      <w:r>
+        <w:rPr>
+          <w:rFonts w:hint="cs"/>
+          <w:b w:val="0"/>
+          <w:bCs w:val="0"/>
+          <w:cs/>
+        </w:rPr>
+        <w:t xml:space="preserve">เอเย่นต์ </w:t>
+      </w:r>
+      <w:r>
+        <w:rPr>
+          <w:rFonts w:hint="cs"/>
+          <w:b w:val="0"/>
+          <w:bCs w:val="0"/>
+          <w:cs/>
+        </w:rPr>
+        <w:t xml:space="preserve">เป็นการแสดงการทำงานของพนักงานบริษัทลานตู้ที่ทำกับระบบจัดการตู้คอนเทนเนอร์ โดยให้พนักงานบริษัทลานตู้กดปุ่ม </w:t>
+      </w:r>
+      <w:r>
+        <w:rPr>
+          <w:b w:val="0"/>
+          <w:bCs w:val="0"/>
+        </w:rPr>
+        <w:t>“</w:t>
+      </w:r>
+      <w:r>
+        <w:rPr>
+          <w:rFonts w:hint="cs"/>
+          <w:b w:val="0"/>
+          <w:bCs w:val="0"/>
+          <w:cs/>
+        </w:rPr>
+        <w:t>ลบ</w:t>
+      </w:r>
+      <w:r>
+        <w:rPr>
+          <w:rFonts w:hint="cs"/>
+          <w:b w:val="0"/>
+          <w:bCs w:val="0"/>
+          <w:cs/>
+        </w:rPr>
+        <w:t>ข้อมูล</w:t>
+      </w:r>
+      <w:r>
+        <w:rPr>
+          <w:rFonts w:hint="cs"/>
+          <w:b w:val="0"/>
+          <w:bCs w:val="0"/>
+          <w:cs/>
+        </w:rPr>
+        <w:t>เอเย่นต์</w:t>
+      </w:r>
+      <w:r>
+        <w:rPr>
+          <w:b w:val="0"/>
+          <w:bCs w:val="0"/>
+        </w:rPr>
+        <w:t>”</w:t>
+      </w:r>
+      <w:r>
+        <w:rPr>
+          <w:rFonts w:hint="cs"/>
+          <w:b w:val="0"/>
+          <w:bCs w:val="0"/>
+          <w:cs/>
+        </w:rPr>
+        <w:t xml:space="preserve"> ที่แถวในตารางของ</w:t>
+      </w:r>
+      <w:r>
+        <w:rPr>
+          <w:rFonts w:hint="cs"/>
+          <w:b w:val="0"/>
+          <w:bCs w:val="0"/>
+          <w:cs/>
+        </w:rPr>
+        <w:t>เอเย่นต์</w:t>
+      </w:r>
+      <w:r>
+        <w:rPr>
+          <w:rFonts w:hint="cs"/>
+          <w:b w:val="0"/>
+          <w:bCs w:val="0"/>
+          <w:cs/>
+        </w:rPr>
+        <w:t>ที่ต้องการลบ ระบบจะ</w:t>
+      </w:r>
+      <w:r>
+        <w:rPr>
+          <w:rFonts w:hint="cs"/>
+          <w:b w:val="0"/>
+          <w:bCs w:val="0"/>
+          <w:cs/>
+        </w:rPr>
+        <w:t>แสดงหน้าจอยืนยันการลบข้อมูล</w:t>
+      </w:r>
+      <w:r>
+        <w:rPr>
+          <w:rFonts w:hint="cs"/>
+          <w:b w:val="0"/>
+          <w:bCs w:val="0"/>
+          <w:cs/>
+        </w:rPr>
+        <w:t>เอเย่นต์</w:t>
+      </w:r>
+      <w:r>
+        <w:rPr>
+          <w:rFonts w:hint="cs"/>
+          <w:b w:val="0"/>
+          <w:bCs w:val="0"/>
+          <w:cs/>
+        </w:rPr>
+        <w:t xml:space="preserve"> เมื่อ</w:t>
+      </w:r>
+      <w:r>
+        <w:rPr>
+          <w:rFonts w:hint="cs"/>
+          <w:b w:val="0"/>
+          <w:bCs w:val="0"/>
+          <w:cs/>
+        </w:rPr>
+        <w:t xml:space="preserve">พนักงานบริษัทลานตู้กดปุ่ม </w:t>
+      </w:r>
+      <w:r>
+        <w:rPr>
+          <w:b w:val="0"/>
+          <w:bCs w:val="0"/>
+        </w:rPr>
+        <w:t>“</w:t>
+      </w:r>
+      <w:r>
+        <w:rPr>
+          <w:rFonts w:hint="cs"/>
+          <w:b w:val="0"/>
+          <w:bCs w:val="0"/>
+          <w:cs/>
+        </w:rPr>
+        <w:t>ยืนยัน</w:t>
+      </w:r>
+      <w:r>
+        <w:rPr>
+          <w:b w:val="0"/>
+          <w:bCs w:val="0"/>
+        </w:rPr>
+        <w:t>”</w:t>
+      </w:r>
+      <w:r>
+        <w:rPr>
+          <w:rFonts w:hint="cs"/>
+          <w:b w:val="0"/>
+          <w:bCs w:val="0"/>
+          <w:cs/>
+        </w:rPr>
+        <w:t xml:space="preserve"> ระบบจะ</w:t>
+      </w:r>
+      <w:r>
+        <w:rPr>
+          <w:rFonts w:hint="cs"/>
+          <w:b w:val="0"/>
+          <w:bCs w:val="0"/>
+          <w:cs/>
+        </w:rPr>
+        <w:t>ลบ</w:t>
+      </w:r>
+      <w:r>
+        <w:rPr>
+          <w:rFonts w:hint="cs"/>
+          <w:b w:val="0"/>
+          <w:bCs w:val="0"/>
+          <w:cs/>
+        </w:rPr>
+        <w:t>ข้อมูล</w:t>
+      </w:r>
+      <w:r>
+        <w:rPr>
+          <w:rFonts w:hint="cs"/>
+          <w:b w:val="0"/>
+          <w:bCs w:val="0"/>
+          <w:cs/>
+        </w:rPr>
+        <w:t>เอเย่นต์</w:t>
+      </w:r>
+      <w:r>
+        <w:rPr>
+          <w:rFonts w:hint="cs"/>
+          <w:b w:val="0"/>
+          <w:bCs w:val="0"/>
+          <w:cs/>
+        </w:rPr>
+        <w:t xml:space="preserve"> โดยมีขั้นตอนการทำงาน ดังภาพที่ 4-</w:t>
+      </w:r>
+      <w:r>
+        <w:rPr>
+          <w:b w:val="0"/>
+          <w:bCs w:val="0"/>
+        </w:rPr>
+        <w:t>XX</w:t>
+      </w:r>
+    </w:p>
+    <w:p>
+      <w:pPr>
+        <w:pStyle w:val="42"/>
+        <w:ind w:left="720"/>
+        <w:jc w:val="left"/>
+      </w:pPr>
+      <w:r>
+        <w:rPr>
+          <w:noProof/>
+        </w:rPr>
         <w:lastRenderedPageBreak/>
-        <w:t>ลบ</w:t>
-      </w:r>
-      <w:r>
-        <w:rPr>
-          <w:rFonts w:hint="cs"/>
-          <w:cs/>
-        </w:rPr>
-        <w:t>เอเย่นต์</w:t>
-      </w:r>
-      <w:r>
-        <w:br/>
-      </w:r>
-      <w:r>
-        <w:rPr>
-          <w:noProof/>
-        </w:rPr>
         <w:drawing>
-          <wp:inline distT="0" distB="0" distL="0" distR="0" wp14:anchorId="0A92E7BB" wp14:editId="1E1C69A2">
+          <wp:inline distT="0" distB="0" distL="0" distR="0" wp14:anchorId="0DC04D06" wp14:editId="55B00BD4">
             <wp:extent cx="5276850" cy="3609975"/>
             <wp:effectExtent l="0" t="0" r="0" b="9525"/>
-            <wp:docPr id="48" name="Picture 48"/>
+            <wp:docPr id="26" name="Picture 26"/>
             <wp:cNvGraphicFramePr>
               <a:graphicFrameLocks xmlns:a="http://schemas.openxmlformats.org/drawingml/2006/main" noChangeAspect="1"/>
             </wp:cNvGraphicFramePr>
@@ -1627,13 +4017,13 @@
               <a:graphicData uri="http://schemas.openxmlformats.org/drawingml/2006/picture">
                 <pic:pic xmlns:pic="http://schemas.openxmlformats.org/drawingml/2006/picture">
                   <pic:nvPicPr>
-                    <pic:cNvPr id="0" name="Picture 27"/>
+                    <pic:cNvPr id="0" name="Picture 25"/>
                     <pic:cNvPicPr>
                       <a:picLocks noChangeAspect="1" noChangeArrowheads="1"/>
                     </pic:cNvPicPr>
                   </pic:nvPicPr>
                   <pic:blipFill>
-                    <a:blip r:embed="rId22">
+                    <a:blip r:embed="rId26">
                       <a:extLst>
                         <a:ext uri="{28A0092B-C50C-407E-A947-70E740481C1C}">
                           <a14:useLocalDpi xmlns:a14="http://schemas.microsoft.com/office/drawing/2010/main" val="0"/>
@@ -1664,6 +4054,9 @@
           </wp:inline>
         </w:drawing>
       </w:r>
+      <w:r>
+        <w:br/>
+      </w:r>
     </w:p>
     <w:p>
       <w:pPr>
@@ -1679,27 +4072,60 @@
           <w:rFonts w:hint="cs"/>
           <w:cs/>
         </w:rPr>
-        <w:t>ดูรายชื่อ</w:t>
-      </w:r>
-      <w:r>
-        <w:rPr>
-          <w:rFonts w:hint="cs"/>
-          <w:cs/>
-        </w:rPr>
-        <w:t>พนักงานขับรถ</w:t>
-      </w:r>
-      <w:r>
-        <w:br/>
-      </w:r>
+        <w:t>ดูรายชื่อพนักงานขับรถ</w:t>
+      </w:r>
+    </w:p>
+    <w:p>
+      <w:pPr>
+        <w:pStyle w:val="ListParagraph"/>
+      </w:pPr>
+      <w:r>
+        <w:rPr>
+          <w:rFonts w:hint="cs"/>
+          <w:cs/>
+        </w:rPr>
+        <w:t>ดูรายชื่อพนักงานขับรถ เป็นการแสดงการทำงานของพนักงานบริษัทลานตู้ที่ทำกับระบบจัดการตู้คอนเทนเนอร์ โดยให้พนักงานบริษัทลานตู้เลือกเมนู</w:t>
+      </w:r>
+      <w:r>
+        <w:t xml:space="preserve"> “</w:t>
+      </w:r>
+      <w:r>
+        <w:rPr>
+          <w:rFonts w:hint="cs"/>
+          <w:cs/>
+        </w:rPr>
+        <w:t>ข้อมูลพนักงานขับรถ</w:t>
+      </w:r>
+      <w:r>
+        <w:t>”</w:t>
+      </w:r>
+      <w:r>
+        <w:rPr>
+          <w:rFonts w:hint="cs"/>
+          <w:cs/>
+        </w:rPr>
+        <w:t xml:space="preserve"> จากนั้นระบบจะเรียกข้อมูลพนักงานขับรถจากฐานข้อมูล และแสดงหน้าจอรายชื่อเอเย่นต์ โดยมีขั้นตอนการทำงาน ดังภาพที่ 4-</w:t>
+      </w:r>
+      <w:r>
+        <w:t>XX</w:t>
+      </w:r>
+    </w:p>
+    <w:p>
+      <w:pPr>
+        <w:pStyle w:val="42"/>
+        <w:ind w:left="720"/>
+        <w:jc w:val="left"/>
+      </w:pPr>
       <w:r>
         <w:rPr>
           <w:noProof/>
         </w:rPr>
+        <w:lastRenderedPageBreak/>
         <w:drawing>
-          <wp:inline distT="0" distB="0" distL="0" distR="0" wp14:anchorId="3BD0CD17" wp14:editId="3C766E58">
+          <wp:inline distT="0" distB="0" distL="0" distR="0" wp14:anchorId="50C01F31" wp14:editId="085BD69B">
             <wp:extent cx="5267325" cy="2876550"/>
             <wp:effectExtent l="0" t="0" r="9525" b="0"/>
-            <wp:docPr id="50" name="Picture 50"/>
+            <wp:docPr id="32" name="Picture 32"/>
             <wp:cNvGraphicFramePr>
               <a:graphicFrameLocks xmlns:a="http://schemas.openxmlformats.org/drawingml/2006/main" noChangeAspect="1"/>
             </wp:cNvGraphicFramePr>
@@ -1707,13 +4133,13 @@
               <a:graphicData uri="http://schemas.openxmlformats.org/drawingml/2006/picture">
                 <pic:pic xmlns:pic="http://schemas.openxmlformats.org/drawingml/2006/picture">
                   <pic:nvPicPr>
-                    <pic:cNvPr id="0" name="Picture 29"/>
+                    <pic:cNvPr id="0" name="Picture 26"/>
                     <pic:cNvPicPr>
                       <a:picLocks noChangeAspect="1" noChangeArrowheads="1"/>
                     </pic:cNvPicPr>
                   </pic:nvPicPr>
                   <pic:blipFill>
-                    <a:blip r:embed="rId23">
+                    <a:blip r:embed="rId27">
                       <a:extLst>
                         <a:ext uri="{28A0092B-C50C-407E-A947-70E740481C1C}">
                           <a14:useLocalDpi xmlns:a14="http://schemas.microsoft.com/office/drawing/2010/main" val="0"/>
@@ -1744,6 +4170,9 @@
           </wp:inline>
         </w:drawing>
       </w:r>
+      <w:r>
+        <w:br/>
+      </w:r>
     </w:p>
     <w:p>
       <w:pPr>
@@ -1759,28 +4188,55 @@
           <w:rFonts w:hint="cs"/>
           <w:cs/>
         </w:rPr>
-        <w:lastRenderedPageBreak/>
-        <w:t>ดูข้อมูล</w:t>
-      </w:r>
-      <w:r>
-        <w:rPr>
-          <w:rFonts w:hint="cs"/>
-          <w:cs/>
-        </w:rPr>
-        <w:t>พนักงานขับรถ</w:t>
-      </w:r>
-      <w:r>
-        <w:br/>
-      </w:r>
-      <w:r>
+        <w:t>ดูข้อมูลพนักงานขับรถ</w:t>
+      </w:r>
+    </w:p>
+    <w:p>
+      <w:pPr>
+        <w:ind w:firstLine="720"/>
         <w:rPr>
           <w:noProof/>
         </w:rPr>
+      </w:pPr>
+      <w:r>
+        <w:rPr>
+          <w:rFonts w:hint="cs"/>
+          <w:cs/>
+        </w:rPr>
+        <w:t>ดูข้อมูลพนักงานขับรถ เป็นการแสดงการทำงานของพนักงานบริษัทลานตู้ที่ทำกับระบบจัดการตู้คอนเทนเนอร์ โดยให้พนักงานบริษัทลานตู้เลือกชื่อพนักงานขับรถที่ต้องการดู จากนั้นระบบจะเรียกข้อมูลจากไอดีของพนักงาน</w:t>
+      </w:r>
+      <w:r>
+        <w:rPr>
+          <w:rFonts w:hint="cs"/>
+          <w:cs/>
+        </w:rPr>
+        <w:t>คนนั้น</w:t>
+      </w:r>
+      <w:r>
+        <w:rPr>
+          <w:rFonts w:hint="cs"/>
+          <w:cs/>
+        </w:rPr>
+        <w:t>จากฐานข้อมูล และแสดงหน้าจอข้อมูลพนักงานขับรถที่เลือก โดยมีขั้นตอนการทำงาน ดังภาพที่ 4-</w:t>
+      </w:r>
+      <w:r>
+        <w:t>XX</w:t>
+      </w:r>
+    </w:p>
+    <w:p>
+      <w:pPr>
+        <w:pStyle w:val="42"/>
+        <w:jc w:val="left"/>
+      </w:pPr>
+      <w:r>
+        <w:rPr>
+          <w:noProof/>
+        </w:rPr>
         <w:drawing>
-          <wp:inline distT="0" distB="0" distL="0" distR="0" wp14:anchorId="17C967F7" wp14:editId="1132D15D">
+          <wp:inline distT="0" distB="0" distL="0" distR="0" wp14:anchorId="08FABA91" wp14:editId="740C2A53">
             <wp:extent cx="5267325" cy="2876550"/>
             <wp:effectExtent l="0" t="0" r="9525" b="0"/>
-            <wp:docPr id="51" name="Picture 51"/>
+            <wp:docPr id="37" name="Picture 37"/>
             <wp:cNvGraphicFramePr>
               <a:graphicFrameLocks xmlns:a="http://schemas.openxmlformats.org/drawingml/2006/main" noChangeAspect="1"/>
             </wp:cNvGraphicFramePr>
@@ -1788,13 +4244,13 @@
               <a:graphicData uri="http://schemas.openxmlformats.org/drawingml/2006/picture">
                 <pic:pic xmlns:pic="http://schemas.openxmlformats.org/drawingml/2006/picture">
                   <pic:nvPicPr>
-                    <pic:cNvPr id="0" name="Picture 30"/>
+                    <pic:cNvPr id="0" name="Picture 27"/>
                     <pic:cNvPicPr>
                       <a:picLocks noChangeAspect="1" noChangeArrowheads="1"/>
                     </pic:cNvPicPr>
                   </pic:nvPicPr>
                   <pic:blipFill>
-                    <a:blip r:embed="rId24">
+                    <a:blip r:embed="rId28">
                       <a:extLst>
                         <a:ext uri="{28A0092B-C50C-407E-A947-70E740481C1C}">
                           <a14:useLocalDpi xmlns:a14="http://schemas.microsoft.com/office/drawing/2010/main" val="0"/>
@@ -1825,6 +4281,24 @@
           </wp:inline>
         </w:drawing>
       </w:r>
+      <w:r>
+        <w:br/>
+      </w:r>
+    </w:p>
+    <w:p>
+      <w:pPr>
+        <w:pStyle w:val="42"/>
+        <w:jc w:val="left"/>
+      </w:pPr>
+    </w:p>
+    <w:p>
+      <w:pPr>
+        <w:pStyle w:val="42"/>
+        <w:jc w:val="left"/>
+        <w:rPr>
+          <w:rFonts w:hint="cs"/>
+        </w:rPr>
+      </w:pPr>
     </w:p>
     <w:p>
       <w:pPr>
@@ -1840,27 +4314,79 @@
           <w:rFonts w:hint="cs"/>
           <w:cs/>
         </w:rPr>
-        <w:t>เพิ่ม</w:t>
-      </w:r>
-      <w:r>
-        <w:rPr>
-          <w:rFonts w:hint="cs"/>
-          <w:cs/>
-        </w:rPr>
-        <w:t>พนักงานขับรถ</w:t>
-      </w:r>
-      <w:r>
-        <w:br/>
-      </w:r>
+        <w:lastRenderedPageBreak/>
+        <w:t>เพิ่มพนักงานขับรถ</w:t>
+      </w:r>
+    </w:p>
+    <w:p>
+      <w:pPr>
+        <w:ind w:firstLine="720"/>
+      </w:pPr>
+      <w:r>
+        <w:rPr>
+          <w:rFonts w:hint="cs"/>
+          <w:cs/>
+        </w:rPr>
+        <w:t xml:space="preserve">เพิ่มพนักงานขับรถ เป็นการแสดงการทำงานของพนักงานบริษัทลานตู้ที่ทำกับระบบจัดการตู้คอนเทนเนอร์ โดยให้พนักงานบริษัทลานตู้เลือก </w:t>
+      </w:r>
+      <w:r>
+        <w:t>“</w:t>
+      </w:r>
+      <w:r>
+        <w:rPr>
+          <w:rFonts w:hint="cs"/>
+          <w:cs/>
+        </w:rPr>
+        <w:t>เพิ่มพนักงานขับรถ</w:t>
+      </w:r>
+      <w:r>
+        <w:t>”</w:t>
+      </w:r>
+      <w:r>
+        <w:rPr>
+          <w:rFonts w:hint="cs"/>
+          <w:cs/>
+        </w:rPr>
+        <w:t xml:space="preserve"> ระบบจะแสดงหน้าจอกรอกข้อมูลพนักงานขับรถ และให้พนักงานบริษัทลานตู้กรอกข้อมูลพนักงานขับรถ เมื่อพนักงานบริษัทลานตู้กรอกและตรวจสอบข้อมูลพนักงานขับรถเรียบร้อยแล้ว ทำการกด </w:t>
+      </w:r>
+      <w:r>
+        <w:t>“</w:t>
+      </w:r>
+      <w:r>
+        <w:rPr>
+          <w:rFonts w:hint="cs"/>
+          <w:cs/>
+        </w:rPr>
+        <w:t>บันทึก</w:t>
+      </w:r>
+      <w:r>
+        <w:t>”</w:t>
+      </w:r>
+      <w:r>
+        <w:rPr>
+          <w:rFonts w:hint="cs"/>
+          <w:cs/>
+        </w:rPr>
+        <w:t xml:space="preserve"> เพื่อให้ระบบบันทึกและเพิ่มข้อมูลพนักงานขับรถลงในระบบ โดยมีขั้นตอนการทำงาน ดังภาพที่ 4-</w:t>
+      </w:r>
+      <w:r>
+        <w:t>XX</w:t>
+      </w:r>
+    </w:p>
+    <w:p>
+      <w:pPr>
+        <w:pStyle w:val="42"/>
+        <w:jc w:val="left"/>
+      </w:pPr>
       <w:r>
         <w:rPr>
           <w:noProof/>
         </w:rPr>
         <w:drawing>
-          <wp:inline distT="0" distB="0" distL="0" distR="0" wp14:anchorId="69D52AF3" wp14:editId="7A0E8577">
+          <wp:inline distT="0" distB="0" distL="0" distR="0" wp14:anchorId="2C80E72A" wp14:editId="6B12959F">
             <wp:extent cx="5267325" cy="3257550"/>
             <wp:effectExtent l="0" t="0" r="9525" b="0"/>
-            <wp:docPr id="52" name="Picture 52"/>
+            <wp:docPr id="41" name="Picture 41"/>
             <wp:cNvGraphicFramePr>
               <a:graphicFrameLocks xmlns:a="http://schemas.openxmlformats.org/drawingml/2006/main" noChangeAspect="1"/>
             </wp:cNvGraphicFramePr>
@@ -1868,13 +4394,13 @@
               <a:graphicData uri="http://schemas.openxmlformats.org/drawingml/2006/picture">
                 <pic:pic xmlns:pic="http://schemas.openxmlformats.org/drawingml/2006/picture">
                   <pic:nvPicPr>
-                    <pic:cNvPr id="0" name="Picture 31"/>
+                    <pic:cNvPr id="0" name="Picture 28"/>
                     <pic:cNvPicPr>
                       <a:picLocks noChangeAspect="1" noChangeArrowheads="1"/>
                     </pic:cNvPicPr>
                   </pic:nvPicPr>
                   <pic:blipFill>
-                    <a:blip r:embed="rId25">
+                    <a:blip r:embed="rId29">
                       <a:extLst>
                         <a:ext uri="{28A0092B-C50C-407E-A947-70E740481C1C}">
                           <a14:useLocalDpi xmlns:a14="http://schemas.microsoft.com/office/drawing/2010/main" val="0"/>
@@ -1905,6 +4431,9 @@
           </wp:inline>
         </w:drawing>
       </w:r>
+      <w:r>
+        <w:br/>
+      </w:r>
     </w:p>
     <w:p>
       <w:pPr>
@@ -1920,28 +4449,82 @@
           <w:rFonts w:hint="cs"/>
           <w:cs/>
         </w:rPr>
+        <w:t>แก้ไขข้อมูลพนักงานขับรถ</w:t>
+      </w:r>
+    </w:p>
+    <w:p>
+      <w:pPr>
+        <w:ind w:firstLine="720"/>
+        <w:rPr>
+          <w:rFonts w:hint="cs"/>
+        </w:rPr>
+      </w:pPr>
+      <w:r>
+        <w:rPr>
+          <w:rFonts w:hint="cs"/>
+          <w:cs/>
+        </w:rPr>
+        <w:t xml:space="preserve">แก้ไขพนักงานขับรถ เป็นการแสดงการทำงานของพนักงานบริษัทลานตู้ที่ทำกับระบบจัดการตู้คอนเทนเนอร์ โดยให้พนักงานบริษัทลานตู้เลือก </w:t>
+      </w:r>
+      <w:r>
+        <w:t>“</w:t>
+      </w:r>
+      <w:r>
+        <w:rPr>
+          <w:rFonts w:hint="cs"/>
+          <w:cs/>
+        </w:rPr>
+        <w:t>แก้ไขข้อมูล</w:t>
+      </w:r>
+      <w:r>
+        <w:t>”</w:t>
+      </w:r>
+      <w:r>
+        <w:rPr>
+          <w:rFonts w:hint="cs"/>
+          <w:cs/>
+        </w:rPr>
+        <w:t xml:space="preserve"> ระบบจะแสดงหน้าจอแก้ไขข้อมูลพนักงานขับรถ และให้พนักงานบริษัทลานตู้กรอกข้อมูลพนักงานขับรถที่ต้องการแก้ไข เมื่อพนักงานบริษัทลานตู้แก้ไขและตรวจสอบข้อมูลพนักงานขับรถเรียบร้อยแล้ว ทำการกด </w:t>
+      </w:r>
+      <w:r>
+        <w:t>“</w:t>
+      </w:r>
+      <w:r>
+        <w:rPr>
+          <w:rFonts w:hint="cs"/>
+          <w:cs/>
+        </w:rPr>
+        <w:t>บันทึก</w:t>
+      </w:r>
+      <w:r>
+        <w:t>”</w:t>
+      </w:r>
+      <w:r>
+        <w:rPr>
+          <w:rFonts w:hint="cs"/>
+          <w:cs/>
+        </w:rPr>
+        <w:t xml:space="preserve"> เพื่อให้ระบบบันทึกข้อมูลพนักงานขับรถลงในระบบ โดยมีขั้นตอนการทำงาน ดังภาพที่ 4-</w:t>
+      </w:r>
+      <w:r>
+        <w:t>XX</w:t>
+      </w:r>
+    </w:p>
+    <w:p>
+      <w:pPr>
+        <w:pStyle w:val="42"/>
+        <w:jc w:val="left"/>
+      </w:pPr>
+      <w:r>
+        <w:rPr>
+          <w:noProof/>
+        </w:rPr>
         <w:lastRenderedPageBreak/>
-        <w:t>แก้ไขข้อมูล</w:t>
-      </w:r>
-      <w:r>
-        <w:rPr>
-          <w:rFonts w:hint="cs"/>
-          <w:cs/>
-        </w:rPr>
-        <w:t>พนักงานขับรถ</w:t>
-      </w:r>
-      <w:r>
-        <w:br/>
-      </w:r>
-      <w:r>
-        <w:rPr>
-          <w:noProof/>
-        </w:rPr>
         <w:drawing>
-          <wp:inline distT="0" distB="0" distL="0" distR="0" wp14:anchorId="00D408D5" wp14:editId="2CCD2AFE">
+          <wp:inline distT="0" distB="0" distL="0" distR="0" wp14:anchorId="3D82F921" wp14:editId="6099AC95">
             <wp:extent cx="5276850" cy="3543300"/>
             <wp:effectExtent l="0" t="0" r="0" b="0"/>
-            <wp:docPr id="53" name="Picture 53"/>
+            <wp:docPr id="49" name="Picture 49"/>
             <wp:cNvGraphicFramePr>
               <a:graphicFrameLocks xmlns:a="http://schemas.openxmlformats.org/drawingml/2006/main" noChangeAspect="1"/>
             </wp:cNvGraphicFramePr>
@@ -1949,13 +4532,13 @@
               <a:graphicData uri="http://schemas.openxmlformats.org/drawingml/2006/picture">
                 <pic:pic xmlns:pic="http://schemas.openxmlformats.org/drawingml/2006/picture">
                   <pic:nvPicPr>
-                    <pic:cNvPr id="0" name="Picture 32"/>
+                    <pic:cNvPr id="0" name="Picture 31"/>
                     <pic:cNvPicPr>
                       <a:picLocks noChangeAspect="1" noChangeArrowheads="1"/>
                     </pic:cNvPicPr>
                   </pic:nvPicPr>
                   <pic:blipFill>
-                    <a:blip r:embed="rId26">
+                    <a:blip r:embed="rId30">
                       <a:extLst>
                         <a:ext uri="{28A0092B-C50C-407E-A947-70E740481C1C}">
                           <a14:useLocalDpi xmlns:a14="http://schemas.microsoft.com/office/drawing/2010/main" val="0"/>
@@ -1986,6 +4569,18 @@
           </wp:inline>
         </w:drawing>
       </w:r>
+      <w:r>
+        <w:br/>
+      </w:r>
+    </w:p>
+    <w:p>
+      <w:pPr>
+        <w:pStyle w:val="42"/>
+        <w:jc w:val="left"/>
+        <w:rPr>
+          <w:rFonts w:hint="cs"/>
+        </w:rPr>
+      </w:pPr>
     </w:p>
     <w:p>
       <w:pPr>
@@ -1995,13 +4590,29 @@
           <w:numId w:val="9"/>
         </w:numPr>
         <w:jc w:val="left"/>
-        <w:rPr>
-          <w:rFonts w:hint="cs"/>
-        </w:rPr>
-      </w:pPr>
-      <w:r>
-        <w:rPr>
-          <w:rFonts w:hint="cs"/>
+      </w:pPr>
+      <w:r>
+        <w:rPr>
+          <w:rFonts w:hint="cs"/>
+          <w:cs/>
+        </w:rPr>
+        <w:t>ลบพนักงานขับรถ</w:t>
+      </w:r>
+    </w:p>
+    <w:p>
+      <w:pPr>
+        <w:pStyle w:val="42"/>
+        <w:ind w:firstLine="720"/>
+        <w:rPr>
+          <w:b w:val="0"/>
+          <w:bCs w:val="0"/>
+        </w:rPr>
+      </w:pPr>
+      <w:r>
+        <w:rPr>
+          <w:rFonts w:hint="cs"/>
+          <w:b w:val="0"/>
+          <w:bCs w:val="0"/>
           <w:cs/>
         </w:rPr>
         <w:t>ลบ</w:t>
@@ -2009,23 +4620,159 @@
       <w:r>
         <w:rPr>
           <w:rFonts w:hint="cs"/>
+          <w:b w:val="0"/>
+          <w:bCs w:val="0"/>
           <w:cs/>
         </w:rPr>
         <w:t>พนักงานขับรถ</w:t>
       </w:r>
       <w:r>
+        <w:rPr>
+          <w:rFonts w:hint="cs"/>
+          <w:b w:val="0"/>
+          <w:bCs w:val="0"/>
+          <w:cs/>
+        </w:rPr>
+        <w:t xml:space="preserve"> </w:t>
+      </w:r>
+      <w:r>
+        <w:rPr>
+          <w:rFonts w:hint="cs"/>
+          <w:b w:val="0"/>
+          <w:bCs w:val="0"/>
+          <w:cs/>
+        </w:rPr>
+        <w:t xml:space="preserve">เป็นการแสดงการทำงานของพนักงานบริษัทลานตู้ที่ทำกับระบบจัดการตู้คอนเทนเนอร์ โดยให้พนักงานบริษัทลานตู้กดปุ่ม </w:t>
+      </w:r>
+      <w:r>
+        <w:rPr>
+          <w:b w:val="0"/>
+          <w:bCs w:val="0"/>
+        </w:rPr>
+        <w:t>“</w:t>
+      </w:r>
+      <w:r>
+        <w:rPr>
+          <w:rFonts w:hint="cs"/>
+          <w:b w:val="0"/>
+          <w:bCs w:val="0"/>
+          <w:cs/>
+        </w:rPr>
+        <w:t>ลบ</w:t>
+      </w:r>
+      <w:r>
+        <w:rPr>
+          <w:b w:val="0"/>
+          <w:bCs w:val="0"/>
+        </w:rPr>
+        <w:t>”</w:t>
+      </w:r>
+      <w:r>
+        <w:rPr>
+          <w:rFonts w:hint="cs"/>
+          <w:b w:val="0"/>
+          <w:bCs w:val="0"/>
+          <w:cs/>
+        </w:rPr>
+        <w:t xml:space="preserve"> ที่แถวในตารางของ</w:t>
+      </w:r>
+      <w:r>
+        <w:rPr>
+          <w:rFonts w:hint="cs"/>
+          <w:b w:val="0"/>
+          <w:bCs w:val="0"/>
+          <w:cs/>
+        </w:rPr>
+        <w:t>พนักงานขับรถ</w:t>
+      </w:r>
+      <w:r>
+        <w:rPr>
+          <w:rFonts w:hint="cs"/>
+          <w:b w:val="0"/>
+          <w:bCs w:val="0"/>
+          <w:cs/>
+        </w:rPr>
+        <w:t xml:space="preserve"> </w:t>
+      </w:r>
+      <w:r>
+        <w:rPr>
+          <w:rFonts w:hint="cs"/>
+          <w:b w:val="0"/>
+          <w:bCs w:val="0"/>
+          <w:cs/>
+        </w:rPr>
+        <w:t xml:space="preserve">ที่ต้องการลบ </w:t>
+      </w:r>
+      <w:r>
+        <w:rPr>
+          <w:rFonts w:hint="cs"/>
+          <w:b w:val="0"/>
+          <w:bCs w:val="0"/>
+          <w:cs/>
+        </w:rPr>
+        <w:t>จากนั้นระบบจะ</w:t>
+      </w:r>
+      <w:r>
+        <w:rPr>
+          <w:rFonts w:hint="cs"/>
+          <w:b w:val="0"/>
+          <w:bCs w:val="0"/>
+          <w:cs/>
+        </w:rPr>
+        <w:t>ลบ</w:t>
+      </w:r>
+      <w:r>
+        <w:rPr>
+          <w:rFonts w:hint="cs"/>
+          <w:b w:val="0"/>
+          <w:bCs w:val="0"/>
+          <w:cs/>
+        </w:rPr>
+        <w:t>ข้อมูล</w:t>
+      </w:r>
+      <w:r>
+        <w:rPr>
+          <w:rFonts w:hint="cs"/>
+          <w:b w:val="0"/>
+          <w:bCs w:val="0"/>
+          <w:cs/>
+        </w:rPr>
+        <w:t>พนักงานขับรถ</w:t>
+      </w:r>
+      <w:r>
+        <w:rPr>
+          <w:rFonts w:hint="cs"/>
+          <w:b w:val="0"/>
+          <w:bCs w:val="0"/>
+          <w:cs/>
+        </w:rPr>
+        <w:t xml:space="preserve"> โดยมีขั้นตอนการทำงาน ดังภาพที่ 4-</w:t>
+      </w:r>
+      <w:r>
+        <w:rPr>
+          <w:b w:val="0"/>
+          <w:bCs w:val="0"/>
+        </w:rPr>
+        <w:t>XX</w:t>
+      </w:r>
+    </w:p>
+    <w:p>
+      <w:pPr>
+        <w:pStyle w:val="42"/>
+        <w:jc w:val="left"/>
+      </w:pPr>
+      <w:r>
         <w:br/>
       </w:r>
       <w:r>
         <w:rPr>
-          <w:rFonts w:hint="cs"/>
           <w:noProof/>
         </w:rPr>
         <w:drawing>
-          <wp:inline distT="0" distB="0" distL="0" distR="0" wp14:anchorId="78694DA5" wp14:editId="38A1D9E3">
+          <wp:inline distT="0" distB="0" distL="0" distR="0" wp14:anchorId="11E56426" wp14:editId="0D6AC9E2">
             <wp:extent cx="4410075" cy="2019300"/>
             <wp:effectExtent l="0" t="0" r="9525" b="0"/>
-            <wp:docPr id="54" name="Picture 54"/>
+            <wp:docPr id="55" name="Picture 55"/>
             <wp:cNvGraphicFramePr>
               <a:graphicFrameLocks xmlns:a="http://schemas.openxmlformats.org/drawingml/2006/main" noChangeAspect="1"/>
             </wp:cNvGraphicFramePr>
@@ -2033,13 +4780,13 @@
               <a:graphicData uri="http://schemas.openxmlformats.org/drawingml/2006/picture">
                 <pic:pic xmlns:pic="http://schemas.openxmlformats.org/drawingml/2006/picture">
                   <pic:nvPicPr>
-                    <pic:cNvPr id="0" name="Picture 33"/>
+                    <pic:cNvPr id="0" name="Picture 32"/>
                     <pic:cNvPicPr>
                       <a:picLocks noChangeAspect="1" noChangeArrowheads="1"/>
                     </pic:cNvPicPr>
                   </pic:nvPicPr>
                   <pic:blipFill>
-                    <a:blip r:embed="rId27">
+                    <a:blip r:embed="rId31">
                       <a:extLst>
                         <a:ext uri="{28A0092B-C50C-407E-A947-70E740481C1C}">
                           <a14:useLocalDpi xmlns:a14="http://schemas.microsoft.com/office/drawing/2010/main" val="0"/>
@@ -3385,10 +6132,12 @@
     <w:autoRedefine/>
     <w:uiPriority w:val="34"/>
     <w:qFormat/>
-    <w:rsid w:val="00A21EC8"/>
+    <w:rsid w:val="000A400E"/>
     <w:pPr>
-      <w:ind w:left="720"/>
+      <w:spacing w:after="0"/>
+      <w:ind w:left="360" w:firstLine="360"/>
       <w:contextualSpacing/>
+      <w:jc w:val="thaiDistribute"/>
     </w:pPr>
   </w:style>
   <w:style w:type="character" w:customStyle="1" w:styleId="Heading2Char">
@@ -3947,4 +6696,16 @@
     </a:ext>
   </a:extLst>
 </a:theme>
+</file>
+
+<file path=customXml/item1.xml><?xml version="1.0" encoding="utf-8"?>
+<b:Sources xmlns:b="http://schemas.openxmlformats.org/officeDocument/2006/bibliography" xmlns="http://schemas.openxmlformats.org/officeDocument/2006/bibliography" SelectedStyle="\APASixthEditionOfficeOnline.xsl" StyleName="APA" Version="6"/>
+</file>
+
+<file path=customXml/itemProps1.xml><?xml version="1.0" encoding="utf-8"?>
+<ds:datastoreItem xmlns:ds="http://schemas.openxmlformats.org/officeDocument/2006/customXml" ds:itemID="{3D6F9A38-6CE0-4340-8F56-D0DDBD4B64F2}">
+  <ds:schemaRefs>
+    <ds:schemaRef ds:uri="http://schemas.openxmlformats.org/officeDocument/2006/bibliography"/>
+  </ds:schemaRefs>
+</ds:datastoreItem>
 </file>
</xml_diff>

<commit_message>
Update บทที่ 4 Activity Diagram มอดูลที่ 1-5.docx
</commit_message>
<xml_diff>
--- a/SRSD เอกสารกำกับการทำงานซอฟต์แวร์/บทที่ 4 Activity Diagram มอดูลที่ 1-5.docx
+++ b/SRSD เอกสารกำกับการทำงานซอฟต์แวร์/บทที่ 4 Activity Diagram มอดูลที่ 1-5.docx
@@ -482,21 +482,27 @@
           <w:rFonts w:hint="cs"/>
           <w:cs/>
         </w:rPr>
-        <w:t xml:space="preserve"> ระบบจะแสดงหน้าจอกรอกข้อมูลค่าบริการให้</w:t>
-      </w:r>
-      <w:r>
-        <w:rPr>
-          <w:rFonts w:hint="cs"/>
-          <w:cs/>
-        </w:rPr>
-        <w:t>พนักงานบริษัทลาน</w:t>
-      </w:r>
-      <w:r>
-        <w:rPr>
-          <w:rFonts w:hint="cs"/>
-          <w:cs/>
-        </w:rPr>
-        <w:t>กรอกข้อมูลค่าบริการ</w:t>
+        <w:t xml:space="preserve"> ระบบจะแสดงหน้าจอกรอกข้อมูลค่าบริการให้พนักงานบริษัทลานกรอกข้อมูลค่าบริการ</w:t>
+      </w:r>
+      <w:r>
+        <w:rPr>
+          <w:rFonts w:hint="cs"/>
+          <w:cs/>
+        </w:rPr>
+        <w:t xml:space="preserve"> เมื่อพนักงานบริษัทลานตู้กรอกและตรวจสอบข้อมูลคิดค่าบริการเรียบร้อยแล้ว ระบบจะคำนวณค่าบริการ ให้พนักงานบริษัทลานกดปุ่ม </w:t>
+      </w:r>
+      <w:r>
+        <w:t>“</w:t>
+      </w:r>
+      <w:r>
+        <w:rPr>
+          <w:rFonts w:hint="cs"/>
+          <w:cs/>
+        </w:rPr>
+        <w:t>พิมพ์ใบเสร็จ</w:t>
+      </w:r>
+      <w:r>
+        <w:t>”</w:t>
       </w:r>
       <w:r>
         <w:rPr>
@@ -510,61 +516,6 @@
           <w:rFonts w:hint="cs"/>
           <w:cs/>
         </w:rPr>
-        <w:t>เมื่อพนักงานบริษัทลานตู้กรอกและตรวจสอบข้อมูล</w:t>
-      </w:r>
-      <w:r>
-        <w:rPr>
-          <w:rFonts w:hint="cs"/>
-          <w:cs/>
-        </w:rPr>
-        <w:t>คิดค่า</w:t>
-      </w:r>
-      <w:r>
-        <w:rPr>
-          <w:rFonts w:hint="cs"/>
-          <w:cs/>
-        </w:rPr>
-        <w:t xml:space="preserve">บริการเรียบร้อยแล้ว </w:t>
-      </w:r>
-      <w:r>
-        <w:rPr>
-          <w:rFonts w:hint="cs"/>
-          <w:cs/>
-        </w:rPr>
-        <w:t>ระบบจะคำนวณค่าบริการ ให้</w:t>
-      </w:r>
-      <w:r>
-        <w:rPr>
-          <w:rFonts w:hint="cs"/>
-          <w:cs/>
-        </w:rPr>
-        <w:t xml:space="preserve">พนักงานบริษัทลานกดปุ่ม </w:t>
-      </w:r>
-      <w:r>
-        <w:t>“</w:t>
-      </w:r>
-      <w:r>
-        <w:rPr>
-          <w:rFonts w:hint="cs"/>
-          <w:cs/>
-        </w:rPr>
-        <w:t>พิมพ์ใบเสร็จ</w:t>
-      </w:r>
-      <w:r>
-        <w:t>”</w:t>
-      </w:r>
-      <w:r>
-        <w:rPr>
-          <w:rFonts w:hint="cs"/>
-          <w:cs/>
-        </w:rPr>
-        <w:t xml:space="preserve"> </w:t>
-      </w:r>
-      <w:r>
-        <w:rPr>
-          <w:rFonts w:hint="cs"/>
-          <w:cs/>
-        </w:rPr>
         <w:t>จากนั้นระบบจะพิมพ์ใบเสร็จ</w:t>
       </w:r>
       <w:r>
@@ -582,9 +533,6 @@
       <w:pPr>
         <w:pStyle w:val="42"/>
         <w:jc w:val="left"/>
-        <w:rPr>
-          <w:rFonts w:hint="cs"/>
-        </w:rPr>
         <w:sectPr>
           <w:pgSz w:w="11906" w:h="16838"/>
           <w:pgMar w:top="2160" w:right="1440" w:bottom="1440" w:left="2160" w:header="708" w:footer="708" w:gutter="0"/>
@@ -659,9 +607,6 @@
       <w:pPr>
         <w:pStyle w:val="42"/>
         <w:jc w:val="left"/>
-        <w:rPr>
-          <w:rFonts w:hint="cs"/>
-        </w:rPr>
       </w:pPr>
     </w:p>
     <w:p>
@@ -780,9 +725,6 @@
     <w:p>
       <w:pPr>
         <w:pStyle w:val="ListParagraph"/>
-        <w:rPr>
-          <w:rFonts w:hint="cs"/>
-        </w:rPr>
         <w:sectPr>
           <w:pgSz w:w="11906" w:h="16838"/>
           <w:pgMar w:top="2160" w:right="1440" w:bottom="1440" w:left="2160" w:header="708" w:footer="708" w:gutter="0"/>
@@ -971,9 +913,6 @@
     <w:p>
       <w:pPr>
         <w:ind w:firstLine="720"/>
-        <w:rPr>
-          <w:rFonts w:hint="cs"/>
-        </w:rPr>
       </w:pPr>
     </w:p>
     <w:p>
@@ -996,72 +935,13 @@
     <w:p>
       <w:pPr>
         <w:ind w:firstLine="720"/>
-        <w:rPr>
-          <w:rFonts w:hint="cs"/>
-        </w:rPr>
-      </w:pPr>
-      <w:r>
-        <w:rPr>
-          <w:rFonts w:hint="cs"/>
-          <w:cs/>
-        </w:rPr>
-        <w:t>ดู</w:t>
-      </w:r>
-      <w:r>
-        <w:rPr>
-          <w:rFonts w:hint="cs"/>
-          <w:cs/>
-        </w:rPr>
-        <w:t>ข้อมูล</w:t>
-      </w:r>
-      <w:r>
-        <w:rPr>
-          <w:rFonts w:hint="cs"/>
-          <w:cs/>
-        </w:rPr>
-        <w:t>บริการ</w:t>
-      </w:r>
-      <w:r>
-        <w:rPr>
-          <w:rFonts w:hint="cs"/>
-          <w:cs/>
-        </w:rPr>
-        <w:t xml:space="preserve"> </w:t>
-      </w:r>
-      <w:r>
-        <w:rPr>
-          <w:rFonts w:hint="cs"/>
-          <w:cs/>
-        </w:rPr>
-        <w:t>เป็นการแสดงการทำงานของพนักงานบริษัทลานตู้ที่ทำกับระบบจัดการตู้คอนเทนเนอร์ โดยให้พนักงานบริษัทลานตู้เลือกแถวในตาราง</w:t>
-      </w:r>
-      <w:r>
-        <w:rPr>
-          <w:rFonts w:hint="cs"/>
-          <w:cs/>
-        </w:rPr>
-        <w:t>ของ</w:t>
-      </w:r>
-      <w:r>
-        <w:rPr>
-          <w:rFonts w:hint="cs"/>
-          <w:cs/>
-        </w:rPr>
-        <w:t>บริการที่ต้องการดูข้อมูล จากนั้นระบบจะ</w:t>
-      </w:r>
-      <w:r>
-        <w:rPr>
-          <w:rFonts w:hint="cs"/>
-          <w:cs/>
-        </w:rPr>
-        <w:t>เรียกขอมูลบริการจากไอดีบริการ และ</w:t>
-      </w:r>
-      <w:r>
-        <w:rPr>
-          <w:rFonts w:hint="cs"/>
-          <w:cs/>
-        </w:rPr>
-        <w:t>แสดงหน้าจอข้อมูลบริการ โดยมีขั้นตอนการทำงาน ดังภาพที่ 4-</w:t>
+      </w:pPr>
+      <w:r>
+        <w:rPr>
+          <w:rFonts w:hint="cs"/>
+          <w:cs/>
+        </w:rPr>
+        <w:t>ดูข้อมูลบริการ เป็นการแสดงการทำงานของพนักงานบริษัทลานตู้ที่ทำกับระบบจัดการตู้คอนเทนเนอร์ โดยให้พนักงานบริษัทลานตู้เลือกแถวในตารางของบริการที่ต้องการดูข้อมูล จากนั้นระบบจะเรียกขอมูลบริการจากไอดีบริการ และแสดงหน้าจอข้อมูลบริการ โดยมีขั้นตอนการทำงาน ดังภาพที่ 4-</w:t>
       </w:r>
       <w:r>
         <w:t>XX</w:t>
@@ -1131,9 +1011,6 @@
       <w:pPr>
         <w:pStyle w:val="42"/>
         <w:jc w:val="left"/>
-        <w:rPr>
-          <w:rFonts w:hint="cs"/>
-        </w:rPr>
       </w:pPr>
     </w:p>
     <w:p>
@@ -1163,23 +1040,13 @@
     <w:p>
       <w:pPr>
         <w:ind w:firstLine="720"/>
-        <w:rPr>
-          <w:rFonts w:hint="cs"/>
-        </w:rPr>
-      </w:pPr>
-      <w:r>
-        <w:rPr>
-          <w:rFonts w:hint="cs"/>
-          <w:cs/>
-        </w:rPr>
-        <w:t>ดาวน์โหลดรายงาน</w:t>
-      </w:r>
-      <w:r>
-        <w:rPr>
-          <w:rFonts w:hint="cs"/>
-          <w:cs/>
-        </w:rPr>
-        <w:t xml:space="preserve">บริการ เป็นการแสดงการทำงานของพนักงานบริษัทลานตู้ที่ทำกับระบบจัดการตู้คอนเทนเนอร์ โดยให้พนักงานบริษัทลานตู้กดปุ่ม </w:t>
+      </w:pPr>
+      <w:r>
+        <w:rPr>
+          <w:rFonts w:hint="cs"/>
+          <w:cs/>
+        </w:rPr>
+        <w:t xml:space="preserve">ดาวน์โหลดรายงานบริการ เป็นการแสดงการทำงานของพนักงานบริษัทลานตู้ที่ทำกับระบบจัดการตู้คอนเทนเนอร์ โดยให้พนักงานบริษัทลานตู้กดปุ่ม </w:t>
       </w:r>
       <w:r>
         <w:t>“</w:t>
@@ -1192,45 +1059,21 @@
         <w:t xml:space="preserve">ดาวน์โหลด </w:t>
       </w:r>
       <w:r>
-        <w:t>Excel</w:t>
-      </w:r>
-      <w:r>
-        <w:t>”</w:t>
-      </w:r>
-      <w:r>
-        <w:rPr>
-          <w:rFonts w:hint="cs"/>
-          <w:cs/>
-        </w:rPr>
-        <w:t xml:space="preserve"> ระบบจะแสดง</w:t>
-      </w:r>
-      <w:r>
-        <w:rPr>
-          <w:rFonts w:hint="cs"/>
-          <w:cs/>
-        </w:rPr>
-        <w:t>โฟลเดอร์</w:t>
-      </w:r>
-      <w:r>
-        <w:rPr>
-          <w:rFonts w:hint="cs"/>
-          <w:cs/>
-        </w:rPr>
-        <w:t>ที่จัดเก็บ ให้</w:t>
-      </w:r>
-      <w:r>
-        <w:rPr>
-          <w:rFonts w:hint="cs"/>
-          <w:cs/>
-        </w:rPr>
-        <w:t>พนักงานบริษัทลานตู้</w:t>
-      </w:r>
-      <w:r>
-        <w:rPr>
-          <w:rFonts w:hint="cs"/>
-          <w:cs/>
-        </w:rPr>
-        <w:t xml:space="preserve">เลือกที่อยู่ของไฟล์และกดปุ่ม </w:t>
+        <w:t>Excel”</w:t>
+      </w:r>
+      <w:r>
+        <w:rPr>
+          <w:rFonts w:hint="cs"/>
+          <w:cs/>
+        </w:rPr>
+        <w:t xml:space="preserve"> ระบบจะแสดงโฟลเดอร์</w:t>
+      </w:r>
+      <w:r>
+        <w:rPr>
+          <w:rFonts w:hint="cs"/>
+          <w:cs/>
+        </w:rPr>
+        <w:t xml:space="preserve">ที่จัดเก็บ ให้พนักงานบริษัทลานตู้เลือกที่อยู่ของไฟล์และกดปุ่ม </w:t>
       </w:r>
       <w:r>
         <w:t>“</w:t>
@@ -1365,7 +1208,6 @@
         <w:ind w:left="720"/>
         <w:jc w:val="left"/>
         <w:rPr>
-          <w:rFonts w:hint="cs"/>
           <w:cs/>
         </w:rPr>
         <w:sectPr>
@@ -1380,9 +1222,6 @@
       <w:pPr>
         <w:pStyle w:val="42"/>
         <w:jc w:val="left"/>
-        <w:rPr>
-          <w:rFonts w:hint="cs"/>
-        </w:rPr>
       </w:pPr>
     </w:p>
     <w:p>
@@ -1393,9 +1232,6 @@
           <w:numId w:val="9"/>
         </w:numPr>
         <w:jc w:val="left"/>
-        <w:rPr>
-          <w:rFonts w:hint="cs"/>
-        </w:rPr>
       </w:pPr>
       <w:r>
         <w:rPr>
@@ -1495,9 +1331,6 @@
         <w:spacing w:after="0"/>
         <w:ind w:firstLine="720"/>
         <w:jc w:val="thaiDistribute"/>
-        <w:rPr>
-          <w:rFonts w:hint="cs"/>
-        </w:rPr>
       </w:pPr>
       <w:r>
         <w:rPr>
@@ -1658,7 +1491,6 @@
         <w:ind w:left="720"/>
         <w:jc w:val="left"/>
         <w:rPr>
-          <w:rFonts w:hint="cs"/>
           <w:cs/>
         </w:rPr>
         <w:sectPr>
@@ -1727,9 +1559,6 @@
       <w:pPr>
         <w:pStyle w:val="42"/>
         <w:jc w:val="left"/>
-        <w:rPr>
-          <w:rFonts w:hint="cs"/>
-        </w:rPr>
       </w:pPr>
     </w:p>
     <w:p>
@@ -1975,9 +1804,6 @@
         <w:pStyle w:val="42"/>
         <w:ind w:left="720"/>
         <w:jc w:val="left"/>
-        <w:rPr>
-          <w:rFonts w:hint="cs"/>
-        </w:rPr>
       </w:pPr>
     </w:p>
     <w:p>
@@ -2080,19 +1906,16 @@
         <w:pStyle w:val="42"/>
         <w:ind w:left="720"/>
         <w:jc w:val="left"/>
-        <w:rPr>
-          <w:rFonts w:hint="cs"/>
-        </w:rPr>
       </w:pPr>
       <w:r>
         <w:rPr>
           <w:noProof/>
         </w:rPr>
         <w:drawing>
-          <wp:inline distT="0" distB="0" distL="0" distR="0" wp14:anchorId="2F360690" wp14:editId="22A44840">
-            <wp:extent cx="5267325" cy="2133600"/>
-            <wp:effectExtent l="0" t="0" r="9525" b="0"/>
-            <wp:docPr id="16" name="Picture 16"/>
+          <wp:inline distT="0" distB="0" distL="0" distR="0" wp14:anchorId="286863A0" wp14:editId="314600AE">
+            <wp:extent cx="5276850" cy="2143125"/>
+            <wp:effectExtent l="0" t="0" r="0" b="9525"/>
+            <wp:docPr id="2" name="Picture 2"/>
             <wp:cNvGraphicFramePr>
               <a:graphicFrameLocks xmlns:a="http://schemas.openxmlformats.org/drawingml/2006/main" noChangeAspect="1"/>
             </wp:cNvGraphicFramePr>
@@ -2100,7 +1923,7 @@
               <a:graphicData uri="http://schemas.openxmlformats.org/drawingml/2006/picture">
                 <pic:pic xmlns:pic="http://schemas.openxmlformats.org/drawingml/2006/picture">
                   <pic:nvPicPr>
-                    <pic:cNvPr id="0" name="Picture 16"/>
+                    <pic:cNvPr id="0" name="Picture 1"/>
                     <pic:cNvPicPr>
                       <a:picLocks noChangeAspect="1" noChangeArrowheads="1"/>
                     </pic:cNvPicPr>
@@ -2121,7 +1944,7 @@
                   <pic:spPr bwMode="auto">
                     <a:xfrm>
                       <a:off x="0" y="0"/>
-                      <a:ext cx="5267325" cy="2133600"/>
+                      <a:ext cx="5276850" cy="2143125"/>
                     </a:xfrm>
                     <a:prstGeom prst="rect">
                       <a:avLst/>
@@ -2206,10 +2029,10 @@
           <w:cs/>
         </w:rPr>
         <w:drawing>
-          <wp:inline distT="0" distB="0" distL="0" distR="0" wp14:anchorId="420F9FF2" wp14:editId="44DC6CD6">
-            <wp:extent cx="5267325" cy="3276600"/>
-            <wp:effectExtent l="0" t="0" r="9525" b="0"/>
-            <wp:docPr id="17" name="Picture 17"/>
+          <wp:inline distT="0" distB="0" distL="0" distR="0" wp14:anchorId="6D50BBAD" wp14:editId="1F508E0C">
+            <wp:extent cx="5276850" cy="3286125"/>
+            <wp:effectExtent l="0" t="0" r="0" b="9525"/>
+            <wp:docPr id="11" name="Picture 11"/>
             <wp:cNvGraphicFramePr>
               <a:graphicFrameLocks xmlns:a="http://schemas.openxmlformats.org/drawingml/2006/main" noChangeAspect="1"/>
             </wp:cNvGraphicFramePr>
@@ -2217,7 +2040,7 @@
               <a:graphicData uri="http://schemas.openxmlformats.org/drawingml/2006/picture">
                 <pic:pic xmlns:pic="http://schemas.openxmlformats.org/drawingml/2006/picture">
                   <pic:nvPicPr>
-                    <pic:cNvPr id="0" name="Picture 17"/>
+                    <pic:cNvPr id="0" name="Picture 2"/>
                     <pic:cNvPicPr>
                       <a:picLocks noChangeAspect="1" noChangeArrowheads="1"/>
                     </pic:cNvPicPr>
@@ -2238,7 +2061,7 @@
                   <pic:spPr bwMode="auto">
                     <a:xfrm>
                       <a:off x="0" y="0"/>
-                      <a:ext cx="5267325" cy="3276600"/>
+                      <a:ext cx="5276850" cy="3286125"/>
                     </a:xfrm>
                     <a:prstGeom prst="rect">
                       <a:avLst/>
@@ -2258,7 +2081,6 @@
     <w:p>
       <w:pPr>
         <w:pStyle w:val="42"/>
-        <w:ind w:left="720"/>
         <w:jc w:val="left"/>
       </w:pPr>
       <w:r>
@@ -2349,10 +2171,10 @@
           <w:noProof/>
         </w:rPr>
         <w:drawing>
-          <wp:inline distT="0" distB="0" distL="0" distR="0" wp14:anchorId="3F3F5A01" wp14:editId="0BF03CC7">
+          <wp:inline distT="0" distB="0" distL="0" distR="0" wp14:anchorId="71B9F772" wp14:editId="29EE3D56">
             <wp:extent cx="5267325" cy="4000500"/>
             <wp:effectExtent l="0" t="0" r="9525" b="0"/>
-            <wp:docPr id="18" name="Picture 18"/>
+            <wp:docPr id="13" name="Picture 13"/>
             <wp:cNvGraphicFramePr>
               <a:graphicFrameLocks xmlns:a="http://schemas.openxmlformats.org/drawingml/2006/main" noChangeAspect="1"/>
             </wp:cNvGraphicFramePr>
@@ -2360,7 +2182,7 @@
               <a:graphicData uri="http://schemas.openxmlformats.org/drawingml/2006/picture">
                 <pic:pic xmlns:pic="http://schemas.openxmlformats.org/drawingml/2006/picture">
                   <pic:nvPicPr>
-                    <pic:cNvPr id="0" name="Picture 18"/>
+                    <pic:cNvPr id="0" name="Picture 3"/>
                     <pic:cNvPicPr>
                       <a:picLocks noChangeAspect="1" noChangeArrowheads="1"/>
                     </pic:cNvPicPr>
@@ -2441,9 +2263,6 @@
         <w:pStyle w:val="42"/>
         <w:ind w:left="720"/>
         <w:jc w:val="left"/>
-        <w:rPr>
-          <w:rFonts w:hint="cs"/>
-        </w:rPr>
       </w:pPr>
     </w:p>
     <w:p>
@@ -2467,9 +2286,6 @@
     <w:p>
       <w:pPr>
         <w:ind w:firstLine="720"/>
-        <w:rPr>
-          <w:rFonts w:hint="cs"/>
-        </w:rPr>
       </w:pPr>
       <w:r>
         <w:rPr>
@@ -2616,10 +2432,10 @@
           <w:noProof/>
         </w:rPr>
         <w:drawing>
-          <wp:inline distT="0" distB="0" distL="0" distR="0" wp14:anchorId="4796FA4A" wp14:editId="1EE1A170">
-            <wp:extent cx="3781425" cy="5076825"/>
-            <wp:effectExtent l="0" t="0" r="9525" b="9525"/>
-            <wp:docPr id="19" name="Picture 19"/>
+          <wp:inline distT="0" distB="0" distL="0" distR="0" wp14:anchorId="640C4009" wp14:editId="07CEFB8E">
+            <wp:extent cx="3790950" cy="5076825"/>
+            <wp:effectExtent l="0" t="0" r="0" b="9525"/>
+            <wp:docPr id="15" name="Picture 15"/>
             <wp:cNvGraphicFramePr>
               <a:graphicFrameLocks xmlns:a="http://schemas.openxmlformats.org/drawingml/2006/main" noChangeAspect="1"/>
             </wp:cNvGraphicFramePr>
@@ -2627,7 +2443,7 @@
               <a:graphicData uri="http://schemas.openxmlformats.org/drawingml/2006/picture">
                 <pic:pic xmlns:pic="http://schemas.openxmlformats.org/drawingml/2006/picture">
                   <pic:nvPicPr>
-                    <pic:cNvPr id="0" name="Picture 19"/>
+                    <pic:cNvPr id="0" name="Picture 4"/>
                     <pic:cNvPicPr>
                       <a:picLocks noChangeAspect="1" noChangeArrowheads="1"/>
                     </pic:cNvPicPr>
@@ -2648,7 +2464,7 @@
                   <pic:spPr bwMode="auto">
                     <a:xfrm>
                       <a:off x="0" y="0"/>
-                      <a:ext cx="3781425" cy="5076825"/>
+                      <a:ext cx="3790950" cy="5076825"/>
                     </a:xfrm>
                     <a:prstGeom prst="rect">
                       <a:avLst/>
@@ -2882,10 +2698,10 @@
           <w:noProof/>
         </w:rPr>
         <w:drawing>
-          <wp:inline distT="0" distB="0" distL="0" distR="0" wp14:anchorId="36B62299" wp14:editId="6EB5CFF8">
-            <wp:extent cx="5267325" cy="3619500"/>
-            <wp:effectExtent l="0" t="0" r="9525" b="0"/>
-            <wp:docPr id="21" name="Picture 21"/>
+          <wp:inline distT="0" distB="0" distL="0" distR="0" wp14:anchorId="0717C24D" wp14:editId="74B8A6A2">
+            <wp:extent cx="5267325" cy="3609975"/>
+            <wp:effectExtent l="0" t="0" r="9525" b="9525"/>
+            <wp:docPr id="20" name="Picture 20"/>
             <wp:cNvGraphicFramePr>
               <a:graphicFrameLocks xmlns:a="http://schemas.openxmlformats.org/drawingml/2006/main" noChangeAspect="1"/>
             </wp:cNvGraphicFramePr>
@@ -2893,7 +2709,7 @@
               <a:graphicData uri="http://schemas.openxmlformats.org/drawingml/2006/picture">
                 <pic:pic xmlns:pic="http://schemas.openxmlformats.org/drawingml/2006/picture">
                   <pic:nvPicPr>
-                    <pic:cNvPr id="0" name="Picture 20"/>
+                    <pic:cNvPr id="0" name="Picture 5"/>
                     <pic:cNvPicPr>
                       <a:picLocks noChangeAspect="1" noChangeArrowheads="1"/>
                     </pic:cNvPicPr>
@@ -2914,7 +2730,7 @@
                   <pic:spPr bwMode="auto">
                     <a:xfrm>
                       <a:off x="0" y="0"/>
-                      <a:ext cx="5267325" cy="3619500"/>
+                      <a:ext cx="5267325" cy="3609975"/>
                     </a:xfrm>
                     <a:prstGeom prst="rect">
                       <a:avLst/>
@@ -2942,9 +2758,6 @@
           <w:numId w:val="9"/>
         </w:numPr>
         <w:jc w:val="left"/>
-        <w:rPr>
-          <w:rFonts w:hint="cs"/>
-        </w:rPr>
       </w:pPr>
       <w:r>
         <w:rPr>
@@ -2957,30 +2770,13 @@
     <w:p>
       <w:pPr>
         <w:ind w:firstLine="720"/>
-        <w:rPr>
-          <w:rFonts w:hint="cs"/>
-        </w:rPr>
-      </w:pPr>
-      <w:r>
-        <w:rPr>
-          <w:rFonts w:hint="cs"/>
-          <w:cs/>
-        </w:rPr>
-        <w:t>ดาวน์โหลดรายงาน</w:t>
-      </w:r>
-      <w:r>
-        <w:rPr>
-          <w:rFonts w:hint="cs"/>
-          <w:cs/>
-        </w:rPr>
-        <w:t>ลูกค้า</w:t>
-      </w:r>
-      <w:r>
-        <w:rPr>
-          <w:rFonts w:hint="cs"/>
-          <w:cs/>
-        </w:rPr>
-        <w:t xml:space="preserve"> เป็นการแสดงการทำงานของพนักงานบริษัทลานตู้ที่ทำกับระบบจัดการตู้คอนเทนเนอร์ โดยให้พนักงานบริษัทลานตู้กดปุ่ม </w:t>
+      </w:pPr>
+      <w:r>
+        <w:rPr>
+          <w:rFonts w:hint="cs"/>
+          <w:cs/>
+        </w:rPr>
+        <w:t xml:space="preserve">ดาวน์โหลดรายงานลูกค้า เป็นการแสดงการทำงานของพนักงานบริษัทลานตู้ที่ทำกับระบบจัดการตู้คอนเทนเนอร์ โดยให้พนักงานบริษัทลานตู้กดปุ่ม </w:t>
       </w:r>
       <w:r>
         <w:t>“</w:t>
@@ -3020,25 +2816,17 @@
           <w:rFonts w:hint="cs"/>
           <w:cs/>
         </w:rPr>
-        <w:t xml:space="preserve"> จากนั้นระบบจะเข้าถึงข้อมูล</w:t>
-      </w:r>
-      <w:r>
-        <w:rPr>
-          <w:rFonts w:hint="cs"/>
-          <w:cs/>
-        </w:rPr>
-        <w:t>จ</w:t>
-      </w:r>
-      <w:r>
-        <w:rPr>
-          <w:rFonts w:hint="cs"/>
-          <w:cs/>
-        </w:rPr>
-        <w:t>ากฐานข้อมูลและโอนข้อมูลไปยังที่จัดเก็บ โดยมีขั้นตอนการทำงาน ดังภาพที่ 4-</w:t>
+        <w:t xml:space="preserve"> จากนั้นระบบจะเข้าถึงข้อมูลจากฐานข้อมูลและโอนข้อมูลไปยังที่จัดเก็บ โดยมีขั้นตอนการทำงาน ดังภาพที่ 4-</w:t>
       </w:r>
       <w:r>
         <w:t>XX</w:t>
       </w:r>
+    </w:p>
+    <w:p>
+      <w:pPr>
+        <w:pStyle w:val="42"/>
+        <w:jc w:val="left"/>
+      </w:pPr>
     </w:p>
     <w:p>
       <w:pPr>
@@ -3054,83 +2842,17 @@
           <w:docGrid w:linePitch="435"/>
         </w:sectPr>
       </w:pPr>
-    </w:p>
-    <w:p>
-      <w:pPr>
-        <w:pStyle w:val="42"/>
-        <w:jc w:val="left"/>
-        <w:rPr>
-          <w:rFonts w:hint="cs"/>
-        </w:rPr>
-      </w:pPr>
-    </w:p>
-    <w:p>
-      <w:pPr>
-        <w:pStyle w:val="42"/>
-        <w:numPr>
-          <w:ilvl w:val="2"/>
-          <w:numId w:val="9"/>
-        </w:numPr>
-        <w:jc w:val="left"/>
-      </w:pPr>
-      <w:r>
-        <w:rPr>
-          <w:rFonts w:hint="cs"/>
-          <w:cs/>
-        </w:rPr>
-        <w:t>ดูรายชื่อเอเย่นต์</w:t>
-      </w:r>
-    </w:p>
-    <w:p>
-      <w:pPr>
-        <w:ind w:firstLine="720"/>
-      </w:pPr>
-      <w:r>
-        <w:rPr>
-          <w:rFonts w:hint="cs"/>
-          <w:cs/>
-        </w:rPr>
-        <w:t>ดูรายชื่อเอเย่นต์ เป็นการแสดงการทำงานของพนักงานบริษัทลานตู้ที่ทำกับระบบจัดการตู้คอนเทนเนอร์ โดยให้พนักงานบริษัทลานตู้เลือกเมนู</w:t>
-      </w:r>
-      <w:r>
-        <w:t xml:space="preserve"> “</w:t>
-      </w:r>
-      <w:r>
-        <w:rPr>
-          <w:rFonts w:hint="cs"/>
-          <w:cs/>
-        </w:rPr>
-        <w:t>ข้อมูลเอเย่นต์</w:t>
-      </w:r>
-      <w:r>
-        <w:t>”</w:t>
-      </w:r>
-      <w:r>
-        <w:rPr>
-          <w:rFonts w:hint="cs"/>
-          <w:cs/>
-        </w:rPr>
-        <w:t xml:space="preserve"> จากนั้นระบบจะแสดงหน้าจอรายชื่อเอเย่นต์ โดยมีขั้นตอนการทำงาน ดังภาพที่ 4-</w:t>
-      </w:r>
-      <w:r>
-        <w:t>XX</w:t>
-      </w:r>
-    </w:p>
-    <w:p>
-      <w:pPr>
-        <w:pStyle w:val="42"/>
-        <w:ind w:left="720"/>
-        <w:jc w:val="left"/>
-      </w:pPr>
       <w:r>
         <w:rPr>
           <w:noProof/>
-        </w:rPr>
+          <w:cs/>
+        </w:rPr>
+        <w:lastRenderedPageBreak/>
         <w:drawing>
-          <wp:inline distT="0" distB="0" distL="0" distR="0" wp14:anchorId="3B7F9798" wp14:editId="0A583B87">
-            <wp:extent cx="5267325" cy="2133600"/>
-            <wp:effectExtent l="0" t="0" r="9525" b="0"/>
-            <wp:docPr id="22" name="Picture 22"/>
+          <wp:inline distT="0" distB="0" distL="0" distR="0" wp14:anchorId="1D630E20" wp14:editId="1997BA0B">
+            <wp:extent cx="5267325" cy="5362575"/>
+            <wp:effectExtent l="0" t="0" r="9525" b="9525"/>
+            <wp:docPr id="28" name="Picture 28"/>
             <wp:cNvGraphicFramePr>
               <a:graphicFrameLocks xmlns:a="http://schemas.openxmlformats.org/drawingml/2006/main" noChangeAspect="1"/>
             </wp:cNvGraphicFramePr>
@@ -3138,7 +2860,7 @@
               <a:graphicData uri="http://schemas.openxmlformats.org/drawingml/2006/picture">
                 <pic:pic xmlns:pic="http://schemas.openxmlformats.org/drawingml/2006/picture">
                   <pic:nvPicPr>
-                    <pic:cNvPr id="0" name="Picture 21"/>
+                    <pic:cNvPr id="0" name="Picture 7"/>
                     <pic:cNvPicPr>
                       <a:picLocks noChangeAspect="1" noChangeArrowheads="1"/>
                     </pic:cNvPicPr>
@@ -3159,7 +2881,7 @@
                   <pic:spPr bwMode="auto">
                     <a:xfrm>
                       <a:off x="0" y="0"/>
-                      <a:ext cx="5267325" cy="2133600"/>
+                      <a:ext cx="5267325" cy="5362575"/>
                     </a:xfrm>
                     <a:prstGeom prst="rect">
                       <a:avLst/>
@@ -3175,9 +2897,12 @@
           </wp:inline>
         </w:drawing>
       </w:r>
-      <w:r>
-        <w:br/>
-      </w:r>
+    </w:p>
+    <w:p>
+      <w:pPr>
+        <w:pStyle w:val="42"/>
+        <w:jc w:val="left"/>
+      </w:pPr>
     </w:p>
     <w:p>
       <w:pPr>
@@ -3193,63 +2918,59 @@
           <w:rFonts w:hint="cs"/>
           <w:cs/>
         </w:rPr>
-        <w:t>ดูข้อมูลเอเย่นต์</w:t>
+        <w:t>ดูรายชื่อเอเย่นต์</w:t>
       </w:r>
     </w:p>
     <w:p>
       <w:pPr>
         <w:ind w:firstLine="720"/>
+      </w:pPr>
+      <w:r>
+        <w:rPr>
+          <w:rFonts w:hint="cs"/>
+          <w:cs/>
+        </w:rPr>
+        <w:t>ดูรายชื่อเอเย่นต์ เป็นการแสดงการทำงานของพนักงานบริษัทลานตู้ที่ทำกับระบบจัดการตู้คอนเทนเนอร์ โดยให้พนักงานบริษัทลานตู้เลือกเมนู</w:t>
+      </w:r>
+      <w:r>
+        <w:t xml:space="preserve"> “</w:t>
+      </w:r>
+      <w:r>
+        <w:rPr>
+          <w:rFonts w:hint="cs"/>
+          <w:cs/>
+        </w:rPr>
+        <w:t>ข้อมูลเอเย่นต์</w:t>
+      </w:r>
+      <w:r>
+        <w:t>”</w:t>
+      </w:r>
+      <w:r>
+        <w:rPr>
+          <w:rFonts w:hint="cs"/>
+          <w:cs/>
+        </w:rPr>
+        <w:t xml:space="preserve"> จากนั้นระบบจะแสดงหน้าจอรายชื่อเอเย่นต์ โดยมีขั้นตอนการทำงาน ดังภาพที่ 4-</w:t>
+      </w:r>
+      <w:r>
+        <w:t>XX</w:t>
+      </w:r>
+    </w:p>
+    <w:p>
+      <w:pPr>
+        <w:pStyle w:val="42"/>
+        <w:ind w:left="720"/>
+        <w:jc w:val="left"/>
+      </w:pPr>
+      <w:r>
         <w:rPr>
           <w:noProof/>
         </w:rPr>
-      </w:pPr>
-      <w:r>
-        <w:rPr>
-          <w:rFonts w:hint="cs"/>
-          <w:cs/>
-        </w:rPr>
-        <w:t>ดูข้อมูลเอเย่นต์ เป็นการแสดงการทำงานของพนักงานบริษัทลานตู้ที่ทำกับระบบจัดการตู้คอนเทนเนอร์ โดยให้พนักงานบริษัทลานตู้เลือกเมนู</w:t>
-      </w:r>
-      <w:r>
-        <w:t xml:space="preserve"> “</w:t>
-      </w:r>
-      <w:r>
-        <w:rPr>
-          <w:rFonts w:hint="cs"/>
-          <w:cs/>
-        </w:rPr>
-        <w:t>ข้อมูลเอเย่นต์</w:t>
-      </w:r>
-      <w:r>
-        <w:t>”</w:t>
-      </w:r>
-      <w:r>
-        <w:rPr>
-          <w:rFonts w:hint="cs"/>
-          <w:cs/>
-        </w:rPr>
-        <w:t xml:space="preserve"> ระบบจะแสดงหน้าจอรายชื่อลูกค้า และให้พนักงานบริษัทลานตู้เลือกชื่อเอเย่นต์ที่ต้องการดู จากนั้นระบบจะแสดงหน้าจอข้อมูลเอเย่นต์ที่เลือก โดยมีขั้นตอนการทำงาน ดังภาพที่ 4-</w:t>
-      </w:r>
-      <w:r>
-        <w:t>XX</w:t>
-      </w:r>
-    </w:p>
-    <w:p>
-      <w:pPr>
-        <w:pStyle w:val="42"/>
-        <w:ind w:left="720"/>
-        <w:jc w:val="left"/>
-      </w:pPr>
-      <w:r>
-        <w:rPr>
-          <w:noProof/>
-        </w:rPr>
-        <w:lastRenderedPageBreak/>
         <w:drawing>
-          <wp:inline distT="0" distB="0" distL="0" distR="0" wp14:anchorId="4377EE36" wp14:editId="6A448725">
-            <wp:extent cx="5267325" cy="3276600"/>
-            <wp:effectExtent l="0" t="0" r="9525" b="0"/>
-            <wp:docPr id="23" name="Picture 23"/>
+          <wp:inline distT="0" distB="0" distL="0" distR="0" wp14:anchorId="47C2BF7F" wp14:editId="41AB4331">
+            <wp:extent cx="5276850" cy="2152650"/>
+            <wp:effectExtent l="0" t="0" r="0" b="0"/>
+            <wp:docPr id="29" name="Picture 29"/>
             <wp:cNvGraphicFramePr>
               <a:graphicFrameLocks xmlns:a="http://schemas.openxmlformats.org/drawingml/2006/main" noChangeAspect="1"/>
             </wp:cNvGraphicFramePr>
@@ -3257,7 +2978,7 @@
               <a:graphicData uri="http://schemas.openxmlformats.org/drawingml/2006/picture">
                 <pic:pic xmlns:pic="http://schemas.openxmlformats.org/drawingml/2006/picture">
                   <pic:nvPicPr>
-                    <pic:cNvPr id="0" name="Picture 22"/>
+                    <pic:cNvPr id="0" name="Picture 8"/>
                     <pic:cNvPicPr>
                       <a:picLocks noChangeAspect="1" noChangeArrowheads="1"/>
                     </pic:cNvPicPr>
@@ -3278,7 +2999,7 @@
                   <pic:spPr bwMode="auto">
                     <a:xfrm>
                       <a:off x="0" y="0"/>
-                      <a:ext cx="5267325" cy="3276600"/>
+                      <a:ext cx="5276850" cy="2152650"/>
                     </a:xfrm>
                     <a:prstGeom prst="rect">
                       <a:avLst/>
@@ -3301,16 +3022,6 @@
     <w:p>
       <w:pPr>
         <w:pStyle w:val="42"/>
-        <w:ind w:left="720"/>
-        <w:jc w:val="left"/>
-        <w:rPr>
-          <w:rFonts w:hint="cs"/>
-        </w:rPr>
-      </w:pPr>
-    </w:p>
-    <w:p>
-      <w:pPr>
-        <w:pStyle w:val="42"/>
         <w:numPr>
           <w:ilvl w:val="2"/>
           <w:numId w:val="9"/>
@@ -3322,36 +3033,32 @@
           <w:rFonts w:hint="cs"/>
           <w:cs/>
         </w:rPr>
-        <w:t>เพิ่มเอเย่นต์</w:t>
-      </w:r>
-    </w:p>
-    <w:p>
-      <w:pPr>
-        <w:pStyle w:val="ListParagraph"/>
-      </w:pPr>
-      <w:r>
-        <w:rPr>
-          <w:rFonts w:hint="cs"/>
-          <w:cs/>
-        </w:rPr>
-        <w:t xml:space="preserve">เพิ่มเอเย่นต์ เป็นการแสดงการทำงานของพนักงานบริษัทลานตู้ที่ทำกับระบบจัดการตู้คอนเทนเนอร์ โดยให้พนักงานบริษัทลานตู้เลือก </w:t>
-      </w:r>
-      <w:r>
-        <w:t>“</w:t>
-      </w:r>
-      <w:r>
-        <w:rPr>
-          <w:rFonts w:hint="cs"/>
-          <w:cs/>
-        </w:rPr>
-        <w:t>เพิ่มข้อมูล</w:t>
-      </w:r>
-      <w:r>
-        <w:rPr>
-          <w:rFonts w:hint="cs"/>
-          <w:cs/>
-        </w:rPr>
-        <w:t>เอเย่นต์</w:t>
+        <w:t>ดูข้อมูลเอเย่นต์</w:t>
+      </w:r>
+    </w:p>
+    <w:p>
+      <w:pPr>
+        <w:ind w:firstLine="720"/>
+        <w:rPr>
+          <w:noProof/>
+        </w:rPr>
+      </w:pPr>
+      <w:r>
+        <w:rPr>
+          <w:rFonts w:hint="cs"/>
+          <w:cs/>
+        </w:rPr>
+        <w:t>ดูข้อมูลเอเย่นต์ เป็นการแสดงการทำงานของพนักงานบริษัทลานตู้ที่ทำกับระบบจัดการตู้คอนเทนเนอร์ โดยให้พนักงานบริษัทลานตู้เลือกเมนู</w:t>
+      </w:r>
+      <w:r>
+        <w:t xml:space="preserve"> “</w:t>
+      </w:r>
+      <w:r>
+        <w:rPr>
+          <w:rFonts w:hint="cs"/>
+          <w:cs/>
+        </w:rPr>
+        <w:t>ข้อมูลเอเย่นต์</w:t>
       </w:r>
       <w:r>
         <w:t>”</w:t>
@@ -3361,83 +3068,7 @@
           <w:rFonts w:hint="cs"/>
           <w:cs/>
         </w:rPr>
-        <w:t xml:space="preserve"> ระบบจะแสดงหน้าจอกรอกข้อมูล</w:t>
-      </w:r>
-      <w:r>
-        <w:rPr>
-          <w:rFonts w:hint="cs"/>
-          <w:cs/>
-        </w:rPr>
-        <w:t>เอเย่นต์</w:t>
-      </w:r>
-      <w:r>
-        <w:rPr>
-          <w:rFonts w:hint="cs"/>
-          <w:cs/>
-        </w:rPr>
-        <w:t xml:space="preserve"> และให้พนักงานบริษัทลานตู้กรอกข้อมูล</w:t>
-      </w:r>
-      <w:r>
-        <w:rPr>
-          <w:rFonts w:hint="cs"/>
-          <w:cs/>
-        </w:rPr>
-        <w:t>เอเย่นต์</w:t>
-      </w:r>
-      <w:r>
-        <w:rPr>
-          <w:rFonts w:hint="cs"/>
-          <w:cs/>
-        </w:rPr>
-        <w:t xml:space="preserve"> เมื่อพนักงานบริษัทลานตู้กรอกและตรวจสอบข้อมูล</w:t>
-      </w:r>
-      <w:r>
-        <w:rPr>
-          <w:rFonts w:hint="cs"/>
-          <w:cs/>
-        </w:rPr>
-        <w:t>เอเย่นต์</w:t>
-      </w:r>
-      <w:r>
-        <w:rPr>
-          <w:rFonts w:hint="cs"/>
-          <w:cs/>
-        </w:rPr>
-        <w:t xml:space="preserve">เรียบร้อยแล้ว ทำการกด </w:t>
-      </w:r>
-      <w:r>
-        <w:t>“</w:t>
-      </w:r>
-      <w:r>
-        <w:rPr>
-          <w:rFonts w:hint="cs"/>
-          <w:cs/>
-        </w:rPr>
-        <w:t>บันทึก</w:t>
-      </w:r>
-      <w:r>
-        <w:t>”</w:t>
-      </w:r>
-      <w:r>
-        <w:rPr>
-          <w:rFonts w:hint="cs"/>
-          <w:cs/>
-        </w:rPr>
-        <w:t xml:space="preserve"> เพื่อให้ระบบบันทึกและเพิ่มข้อมูล</w:t>
-      </w:r>
-      <w:r>
-        <w:rPr>
-          <w:rFonts w:hint="cs"/>
-          <w:cs/>
-        </w:rPr>
-        <w:t>เอเย่นต์</w:t>
-      </w:r>
-      <w:r>
-        <w:rPr>
-          <w:rFonts w:hint="cs"/>
-          <w:cs/>
-        </w:rPr>
-        <w:t>ลงในระบบ โดยมีขั้นตอนการทำงาน ดังภาพที่ 4-</w:t>
+        <w:t xml:space="preserve"> ระบบจะแสดงหน้าจอรายชื่อลูกค้า และให้พนักงานบริษัทลานตู้เลือกชื่อเอเย่นต์ที่ต้องการดู จากนั้นระบบจะแสดงหน้าจอข้อมูลเอเย่นต์ที่เลือก โดยมีขั้นตอนการทำงาน ดังภาพที่ 4-</w:t>
       </w:r>
       <w:r>
         <w:t>XX</w:t>
@@ -3455,10 +3086,10 @@
         </w:rPr>
         <w:lastRenderedPageBreak/>
         <w:drawing>
-          <wp:inline distT="0" distB="0" distL="0" distR="0" wp14:anchorId="76069D9F" wp14:editId="077AFCAB">
-            <wp:extent cx="5267325" cy="4000500"/>
-            <wp:effectExtent l="0" t="0" r="9525" b="0"/>
-            <wp:docPr id="24" name="Picture 24"/>
+          <wp:inline distT="0" distB="0" distL="0" distR="0" wp14:anchorId="43C5F38A" wp14:editId="2435DEB4">
+            <wp:extent cx="5276850" cy="3267075"/>
+            <wp:effectExtent l="0" t="0" r="0" b="9525"/>
+            <wp:docPr id="30" name="Picture 30"/>
             <wp:cNvGraphicFramePr>
               <a:graphicFrameLocks xmlns:a="http://schemas.openxmlformats.org/drawingml/2006/main" noChangeAspect="1"/>
             </wp:cNvGraphicFramePr>
@@ -3466,13 +3097,219 @@
               <a:graphicData uri="http://schemas.openxmlformats.org/drawingml/2006/picture">
                 <pic:pic xmlns:pic="http://schemas.openxmlformats.org/drawingml/2006/picture">
                   <pic:nvPicPr>
-                    <pic:cNvPr id="0" name="Picture 23"/>
+                    <pic:cNvPr id="0" name="Picture 9"/>
                     <pic:cNvPicPr>
                       <a:picLocks noChangeAspect="1" noChangeArrowheads="1"/>
                     </pic:cNvPicPr>
                   </pic:nvPicPr>
                   <pic:blipFill>
                     <a:blip r:embed="rId24">
+                      <a:extLst>
+                        <a:ext uri="{28A0092B-C50C-407E-A947-70E740481C1C}">
+                          <a14:useLocalDpi xmlns:a14="http://schemas.microsoft.com/office/drawing/2010/main" val="0"/>
+                        </a:ext>
+                      </a:extLst>
+                    </a:blip>
+                    <a:srcRect/>
+                    <a:stretch>
+                      <a:fillRect/>
+                    </a:stretch>
+                  </pic:blipFill>
+                  <pic:spPr bwMode="auto">
+                    <a:xfrm>
+                      <a:off x="0" y="0"/>
+                      <a:ext cx="5276850" cy="3267075"/>
+                    </a:xfrm>
+                    <a:prstGeom prst="rect">
+                      <a:avLst/>
+                    </a:prstGeom>
+                    <a:noFill/>
+                    <a:ln>
+                      <a:noFill/>
+                    </a:ln>
+                  </pic:spPr>
+                </pic:pic>
+              </a:graphicData>
+            </a:graphic>
+          </wp:inline>
+        </w:drawing>
+      </w:r>
+      <w:r>
+        <w:br/>
+      </w:r>
+    </w:p>
+    <w:p>
+      <w:pPr>
+        <w:pStyle w:val="42"/>
+        <w:ind w:left="720"/>
+        <w:jc w:val="left"/>
+      </w:pPr>
+    </w:p>
+    <w:p>
+      <w:pPr>
+        <w:pStyle w:val="42"/>
+        <w:numPr>
+          <w:ilvl w:val="2"/>
+          <w:numId w:val="9"/>
+        </w:numPr>
+        <w:jc w:val="left"/>
+      </w:pPr>
+      <w:r>
+        <w:rPr>
+          <w:rFonts w:hint="cs"/>
+          <w:cs/>
+        </w:rPr>
+        <w:t>เพิ่มเอเย่นต์</w:t>
+      </w:r>
+    </w:p>
+    <w:p>
+      <w:pPr>
+        <w:pStyle w:val="ListParagraph"/>
+      </w:pPr>
+      <w:r>
+        <w:rPr>
+          <w:rFonts w:hint="cs"/>
+          <w:cs/>
+        </w:rPr>
+        <w:t xml:space="preserve">เพิ่มเอเย่นต์ เป็นการแสดงการทำงานของพนักงานบริษัทลานตู้ที่ทำกับระบบจัดการตู้คอนเทนเนอร์ โดยให้พนักงานบริษัทลานตู้เลือก </w:t>
+      </w:r>
+      <w:r>
+        <w:t>“</w:t>
+      </w:r>
+      <w:r>
+        <w:rPr>
+          <w:rFonts w:hint="cs"/>
+          <w:cs/>
+        </w:rPr>
+        <w:t>เพิ่มข้อมูล</w:t>
+      </w:r>
+      <w:r>
+        <w:rPr>
+          <w:rFonts w:hint="cs"/>
+          <w:cs/>
+        </w:rPr>
+        <w:t>เอเย่นต์</w:t>
+      </w:r>
+      <w:r>
+        <w:t>”</w:t>
+      </w:r>
+      <w:r>
+        <w:rPr>
+          <w:rFonts w:hint="cs"/>
+          <w:cs/>
+        </w:rPr>
+        <w:t xml:space="preserve"> ระบบจะแสดงหน้าจอกรอกข้อมูล</w:t>
+      </w:r>
+      <w:r>
+        <w:rPr>
+          <w:rFonts w:hint="cs"/>
+          <w:cs/>
+        </w:rPr>
+        <w:t>เอเย่นต์</w:t>
+      </w:r>
+      <w:r>
+        <w:rPr>
+          <w:rFonts w:hint="cs"/>
+          <w:cs/>
+        </w:rPr>
+        <w:t xml:space="preserve"> และให้พนักงานบริษัทลานตู้กรอกข้อมูล</w:t>
+      </w:r>
+      <w:r>
+        <w:rPr>
+          <w:rFonts w:hint="cs"/>
+          <w:cs/>
+        </w:rPr>
+        <w:t>เอเย่นต์</w:t>
+      </w:r>
+      <w:r>
+        <w:rPr>
+          <w:rFonts w:hint="cs"/>
+          <w:cs/>
+        </w:rPr>
+        <w:t xml:space="preserve"> เมื่อพนักงานบริษัทลานตู้กรอกและตรวจสอบข้อมูล</w:t>
+      </w:r>
+      <w:r>
+        <w:rPr>
+          <w:rFonts w:hint="cs"/>
+          <w:cs/>
+        </w:rPr>
+        <w:t>เอเย่นต์</w:t>
+      </w:r>
+      <w:r>
+        <w:rPr>
+          <w:rFonts w:hint="cs"/>
+          <w:cs/>
+        </w:rPr>
+        <w:t xml:space="preserve">เรียบร้อยแล้ว ทำการกด </w:t>
+      </w:r>
+      <w:r>
+        <w:t>“</w:t>
+      </w:r>
+      <w:r>
+        <w:rPr>
+          <w:rFonts w:hint="cs"/>
+          <w:cs/>
+        </w:rPr>
+        <w:t>บันทึก</w:t>
+      </w:r>
+      <w:r>
+        <w:t>”</w:t>
+      </w:r>
+      <w:r>
+        <w:rPr>
+          <w:rFonts w:hint="cs"/>
+          <w:cs/>
+        </w:rPr>
+        <w:t xml:space="preserve"> เพื่อให้ระบบบันทึกและเพิ่มข้อมูล</w:t>
+      </w:r>
+      <w:r>
+        <w:rPr>
+          <w:rFonts w:hint="cs"/>
+          <w:cs/>
+        </w:rPr>
+        <w:t>เอเย่นต์</w:t>
+      </w:r>
+      <w:r>
+        <w:rPr>
+          <w:rFonts w:hint="cs"/>
+          <w:cs/>
+        </w:rPr>
+        <w:t>ลงในระบบ โดยมีขั้นตอนการทำงาน ดังภาพที่ 4-</w:t>
+      </w:r>
+      <w:r>
+        <w:t>XX</w:t>
+      </w:r>
+    </w:p>
+    <w:p>
+      <w:pPr>
+        <w:pStyle w:val="42"/>
+        <w:ind w:left="720"/>
+        <w:jc w:val="left"/>
+      </w:pPr>
+      <w:r>
+        <w:rPr>
+          <w:noProof/>
+        </w:rPr>
+        <w:lastRenderedPageBreak/>
+        <w:drawing>
+          <wp:inline distT="0" distB="0" distL="0" distR="0" wp14:anchorId="6EB67EED" wp14:editId="29CFC4A8">
+            <wp:extent cx="5267325" cy="4000500"/>
+            <wp:effectExtent l="0" t="0" r="9525" b="0"/>
+            <wp:docPr id="31" name="Picture 31"/>
+            <wp:cNvGraphicFramePr>
+              <a:graphicFrameLocks xmlns:a="http://schemas.openxmlformats.org/drawingml/2006/main" noChangeAspect="1"/>
+            </wp:cNvGraphicFramePr>
+            <a:graphic xmlns:a="http://schemas.openxmlformats.org/drawingml/2006/main">
+              <a:graphicData uri="http://schemas.openxmlformats.org/drawingml/2006/picture">
+                <pic:pic xmlns:pic="http://schemas.openxmlformats.org/drawingml/2006/picture">
+                  <pic:nvPicPr>
+                    <pic:cNvPr id="0" name="Picture 10"/>
+                    <pic:cNvPicPr>
+                      <a:picLocks noChangeAspect="1" noChangeArrowheads="1"/>
+                    </pic:cNvPicPr>
+                  </pic:nvPicPr>
+                  <pic:blipFill>
+                    <a:blip r:embed="rId25">
                       <a:extLst>
                         <a:ext uri="{28A0092B-C50C-407E-A947-70E740481C1C}">
                           <a14:useLocalDpi xmlns:a14="http://schemas.microsoft.com/office/drawing/2010/main" val="0"/>
@@ -3509,9 +3346,6 @@
         <w:pStyle w:val="42"/>
         <w:ind w:left="720"/>
         <w:jc w:val="left"/>
-        <w:rPr>
-          <w:rFonts w:hint="cs"/>
-        </w:rPr>
       </w:pPr>
     </w:p>
     <w:p>
@@ -3534,9 +3368,6 @@
     <w:p>
       <w:pPr>
         <w:pStyle w:val="ListParagraph"/>
-        <w:rPr>
-          <w:rFonts w:hint="cs"/>
-        </w:rPr>
       </w:pPr>
       <w:r>
         <w:rPr>
@@ -3685,10 +3516,10 @@
         </w:rPr>
         <w:lastRenderedPageBreak/>
         <w:drawing>
-          <wp:inline distT="0" distB="0" distL="0" distR="0" wp14:anchorId="28C8EC39" wp14:editId="054155BB">
-            <wp:extent cx="3781425" cy="5076825"/>
-            <wp:effectExtent l="0" t="0" r="9525" b="9525"/>
-            <wp:docPr id="25" name="Picture 25"/>
+          <wp:inline distT="0" distB="0" distL="0" distR="0" wp14:anchorId="35B51447" wp14:editId="56191FAC">
+            <wp:extent cx="3790950" cy="5076825"/>
+            <wp:effectExtent l="0" t="0" r="0" b="9525"/>
+            <wp:docPr id="33" name="Picture 33"/>
             <wp:cNvGraphicFramePr>
               <a:graphicFrameLocks xmlns:a="http://schemas.openxmlformats.org/drawingml/2006/main" noChangeAspect="1"/>
             </wp:cNvGraphicFramePr>
@@ -3696,328 +3527,7 @@
               <a:graphicData uri="http://schemas.openxmlformats.org/drawingml/2006/picture">
                 <pic:pic xmlns:pic="http://schemas.openxmlformats.org/drawingml/2006/picture">
                   <pic:nvPicPr>
-                    <pic:cNvPr id="0" name="Picture 24"/>
-                    <pic:cNvPicPr>
-                      <a:picLocks noChangeAspect="1" noChangeArrowheads="1"/>
-                    </pic:cNvPicPr>
-                  </pic:nvPicPr>
-                  <pic:blipFill>
-                    <a:blip r:embed="rId25">
-                      <a:extLst>
-                        <a:ext uri="{28A0092B-C50C-407E-A947-70E740481C1C}">
-                          <a14:useLocalDpi xmlns:a14="http://schemas.microsoft.com/office/drawing/2010/main" val="0"/>
-                        </a:ext>
-                      </a:extLst>
-                    </a:blip>
-                    <a:srcRect/>
-                    <a:stretch>
-                      <a:fillRect/>
-                    </a:stretch>
-                  </pic:blipFill>
-                  <pic:spPr bwMode="auto">
-                    <a:xfrm>
-                      <a:off x="0" y="0"/>
-                      <a:ext cx="3781425" cy="5076825"/>
-                    </a:xfrm>
-                    <a:prstGeom prst="rect">
-                      <a:avLst/>
-                    </a:prstGeom>
-                    <a:noFill/>
-                    <a:ln>
-                      <a:noFill/>
-                    </a:ln>
-                  </pic:spPr>
-                </pic:pic>
-              </a:graphicData>
-            </a:graphic>
-          </wp:inline>
-        </w:drawing>
-      </w:r>
-      <w:r>
-        <w:br/>
-      </w:r>
-    </w:p>
-    <w:p>
-      <w:pPr>
-        <w:pStyle w:val="42"/>
-        <w:ind w:left="720"/>
-        <w:jc w:val="left"/>
-      </w:pPr>
-    </w:p>
-    <w:p>
-      <w:pPr>
-        <w:pStyle w:val="42"/>
-        <w:ind w:left="720"/>
-        <w:jc w:val="left"/>
-      </w:pPr>
-    </w:p>
-    <w:p>
-      <w:pPr>
-        <w:pStyle w:val="42"/>
-        <w:ind w:left="720"/>
-        <w:jc w:val="left"/>
-        <w:rPr>
-          <w:rFonts w:hint="cs"/>
-        </w:rPr>
-      </w:pPr>
-    </w:p>
-    <w:p>
-      <w:pPr>
-        <w:pStyle w:val="42"/>
-        <w:numPr>
-          <w:ilvl w:val="2"/>
-          <w:numId w:val="9"/>
-        </w:numPr>
-        <w:jc w:val="left"/>
-      </w:pPr>
-      <w:r>
-        <w:rPr>
-          <w:rFonts w:hint="cs"/>
-          <w:cs/>
-        </w:rPr>
-        <w:t>ลบเอเย่นต์</w:t>
-      </w:r>
-    </w:p>
-    <w:p>
-      <w:pPr>
-        <w:pStyle w:val="42"/>
-        <w:ind w:left="360" w:firstLine="360"/>
-        <w:rPr>
-          <w:b w:val="0"/>
-          <w:bCs w:val="0"/>
-        </w:rPr>
-      </w:pPr>
-      <w:r>
-        <w:rPr>
-          <w:rFonts w:hint="cs"/>
-          <w:b w:val="0"/>
-          <w:bCs w:val="0"/>
-          <w:cs/>
-        </w:rPr>
-        <w:t>ลบ</w:t>
-      </w:r>
-      <w:r>
-        <w:rPr>
-          <w:rFonts w:hint="cs"/>
-          <w:b w:val="0"/>
-          <w:bCs w:val="0"/>
-          <w:cs/>
-        </w:rPr>
-        <w:t xml:space="preserve">เอเย่นต์ </w:t>
-      </w:r>
-      <w:r>
-        <w:rPr>
-          <w:rFonts w:hint="cs"/>
-          <w:b w:val="0"/>
-          <w:bCs w:val="0"/>
-          <w:cs/>
-        </w:rPr>
-        <w:t xml:space="preserve">เป็นการแสดงการทำงานของพนักงานบริษัทลานตู้ที่ทำกับระบบจัดการตู้คอนเทนเนอร์ โดยให้พนักงานบริษัทลานตู้กดปุ่ม </w:t>
-      </w:r>
-      <w:r>
-        <w:rPr>
-          <w:b w:val="0"/>
-          <w:bCs w:val="0"/>
-        </w:rPr>
-        <w:t>“</w:t>
-      </w:r>
-      <w:r>
-        <w:rPr>
-          <w:rFonts w:hint="cs"/>
-          <w:b w:val="0"/>
-          <w:bCs w:val="0"/>
-          <w:cs/>
-        </w:rPr>
-        <w:t>ลบ</w:t>
-      </w:r>
-      <w:r>
-        <w:rPr>
-          <w:rFonts w:hint="cs"/>
-          <w:b w:val="0"/>
-          <w:bCs w:val="0"/>
-          <w:cs/>
-        </w:rPr>
-        <w:t>ข้อมูล</w:t>
-      </w:r>
-      <w:r>
-        <w:rPr>
-          <w:rFonts w:hint="cs"/>
-          <w:b w:val="0"/>
-          <w:bCs w:val="0"/>
-          <w:cs/>
-        </w:rPr>
-        <w:t>เอเย่นต์</w:t>
-      </w:r>
-      <w:r>
-        <w:rPr>
-          <w:b w:val="0"/>
-          <w:bCs w:val="0"/>
-        </w:rPr>
-        <w:t>”</w:t>
-      </w:r>
-      <w:r>
-        <w:rPr>
-          <w:rFonts w:hint="cs"/>
-          <w:b w:val="0"/>
-          <w:bCs w:val="0"/>
-          <w:cs/>
-        </w:rPr>
-        <w:t xml:space="preserve"> ที่แถวในตารางของ</w:t>
-      </w:r>
-      <w:r>
-        <w:rPr>
-          <w:rFonts w:hint="cs"/>
-          <w:b w:val="0"/>
-          <w:bCs w:val="0"/>
-          <w:cs/>
-        </w:rPr>
-        <w:t>เอเย่นต์</w:t>
-      </w:r>
-      <w:r>
-        <w:rPr>
-          <w:rFonts w:hint="cs"/>
-          <w:b w:val="0"/>
-          <w:bCs w:val="0"/>
-          <w:cs/>
-        </w:rPr>
-        <w:t>ที่ต้องการลบ ระบบจะ</w:t>
-      </w:r>
-      <w:r>
-        <w:rPr>
-          <w:rFonts w:hint="cs"/>
-          <w:b w:val="0"/>
-          <w:bCs w:val="0"/>
-          <w:cs/>
-        </w:rPr>
-        <w:t>แสดงหน้าจอยืนยันการลบข้อมูล</w:t>
-      </w:r>
-      <w:r>
-        <w:rPr>
-          <w:rFonts w:hint="cs"/>
-          <w:b w:val="0"/>
-          <w:bCs w:val="0"/>
-          <w:cs/>
-        </w:rPr>
-        <w:t>เอเย่นต์</w:t>
-      </w:r>
-      <w:r>
-        <w:rPr>
-          <w:rFonts w:hint="cs"/>
-          <w:b w:val="0"/>
-          <w:bCs w:val="0"/>
-          <w:cs/>
-        </w:rPr>
-        <w:t xml:space="preserve"> เมื่อ</w:t>
-      </w:r>
-      <w:r>
-        <w:rPr>
-          <w:rFonts w:hint="cs"/>
-          <w:b w:val="0"/>
-          <w:bCs w:val="0"/>
-          <w:cs/>
-        </w:rPr>
-        <w:t xml:space="preserve">พนักงานบริษัทลานตู้กดปุ่ม </w:t>
-      </w:r>
-      <w:r>
-        <w:rPr>
-          <w:b w:val="0"/>
-          <w:bCs w:val="0"/>
-        </w:rPr>
-        <w:t>“</w:t>
-      </w:r>
-      <w:r>
-        <w:rPr>
-          <w:rFonts w:hint="cs"/>
-          <w:b w:val="0"/>
-          <w:bCs w:val="0"/>
-          <w:cs/>
-        </w:rPr>
-        <w:t>ยืนยัน</w:t>
-      </w:r>
-      <w:r>
-        <w:rPr>
-          <w:b w:val="0"/>
-          <w:bCs w:val="0"/>
-        </w:rPr>
-        <w:t>”</w:t>
-      </w:r>
-      <w:r>
-        <w:rPr>
-          <w:rFonts w:hint="cs"/>
-          <w:b w:val="0"/>
-          <w:bCs w:val="0"/>
-          <w:cs/>
-        </w:rPr>
-        <w:t xml:space="preserve"> ระบบจะ</w:t>
-      </w:r>
-      <w:r>
-        <w:rPr>
-          <w:rFonts w:hint="cs"/>
-          <w:b w:val="0"/>
-          <w:bCs w:val="0"/>
-          <w:cs/>
-        </w:rPr>
-        <w:t>ลบ</w:t>
-      </w:r>
-      <w:r>
-        <w:rPr>
-          <w:rFonts w:hint="cs"/>
-          <w:b w:val="0"/>
-          <w:bCs w:val="0"/>
-          <w:cs/>
-        </w:rPr>
-        <w:t>ข้อมูล</w:t>
-      </w:r>
-      <w:r>
-        <w:rPr>
-          <w:rFonts w:hint="cs"/>
-          <w:b w:val="0"/>
-          <w:bCs w:val="0"/>
-          <w:cs/>
-        </w:rPr>
-        <w:t>เอเย่นต์</w:t>
-      </w:r>
-      <w:r>
-        <w:rPr>
-          <w:rFonts w:hint="cs"/>
-          <w:b w:val="0"/>
-          <w:bCs w:val="0"/>
-          <w:cs/>
-        </w:rPr>
-        <w:t xml:space="preserve"> โดยมีขั้นตอนการทำงาน ดังภาพที่ 4-</w:t>
-      </w:r>
-      <w:r>
-        <w:rPr>
-          <w:b w:val="0"/>
-          <w:bCs w:val="0"/>
-        </w:rPr>
-        <w:t>XX</w:t>
-      </w:r>
-    </w:p>
-    <w:p>
-      <w:pPr>
-        <w:pStyle w:val="42"/>
-        <w:ind w:left="720"/>
-        <w:jc w:val="left"/>
-      </w:pPr>
-      <w:r>
-        <w:rPr>
-          <w:noProof/>
-        </w:rPr>
-        <w:lastRenderedPageBreak/>
-        <w:drawing>
-          <wp:inline distT="0" distB="0" distL="0" distR="0" wp14:anchorId="0DC04D06" wp14:editId="55B00BD4">
-            <wp:extent cx="5276850" cy="3609975"/>
-            <wp:effectExtent l="0" t="0" r="0" b="9525"/>
-            <wp:docPr id="26" name="Picture 26"/>
-            <wp:cNvGraphicFramePr>
-              <a:graphicFrameLocks xmlns:a="http://schemas.openxmlformats.org/drawingml/2006/main" noChangeAspect="1"/>
-            </wp:cNvGraphicFramePr>
-            <a:graphic xmlns:a="http://schemas.openxmlformats.org/drawingml/2006/main">
-              <a:graphicData uri="http://schemas.openxmlformats.org/drawingml/2006/picture">
-                <pic:pic xmlns:pic="http://schemas.openxmlformats.org/drawingml/2006/picture">
-                  <pic:nvPicPr>
-                    <pic:cNvPr id="0" name="Picture 25"/>
+                    <pic:cNvPr id="0" name="Picture 11"/>
                     <pic:cNvPicPr>
                       <a:picLocks noChangeAspect="1" noChangeArrowheads="1"/>
                     </pic:cNvPicPr>
@@ -4038,7 +3548,7 @@
                   <pic:spPr bwMode="auto">
                     <a:xfrm>
                       <a:off x="0" y="0"/>
-                      <a:ext cx="5276850" cy="3609975"/>
+                      <a:ext cx="3790950" cy="5076825"/>
                     </a:xfrm>
                     <a:prstGeom prst="rect">
                       <a:avLst/>
@@ -4061,6 +3571,27 @@
     <w:p>
       <w:pPr>
         <w:pStyle w:val="42"/>
+        <w:ind w:left="720"/>
+        <w:jc w:val="left"/>
+      </w:pPr>
+    </w:p>
+    <w:p>
+      <w:pPr>
+        <w:pStyle w:val="42"/>
+        <w:ind w:left="720"/>
+        <w:jc w:val="left"/>
+      </w:pPr>
+    </w:p>
+    <w:p>
+      <w:pPr>
+        <w:pStyle w:val="42"/>
+        <w:ind w:left="720"/>
+        <w:jc w:val="left"/>
+      </w:pPr>
+    </w:p>
+    <w:p>
+      <w:pPr>
+        <w:pStyle w:val="42"/>
         <w:numPr>
           <w:ilvl w:val="2"/>
           <w:numId w:val="9"/>
@@ -4072,41 +3603,222 @@
           <w:rFonts w:hint="cs"/>
           <w:cs/>
         </w:rPr>
-        <w:t>ดูรายชื่อพนักงานขับรถ</w:t>
-      </w:r>
-    </w:p>
-    <w:p>
-      <w:pPr>
-        <w:pStyle w:val="ListParagraph"/>
-      </w:pPr>
-      <w:r>
-        <w:rPr>
-          <w:rFonts w:hint="cs"/>
-          <w:cs/>
-        </w:rPr>
-        <w:t>ดูรายชื่อพนักงานขับรถ เป็นการแสดงการทำงานของพนักงานบริษัทลานตู้ที่ทำกับระบบจัดการตู้คอนเทนเนอร์ โดยให้พนักงานบริษัทลานตู้เลือกเมนู</w:t>
-      </w:r>
-      <w:r>
-        <w:t xml:space="preserve"> “</w:t>
-      </w:r>
-      <w:r>
-        <w:rPr>
-          <w:rFonts w:hint="cs"/>
-          <w:cs/>
-        </w:rPr>
-        <w:t>ข้อมูลพนักงานขับรถ</w:t>
-      </w:r>
-      <w:r>
+        <w:t>ลบเอเย่นต์</w:t>
+      </w:r>
+    </w:p>
+    <w:p>
+      <w:pPr>
+        <w:pStyle w:val="42"/>
+        <w:ind w:left="360" w:firstLine="360"/>
+        <w:rPr>
+          <w:b w:val="0"/>
+          <w:bCs w:val="0"/>
+        </w:rPr>
+      </w:pPr>
+      <w:r>
+        <w:rPr>
+          <w:rFonts w:hint="cs"/>
+          <w:b w:val="0"/>
+          <w:bCs w:val="0"/>
+          <w:cs/>
+        </w:rPr>
+        <w:t>ลบ</w:t>
+      </w:r>
+      <w:r>
+        <w:rPr>
+          <w:rFonts w:hint="cs"/>
+          <w:b w:val="0"/>
+          <w:bCs w:val="0"/>
+          <w:cs/>
+        </w:rPr>
+        <w:t xml:space="preserve">เอเย่นต์ </w:t>
+      </w:r>
+      <w:r>
+        <w:rPr>
+          <w:rFonts w:hint="cs"/>
+          <w:b w:val="0"/>
+          <w:bCs w:val="0"/>
+          <w:cs/>
+        </w:rPr>
+        <w:t xml:space="preserve">เป็นการแสดงการทำงานของพนักงานบริษัทลานตู้ที่ทำกับระบบจัดการตู้คอนเทนเนอร์ โดยให้พนักงานบริษัทลานตู้กดปุ่ม </w:t>
+      </w:r>
+      <w:r>
+        <w:rPr>
+          <w:b w:val="0"/>
+          <w:bCs w:val="0"/>
+        </w:rPr>
+        <w:t>“</w:t>
+      </w:r>
+      <w:r>
+        <w:rPr>
+          <w:rFonts w:hint="cs"/>
+          <w:b w:val="0"/>
+          <w:bCs w:val="0"/>
+          <w:cs/>
+        </w:rPr>
+        <w:t>ลบ</w:t>
+      </w:r>
+      <w:r>
+        <w:rPr>
+          <w:rFonts w:hint="cs"/>
+          <w:b w:val="0"/>
+          <w:bCs w:val="0"/>
+          <w:cs/>
+        </w:rPr>
+        <w:t>ข้อมูล</w:t>
+      </w:r>
+      <w:r>
+        <w:rPr>
+          <w:rFonts w:hint="cs"/>
+          <w:b w:val="0"/>
+          <w:bCs w:val="0"/>
+          <w:cs/>
+        </w:rPr>
+        <w:t>เอเย่นต์</w:t>
+      </w:r>
+      <w:r>
+        <w:rPr>
+          <w:b w:val="0"/>
+          <w:bCs w:val="0"/>
+        </w:rPr>
         <w:t>”</w:t>
       </w:r>
       <w:r>
         <w:rPr>
           <w:rFonts w:hint="cs"/>
-          <w:cs/>
-        </w:rPr>
-        <w:t xml:space="preserve"> จากนั้นระบบจะเรียกข้อมูลพนักงานขับรถจากฐานข้อมูล และแสดงหน้าจอรายชื่อเอเย่นต์ โดยมีขั้นตอนการทำงาน ดังภาพที่ 4-</w:t>
-      </w:r>
-      <w:r>
+          <w:b w:val="0"/>
+          <w:bCs w:val="0"/>
+          <w:cs/>
+        </w:rPr>
+        <w:t xml:space="preserve"> ที่แถวในตารางของ</w:t>
+      </w:r>
+      <w:r>
+        <w:rPr>
+          <w:rFonts w:hint="cs"/>
+          <w:b w:val="0"/>
+          <w:bCs w:val="0"/>
+          <w:cs/>
+        </w:rPr>
+        <w:t>เอเย่นต์</w:t>
+      </w:r>
+      <w:r>
+        <w:rPr>
+          <w:rFonts w:hint="cs"/>
+          <w:b w:val="0"/>
+          <w:bCs w:val="0"/>
+          <w:cs/>
+        </w:rPr>
+        <w:t>ที่ต้องการลบ ระบบจะ</w:t>
+      </w:r>
+      <w:r>
+        <w:rPr>
+          <w:rFonts w:hint="cs"/>
+          <w:b w:val="0"/>
+          <w:bCs w:val="0"/>
+          <w:cs/>
+        </w:rPr>
+        <w:t>แสดงหน้าจอยืนยันการลบข้อมูล</w:t>
+      </w:r>
+      <w:r>
+        <w:rPr>
+          <w:rFonts w:hint="cs"/>
+          <w:b w:val="0"/>
+          <w:bCs w:val="0"/>
+          <w:cs/>
+        </w:rPr>
+        <w:t>เอเย่นต์</w:t>
+      </w:r>
+      <w:r>
+        <w:rPr>
+          <w:rFonts w:hint="cs"/>
+          <w:b w:val="0"/>
+          <w:bCs w:val="0"/>
+          <w:cs/>
+        </w:rPr>
+        <w:t xml:space="preserve"> เมื่อ</w:t>
+      </w:r>
+      <w:r>
+        <w:rPr>
+          <w:rFonts w:hint="cs"/>
+          <w:b w:val="0"/>
+          <w:bCs w:val="0"/>
+          <w:cs/>
+        </w:rPr>
+        <w:t xml:space="preserve">พนักงานบริษัทลานตู้กดปุ่ม </w:t>
+      </w:r>
+      <w:r>
+        <w:rPr>
+          <w:b w:val="0"/>
+          <w:bCs w:val="0"/>
+        </w:rPr>
+        <w:t>“</w:t>
+      </w:r>
+      <w:r>
+        <w:rPr>
+          <w:rFonts w:hint="cs"/>
+          <w:b w:val="0"/>
+          <w:bCs w:val="0"/>
+          <w:cs/>
+        </w:rPr>
+        <w:t>ยืนยัน</w:t>
+      </w:r>
+      <w:r>
+        <w:rPr>
+          <w:b w:val="0"/>
+          <w:bCs w:val="0"/>
+        </w:rPr>
+        <w:t>”</w:t>
+      </w:r>
+      <w:r>
+        <w:rPr>
+          <w:rFonts w:hint="cs"/>
+          <w:b w:val="0"/>
+          <w:bCs w:val="0"/>
+          <w:cs/>
+        </w:rPr>
+        <w:t xml:space="preserve"> ระบบจะ</w:t>
+      </w:r>
+      <w:r>
+        <w:rPr>
+          <w:rFonts w:hint="cs"/>
+          <w:b w:val="0"/>
+          <w:bCs w:val="0"/>
+          <w:cs/>
+        </w:rPr>
+        <w:t>ลบ</w:t>
+      </w:r>
+      <w:r>
+        <w:rPr>
+          <w:rFonts w:hint="cs"/>
+          <w:b w:val="0"/>
+          <w:bCs w:val="0"/>
+          <w:cs/>
+        </w:rPr>
+        <w:t>ข้อมูล</w:t>
+      </w:r>
+      <w:r>
+        <w:rPr>
+          <w:rFonts w:hint="cs"/>
+          <w:b w:val="0"/>
+          <w:bCs w:val="0"/>
+          <w:cs/>
+        </w:rPr>
+        <w:t>เอเย่นต์</w:t>
+      </w:r>
+      <w:r>
+        <w:rPr>
+          <w:rFonts w:hint="cs"/>
+          <w:b w:val="0"/>
+          <w:bCs w:val="0"/>
+          <w:cs/>
+        </w:rPr>
+        <w:t xml:space="preserve"> โดยมีขั้นตอนการทำงาน ดังภาพที่ 4-</w:t>
+      </w:r>
+      <w:r>
+        <w:rPr>
+          <w:b w:val="0"/>
+          <w:bCs w:val="0"/>
+        </w:rPr>
         <w:t>XX</w:t>
       </w:r>
     </w:p>
@@ -4122,10 +3834,10 @@
         </w:rPr>
         <w:lastRenderedPageBreak/>
         <w:drawing>
-          <wp:inline distT="0" distB="0" distL="0" distR="0" wp14:anchorId="50C01F31" wp14:editId="085BD69B">
-            <wp:extent cx="5267325" cy="2876550"/>
-            <wp:effectExtent l="0" t="0" r="9525" b="0"/>
-            <wp:docPr id="32" name="Picture 32"/>
+          <wp:inline distT="0" distB="0" distL="0" distR="0" wp14:anchorId="41D2A0E9" wp14:editId="23F81D7A">
+            <wp:extent cx="5267325" cy="3609975"/>
+            <wp:effectExtent l="0" t="0" r="9525" b="9525"/>
+            <wp:docPr id="34" name="Picture 34"/>
             <wp:cNvGraphicFramePr>
               <a:graphicFrameLocks xmlns:a="http://schemas.openxmlformats.org/drawingml/2006/main" noChangeAspect="1"/>
             </wp:cNvGraphicFramePr>
@@ -4133,7 +3845,7 @@
               <a:graphicData uri="http://schemas.openxmlformats.org/drawingml/2006/picture">
                 <pic:pic xmlns:pic="http://schemas.openxmlformats.org/drawingml/2006/picture">
                   <pic:nvPicPr>
-                    <pic:cNvPr id="0" name="Picture 26"/>
+                    <pic:cNvPr id="0" name="Picture 12"/>
                     <pic:cNvPicPr>
                       <a:picLocks noChangeAspect="1" noChangeArrowheads="1"/>
                     </pic:cNvPicPr>
@@ -4154,7 +3866,7 @@
                   <pic:spPr bwMode="auto">
                     <a:xfrm>
                       <a:off x="0" y="0"/>
-                      <a:ext cx="5267325" cy="2876550"/>
+                      <a:ext cx="5267325" cy="3609975"/>
                     </a:xfrm>
                     <a:prstGeom prst="rect">
                       <a:avLst/>
@@ -4188,55 +3900,60 @@
           <w:rFonts w:hint="cs"/>
           <w:cs/>
         </w:rPr>
-        <w:t>ดูข้อมูลพนักงานขับรถ</w:t>
-      </w:r>
-    </w:p>
-    <w:p>
-      <w:pPr>
-        <w:ind w:firstLine="720"/>
+        <w:t>ดูรายชื่อพนักงานขับรถ</w:t>
+      </w:r>
+    </w:p>
+    <w:p>
+      <w:pPr>
+        <w:pStyle w:val="ListParagraph"/>
+      </w:pPr>
+      <w:r>
+        <w:rPr>
+          <w:rFonts w:hint="cs"/>
+          <w:cs/>
+        </w:rPr>
+        <w:t>ดูรายชื่อพนักงานขับรถ เป็นการแสดงการทำงานของพนักงานบริษัทลานตู้ที่ทำกับระบบจัดการตู้คอนเทนเนอร์ โดยให้พนักงานบริษัทลานตู้เลือกเมนู</w:t>
+      </w:r>
+      <w:r>
+        <w:t xml:space="preserve"> “</w:t>
+      </w:r>
+      <w:r>
+        <w:rPr>
+          <w:rFonts w:hint="cs"/>
+          <w:cs/>
+        </w:rPr>
+        <w:t>ข้อมูลพนักงานขับรถ</w:t>
+      </w:r>
+      <w:r>
+        <w:t>”</w:t>
+      </w:r>
+      <w:r>
+        <w:rPr>
+          <w:rFonts w:hint="cs"/>
+          <w:cs/>
+        </w:rPr>
+        <w:t xml:space="preserve"> จากนั้นระบบจะเรียกข้อมูลพนักงานขับรถจากฐานข้อมูล และแสดงหน้าจอรายชื่อเอเย่นต์ โดยมีขั้นตอนการทำงาน ดังภาพที่ 4-</w:t>
+      </w:r>
+      <w:r>
+        <w:t>XX</w:t>
+      </w:r>
+    </w:p>
+    <w:p>
+      <w:pPr>
+        <w:pStyle w:val="42"/>
+        <w:ind w:left="720"/>
+        <w:jc w:val="left"/>
+      </w:pPr>
+      <w:r>
         <w:rPr>
           <w:noProof/>
         </w:rPr>
-      </w:pPr>
-      <w:r>
-        <w:rPr>
-          <w:rFonts w:hint="cs"/>
-          <w:cs/>
-        </w:rPr>
-        <w:t>ดูข้อมูลพนักงานขับรถ เป็นการแสดงการทำงานของพนักงานบริษัทลานตู้ที่ทำกับระบบจัดการตู้คอนเทนเนอร์ โดยให้พนักงานบริษัทลานตู้เลือกชื่อพนักงานขับรถที่ต้องการดู จากนั้นระบบจะเรียกข้อมูลจากไอดีของพนักงาน</w:t>
-      </w:r>
-      <w:r>
-        <w:rPr>
-          <w:rFonts w:hint="cs"/>
-          <w:cs/>
-        </w:rPr>
-        <w:t>คนนั้น</w:t>
-      </w:r>
-      <w:r>
-        <w:rPr>
-          <w:rFonts w:hint="cs"/>
-          <w:cs/>
-        </w:rPr>
-        <w:t>จากฐานข้อมูล และแสดงหน้าจอข้อมูลพนักงานขับรถที่เลือก โดยมีขั้นตอนการทำงาน ดังภาพที่ 4-</w:t>
-      </w:r>
-      <w:r>
-        <w:t>XX</w:t>
-      </w:r>
-    </w:p>
-    <w:p>
-      <w:pPr>
-        <w:pStyle w:val="42"/>
-        <w:jc w:val="left"/>
-      </w:pPr>
-      <w:r>
-        <w:rPr>
-          <w:noProof/>
-        </w:rPr>
+        <w:lastRenderedPageBreak/>
         <w:drawing>
-          <wp:inline distT="0" distB="0" distL="0" distR="0" wp14:anchorId="08FABA91" wp14:editId="740C2A53">
+          <wp:inline distT="0" distB="0" distL="0" distR="0" wp14:anchorId="7A61AF68" wp14:editId="481EF9B1">
             <wp:extent cx="5267325" cy="2876550"/>
             <wp:effectExtent l="0" t="0" r="9525" b="0"/>
-            <wp:docPr id="37" name="Picture 37"/>
+            <wp:docPr id="35" name="Picture 35"/>
             <wp:cNvGraphicFramePr>
               <a:graphicFrameLocks xmlns:a="http://schemas.openxmlformats.org/drawingml/2006/main" noChangeAspect="1"/>
             </wp:cNvGraphicFramePr>
@@ -4244,7 +3961,7 @@
               <a:graphicData uri="http://schemas.openxmlformats.org/drawingml/2006/picture">
                 <pic:pic xmlns:pic="http://schemas.openxmlformats.org/drawingml/2006/picture">
                   <pic:nvPicPr>
-                    <pic:cNvPr id="0" name="Picture 27"/>
+                    <pic:cNvPr id="0" name="Picture 13"/>
                     <pic:cNvPicPr>
                       <a:picLocks noChangeAspect="1" noChangeArrowheads="1"/>
                     </pic:cNvPicPr>
@@ -4288,21 +4005,6 @@
     <w:p>
       <w:pPr>
         <w:pStyle w:val="42"/>
-        <w:jc w:val="left"/>
-      </w:pPr>
-    </w:p>
-    <w:p>
-      <w:pPr>
-        <w:pStyle w:val="42"/>
-        <w:jc w:val="left"/>
-        <w:rPr>
-          <w:rFonts w:hint="cs"/>
-        </w:rPr>
-      </w:pPr>
-    </w:p>
-    <w:p>
-      <w:pPr>
-        <w:pStyle w:val="42"/>
         <w:numPr>
           <w:ilvl w:val="2"/>
           <w:numId w:val="9"/>
@@ -4314,60 +4016,36 @@
           <w:rFonts w:hint="cs"/>
           <w:cs/>
         </w:rPr>
-        <w:lastRenderedPageBreak/>
-        <w:t>เพิ่มพนักงานขับรถ</w:t>
+        <w:t>ดูข้อมูลพนักงานขับรถ</w:t>
       </w:r>
     </w:p>
     <w:p>
       <w:pPr>
         <w:ind w:firstLine="720"/>
-      </w:pPr>
-      <w:r>
-        <w:rPr>
-          <w:rFonts w:hint="cs"/>
-          <w:cs/>
-        </w:rPr>
-        <w:t xml:space="preserve">เพิ่มพนักงานขับรถ เป็นการแสดงการทำงานของพนักงานบริษัทลานตู้ที่ทำกับระบบจัดการตู้คอนเทนเนอร์ โดยให้พนักงานบริษัทลานตู้เลือก </w:t>
-      </w:r>
-      <w:r>
-        <w:t>“</w:t>
-      </w:r>
-      <w:r>
-        <w:rPr>
-          <w:rFonts w:hint="cs"/>
-          <w:cs/>
-        </w:rPr>
-        <w:t>เพิ่มพนักงานขับรถ</w:t>
-      </w:r>
-      <w:r>
-        <w:t>”</w:t>
-      </w:r>
-      <w:r>
-        <w:rPr>
-          <w:rFonts w:hint="cs"/>
-          <w:cs/>
-        </w:rPr>
-        <w:t xml:space="preserve"> ระบบจะแสดงหน้าจอกรอกข้อมูลพนักงานขับรถ และให้พนักงานบริษัทลานตู้กรอกข้อมูลพนักงานขับรถ เมื่อพนักงานบริษัทลานตู้กรอกและตรวจสอบข้อมูลพนักงานขับรถเรียบร้อยแล้ว ทำการกด </w:t>
-      </w:r>
-      <w:r>
-        <w:t>“</w:t>
-      </w:r>
-      <w:r>
-        <w:rPr>
-          <w:rFonts w:hint="cs"/>
-          <w:cs/>
-        </w:rPr>
-        <w:t>บันทึก</w:t>
-      </w:r>
-      <w:r>
-        <w:t>”</w:t>
-      </w:r>
-      <w:r>
-        <w:rPr>
-          <w:rFonts w:hint="cs"/>
-          <w:cs/>
-        </w:rPr>
-        <w:t xml:space="preserve"> เพื่อให้ระบบบันทึกและเพิ่มข้อมูลพนักงานขับรถลงในระบบ โดยมีขั้นตอนการทำงาน ดังภาพที่ 4-</w:t>
+        <w:rPr>
+          <w:noProof/>
+        </w:rPr>
+      </w:pPr>
+      <w:r>
+        <w:rPr>
+          <w:rFonts w:hint="cs"/>
+          <w:cs/>
+        </w:rPr>
+        <w:t>ดูข้อมูลพนักงานขับรถ เป็นการแสดงการทำงานของพนักงานบริษัทลานตู้ที่ทำกับระบบจัดการตู้คอนเทนเนอร์ โดยให้พนักงานบริษัทลานตู้เลือกชื่อพนักงานขับรถที่ต้องการดู จากนั้นระบบจะเรียกข้อมูลจากไอดีของพนักงาน</w:t>
+      </w:r>
+      <w:r>
+        <w:rPr>
+          <w:rFonts w:hint="cs"/>
+          <w:cs/>
+        </w:rPr>
+        <w:t>คนนั้น</w:t>
+      </w:r>
+      <w:r>
+        <w:rPr>
+          <w:rFonts w:hint="cs"/>
+          <w:cs/>
+        </w:rPr>
+        <w:t>จากฐานข้อมูล และแสดงหน้าจอข้อมูลพนักงานขับรถที่เลือก โดยมีขั้นตอนการทำงาน ดังภาพที่ 4-</w:t>
       </w:r>
       <w:r>
         <w:t>XX</w:t>
@@ -4383,10 +4061,10 @@
           <w:noProof/>
         </w:rPr>
         <w:drawing>
-          <wp:inline distT="0" distB="0" distL="0" distR="0" wp14:anchorId="2C80E72A" wp14:editId="6B12959F">
-            <wp:extent cx="5267325" cy="3257550"/>
-            <wp:effectExtent l="0" t="0" r="9525" b="0"/>
-            <wp:docPr id="41" name="Picture 41"/>
+          <wp:inline distT="0" distB="0" distL="0" distR="0" wp14:anchorId="17CD9A3B" wp14:editId="65141A7E">
+            <wp:extent cx="5276850" cy="2876550"/>
+            <wp:effectExtent l="0" t="0" r="0" b="0"/>
+            <wp:docPr id="36" name="Picture 36"/>
             <wp:cNvGraphicFramePr>
               <a:graphicFrameLocks xmlns:a="http://schemas.openxmlformats.org/drawingml/2006/main" noChangeAspect="1"/>
             </wp:cNvGraphicFramePr>
@@ -4394,13 +4072,160 @@
               <a:graphicData uri="http://schemas.openxmlformats.org/drawingml/2006/picture">
                 <pic:pic xmlns:pic="http://schemas.openxmlformats.org/drawingml/2006/picture">
                   <pic:nvPicPr>
-                    <pic:cNvPr id="0" name="Picture 28"/>
+                    <pic:cNvPr id="0" name="Picture 14"/>
                     <pic:cNvPicPr>
                       <a:picLocks noChangeAspect="1" noChangeArrowheads="1"/>
                     </pic:cNvPicPr>
                   </pic:nvPicPr>
                   <pic:blipFill>
                     <a:blip r:embed="rId29">
+                      <a:extLst>
+                        <a:ext uri="{28A0092B-C50C-407E-A947-70E740481C1C}">
+                          <a14:useLocalDpi xmlns:a14="http://schemas.microsoft.com/office/drawing/2010/main" val="0"/>
+                        </a:ext>
+                      </a:extLst>
+                    </a:blip>
+                    <a:srcRect/>
+                    <a:stretch>
+                      <a:fillRect/>
+                    </a:stretch>
+                  </pic:blipFill>
+                  <pic:spPr bwMode="auto">
+                    <a:xfrm>
+                      <a:off x="0" y="0"/>
+                      <a:ext cx="5276850" cy="2876550"/>
+                    </a:xfrm>
+                    <a:prstGeom prst="rect">
+                      <a:avLst/>
+                    </a:prstGeom>
+                    <a:noFill/>
+                    <a:ln>
+                      <a:noFill/>
+                    </a:ln>
+                  </pic:spPr>
+                </pic:pic>
+              </a:graphicData>
+            </a:graphic>
+          </wp:inline>
+        </w:drawing>
+      </w:r>
+      <w:r>
+        <w:br/>
+      </w:r>
+    </w:p>
+    <w:p>
+      <w:pPr>
+        <w:pStyle w:val="42"/>
+        <w:jc w:val="left"/>
+      </w:pPr>
+    </w:p>
+    <w:p>
+      <w:pPr>
+        <w:pStyle w:val="42"/>
+        <w:jc w:val="left"/>
+      </w:pPr>
+    </w:p>
+    <w:p>
+      <w:pPr>
+        <w:pStyle w:val="42"/>
+        <w:numPr>
+          <w:ilvl w:val="2"/>
+          <w:numId w:val="9"/>
+        </w:numPr>
+        <w:jc w:val="left"/>
+      </w:pPr>
+      <w:r>
+        <w:rPr>
+          <w:rFonts w:hint="cs"/>
+          <w:cs/>
+        </w:rPr>
+        <w:lastRenderedPageBreak/>
+        <w:t>เพิ่มพนักงานขับรถ</w:t>
+      </w:r>
+    </w:p>
+    <w:p>
+      <w:pPr>
+        <w:ind w:firstLine="720"/>
+      </w:pPr>
+      <w:r>
+        <w:rPr>
+          <w:rFonts w:hint="cs"/>
+          <w:cs/>
+        </w:rPr>
+        <w:t xml:space="preserve">เพิ่มพนักงานขับรถ เป็นการแสดงการทำงานของพนักงานบริษัทลานตู้ที่ทำกับระบบจัดการตู้คอนเทนเนอร์ โดยให้พนักงานบริษัทลานตู้เลือก </w:t>
+      </w:r>
+      <w:r>
+        <w:t>“</w:t>
+      </w:r>
+      <w:r>
+        <w:rPr>
+          <w:rFonts w:hint="cs"/>
+          <w:cs/>
+        </w:rPr>
+        <w:t>เพิ่มพนักงานขับรถ</w:t>
+      </w:r>
+      <w:r>
+        <w:t>”</w:t>
+      </w:r>
+      <w:r>
+        <w:rPr>
+          <w:rFonts w:hint="cs"/>
+          <w:cs/>
+        </w:rPr>
+        <w:t xml:space="preserve"> ระบบจะแสดงหน้าจอกรอกข้อมูลพนักงานขับรถ และให้พนักงานบริษัทลานตู้กรอกข้อมูลพนักงานขับรถ เมื่อพนักงานบริษัทลานตู้กรอกและตรวจสอบข้อมูลพนักงานขับรถเรียบร้อยแล้ว ทำการกด </w:t>
+      </w:r>
+      <w:r>
+        <w:t>“</w:t>
+      </w:r>
+      <w:r>
+        <w:rPr>
+          <w:rFonts w:hint="cs"/>
+          <w:cs/>
+        </w:rPr>
+        <w:t>บันทึก</w:t>
+      </w:r>
+      <w:r>
+        <w:t>”</w:t>
+      </w:r>
+      <w:r>
+        <w:rPr>
+          <w:rFonts w:hint="cs"/>
+          <w:cs/>
+        </w:rPr>
+        <w:t xml:space="preserve"> เพื่อให้ระบบบันทึกและเพิ่มข้อมูลพนักงานขับรถลงในระบบ โดยมีขั้นตอนการทำงาน ดังภาพที่ 4-</w:t>
+      </w:r>
+      <w:r>
+        <w:t>XX</w:t>
+      </w:r>
+    </w:p>
+    <w:p>
+      <w:pPr>
+        <w:pStyle w:val="42"/>
+        <w:jc w:val="left"/>
+      </w:pPr>
+      <w:r>
+        <w:rPr>
+          <w:noProof/>
+        </w:rPr>
+        <w:drawing>
+          <wp:inline distT="0" distB="0" distL="0" distR="0" wp14:anchorId="5EAFFD26" wp14:editId="146619FB">
+            <wp:extent cx="5267325" cy="3257550"/>
+            <wp:effectExtent l="0" t="0" r="9525" b="0"/>
+            <wp:docPr id="38" name="Picture 38"/>
+            <wp:cNvGraphicFramePr>
+              <a:graphicFrameLocks xmlns:a="http://schemas.openxmlformats.org/drawingml/2006/main" noChangeAspect="1"/>
+            </wp:cNvGraphicFramePr>
+            <a:graphic xmlns:a="http://schemas.openxmlformats.org/drawingml/2006/main">
+              <a:graphicData uri="http://schemas.openxmlformats.org/drawingml/2006/picture">
+                <pic:pic xmlns:pic="http://schemas.openxmlformats.org/drawingml/2006/picture">
+                  <pic:nvPicPr>
+                    <pic:cNvPr id="0" name="Picture 15"/>
+                    <pic:cNvPicPr>
+                      <a:picLocks noChangeAspect="1" noChangeArrowheads="1"/>
+                    </pic:cNvPicPr>
+                  </pic:nvPicPr>
+                  <pic:blipFill>
+                    <a:blip r:embed="rId30">
                       <a:extLst>
                         <a:ext uri="{28A0092B-C50C-407E-A947-70E740481C1C}">
                           <a14:useLocalDpi xmlns:a14="http://schemas.microsoft.com/office/drawing/2010/main" val="0"/>
@@ -4455,9 +4280,6 @@
     <w:p>
       <w:pPr>
         <w:ind w:firstLine="720"/>
-        <w:rPr>
-          <w:rFonts w:hint="cs"/>
-        </w:rPr>
       </w:pPr>
       <w:r>
         <w:rPr>
@@ -4521,10 +4343,10 @@
         </w:rPr>
         <w:lastRenderedPageBreak/>
         <w:drawing>
-          <wp:inline distT="0" distB="0" distL="0" distR="0" wp14:anchorId="3D82F921" wp14:editId="6099AC95">
-            <wp:extent cx="5276850" cy="3543300"/>
-            <wp:effectExtent l="0" t="0" r="0" b="0"/>
-            <wp:docPr id="49" name="Picture 49"/>
+          <wp:inline distT="0" distB="0" distL="0" distR="0" wp14:anchorId="15C62BCC" wp14:editId="64C61685">
+            <wp:extent cx="5276850" cy="3552825"/>
+            <wp:effectExtent l="0" t="0" r="0" b="9525"/>
+            <wp:docPr id="39" name="Picture 39"/>
             <wp:cNvGraphicFramePr>
               <a:graphicFrameLocks xmlns:a="http://schemas.openxmlformats.org/drawingml/2006/main" noChangeAspect="1"/>
             </wp:cNvGraphicFramePr>
@@ -4532,255 +4354,7 @@
               <a:graphicData uri="http://schemas.openxmlformats.org/drawingml/2006/picture">
                 <pic:pic xmlns:pic="http://schemas.openxmlformats.org/drawingml/2006/picture">
                   <pic:nvPicPr>
-                    <pic:cNvPr id="0" name="Picture 31"/>
-                    <pic:cNvPicPr>
-                      <a:picLocks noChangeAspect="1" noChangeArrowheads="1"/>
-                    </pic:cNvPicPr>
-                  </pic:nvPicPr>
-                  <pic:blipFill>
-                    <a:blip r:embed="rId30">
-                      <a:extLst>
-                        <a:ext uri="{28A0092B-C50C-407E-A947-70E740481C1C}">
-                          <a14:useLocalDpi xmlns:a14="http://schemas.microsoft.com/office/drawing/2010/main" val="0"/>
-                        </a:ext>
-                      </a:extLst>
-                    </a:blip>
-                    <a:srcRect/>
-                    <a:stretch>
-                      <a:fillRect/>
-                    </a:stretch>
-                  </pic:blipFill>
-                  <pic:spPr bwMode="auto">
-                    <a:xfrm>
-                      <a:off x="0" y="0"/>
-                      <a:ext cx="5276850" cy="3543300"/>
-                    </a:xfrm>
-                    <a:prstGeom prst="rect">
-                      <a:avLst/>
-                    </a:prstGeom>
-                    <a:noFill/>
-                    <a:ln>
-                      <a:noFill/>
-                    </a:ln>
-                  </pic:spPr>
-                </pic:pic>
-              </a:graphicData>
-            </a:graphic>
-          </wp:inline>
-        </w:drawing>
-      </w:r>
-      <w:r>
-        <w:br/>
-      </w:r>
-    </w:p>
-    <w:p>
-      <w:pPr>
-        <w:pStyle w:val="42"/>
-        <w:jc w:val="left"/>
-        <w:rPr>
-          <w:rFonts w:hint="cs"/>
-        </w:rPr>
-      </w:pPr>
-    </w:p>
-    <w:p>
-      <w:pPr>
-        <w:pStyle w:val="42"/>
-        <w:numPr>
-          <w:ilvl w:val="2"/>
-          <w:numId w:val="9"/>
-        </w:numPr>
-        <w:jc w:val="left"/>
-      </w:pPr>
-      <w:r>
-        <w:rPr>
-          <w:rFonts w:hint="cs"/>
-          <w:cs/>
-        </w:rPr>
-        <w:t>ลบพนักงานขับรถ</w:t>
-      </w:r>
-    </w:p>
-    <w:p>
-      <w:pPr>
-        <w:pStyle w:val="42"/>
-        <w:ind w:firstLine="720"/>
-        <w:rPr>
-          <w:b w:val="0"/>
-          <w:bCs w:val="0"/>
-        </w:rPr>
-      </w:pPr>
-      <w:r>
-        <w:rPr>
-          <w:rFonts w:hint="cs"/>
-          <w:b w:val="0"/>
-          <w:bCs w:val="0"/>
-          <w:cs/>
-        </w:rPr>
-        <w:t>ลบ</w:t>
-      </w:r>
-      <w:r>
-        <w:rPr>
-          <w:rFonts w:hint="cs"/>
-          <w:b w:val="0"/>
-          <w:bCs w:val="0"/>
-          <w:cs/>
-        </w:rPr>
-        <w:t>พนักงานขับรถ</w:t>
-      </w:r>
-      <w:r>
-        <w:rPr>
-          <w:rFonts w:hint="cs"/>
-          <w:b w:val="0"/>
-          <w:bCs w:val="0"/>
-          <w:cs/>
-        </w:rPr>
-        <w:t xml:space="preserve"> </w:t>
-      </w:r>
-      <w:r>
-        <w:rPr>
-          <w:rFonts w:hint="cs"/>
-          <w:b w:val="0"/>
-          <w:bCs w:val="0"/>
-          <w:cs/>
-        </w:rPr>
-        <w:t xml:space="preserve">เป็นการแสดงการทำงานของพนักงานบริษัทลานตู้ที่ทำกับระบบจัดการตู้คอนเทนเนอร์ โดยให้พนักงานบริษัทลานตู้กดปุ่ม </w:t>
-      </w:r>
-      <w:r>
-        <w:rPr>
-          <w:b w:val="0"/>
-          <w:bCs w:val="0"/>
-        </w:rPr>
-        <w:t>“</w:t>
-      </w:r>
-      <w:r>
-        <w:rPr>
-          <w:rFonts w:hint="cs"/>
-          <w:b w:val="0"/>
-          <w:bCs w:val="0"/>
-          <w:cs/>
-        </w:rPr>
-        <w:t>ลบ</w:t>
-      </w:r>
-      <w:r>
-        <w:rPr>
-          <w:b w:val="0"/>
-          <w:bCs w:val="0"/>
-        </w:rPr>
-        <w:t>”</w:t>
-      </w:r>
-      <w:r>
-        <w:rPr>
-          <w:rFonts w:hint="cs"/>
-          <w:b w:val="0"/>
-          <w:bCs w:val="0"/>
-          <w:cs/>
-        </w:rPr>
-        <w:t xml:space="preserve"> ที่แถวในตารางของ</w:t>
-      </w:r>
-      <w:r>
-        <w:rPr>
-          <w:rFonts w:hint="cs"/>
-          <w:b w:val="0"/>
-          <w:bCs w:val="0"/>
-          <w:cs/>
-        </w:rPr>
-        <w:t>พนักงานขับรถ</w:t>
-      </w:r>
-      <w:r>
-        <w:rPr>
-          <w:rFonts w:hint="cs"/>
-          <w:b w:val="0"/>
-          <w:bCs w:val="0"/>
-          <w:cs/>
-        </w:rPr>
-        <w:t xml:space="preserve"> </w:t>
-      </w:r>
-      <w:r>
-        <w:rPr>
-          <w:rFonts w:hint="cs"/>
-          <w:b w:val="0"/>
-          <w:bCs w:val="0"/>
-          <w:cs/>
-        </w:rPr>
-        <w:t xml:space="preserve">ที่ต้องการลบ </w:t>
-      </w:r>
-      <w:r>
-        <w:rPr>
-          <w:rFonts w:hint="cs"/>
-          <w:b w:val="0"/>
-          <w:bCs w:val="0"/>
-          <w:cs/>
-        </w:rPr>
-        <w:t>จากนั้นระบบจะ</w:t>
-      </w:r>
-      <w:r>
-        <w:rPr>
-          <w:rFonts w:hint="cs"/>
-          <w:b w:val="0"/>
-          <w:bCs w:val="0"/>
-          <w:cs/>
-        </w:rPr>
-        <w:t>ลบ</w:t>
-      </w:r>
-      <w:r>
-        <w:rPr>
-          <w:rFonts w:hint="cs"/>
-          <w:b w:val="0"/>
-          <w:bCs w:val="0"/>
-          <w:cs/>
-        </w:rPr>
-        <w:t>ข้อมูล</w:t>
-      </w:r>
-      <w:r>
-        <w:rPr>
-          <w:rFonts w:hint="cs"/>
-          <w:b w:val="0"/>
-          <w:bCs w:val="0"/>
-          <w:cs/>
-        </w:rPr>
-        <w:t>พนักงานขับรถ</w:t>
-      </w:r>
-      <w:r>
-        <w:rPr>
-          <w:rFonts w:hint="cs"/>
-          <w:b w:val="0"/>
-          <w:bCs w:val="0"/>
-          <w:cs/>
-        </w:rPr>
-        <w:t xml:space="preserve"> โดยมีขั้นตอนการทำงาน ดังภาพที่ 4-</w:t>
-      </w:r>
-      <w:r>
-        <w:rPr>
-          <w:b w:val="0"/>
-          <w:bCs w:val="0"/>
-        </w:rPr>
-        <w:t>XX</w:t>
-      </w:r>
-    </w:p>
-    <w:p>
-      <w:pPr>
-        <w:pStyle w:val="42"/>
-        <w:jc w:val="left"/>
-      </w:pPr>
-      <w:r>
-        <w:br/>
-      </w:r>
-      <w:r>
-        <w:rPr>
-          <w:noProof/>
-        </w:rPr>
-        <w:drawing>
-          <wp:inline distT="0" distB="0" distL="0" distR="0" wp14:anchorId="11E56426" wp14:editId="0D6AC9E2">
-            <wp:extent cx="4410075" cy="2019300"/>
-            <wp:effectExtent l="0" t="0" r="9525" b="0"/>
-            <wp:docPr id="55" name="Picture 55"/>
-            <wp:cNvGraphicFramePr>
-              <a:graphicFrameLocks xmlns:a="http://schemas.openxmlformats.org/drawingml/2006/main" noChangeAspect="1"/>
-            </wp:cNvGraphicFramePr>
-            <a:graphic xmlns:a="http://schemas.openxmlformats.org/drawingml/2006/main">
-              <a:graphicData uri="http://schemas.openxmlformats.org/drawingml/2006/picture">
-                <pic:pic xmlns:pic="http://schemas.openxmlformats.org/drawingml/2006/picture">
-                  <pic:nvPicPr>
-                    <pic:cNvPr id="0" name="Picture 32"/>
+                    <pic:cNvPr id="0" name="Picture 16"/>
                     <pic:cNvPicPr>
                       <a:picLocks noChangeAspect="1" noChangeArrowheads="1"/>
                     </pic:cNvPicPr>
@@ -4801,7 +4375,7 @@
                   <pic:spPr bwMode="auto">
                     <a:xfrm>
                       <a:off x="0" y="0"/>
-                      <a:ext cx="4410075" cy="2019300"/>
+                      <a:ext cx="5276850" cy="3552825"/>
                     </a:xfrm>
                     <a:prstGeom prst="rect">
                       <a:avLst/>
@@ -4817,12 +4391,251 @@
           </wp:inline>
         </w:drawing>
       </w:r>
-    </w:p>
-    <w:p>
-      <w:pPr>
-        <w:ind w:firstLine="540"/>
-        <w:jc w:val="thaiDistribute"/>
-      </w:pPr>
+      <w:r>
+        <w:br/>
+      </w:r>
+    </w:p>
+    <w:p>
+      <w:pPr>
+        <w:pStyle w:val="42"/>
+        <w:jc w:val="left"/>
+      </w:pPr>
+    </w:p>
+    <w:p>
+      <w:pPr>
+        <w:pStyle w:val="42"/>
+        <w:numPr>
+          <w:ilvl w:val="2"/>
+          <w:numId w:val="9"/>
+        </w:numPr>
+        <w:jc w:val="left"/>
+      </w:pPr>
+      <w:r>
+        <w:rPr>
+          <w:rFonts w:hint="cs"/>
+          <w:cs/>
+        </w:rPr>
+        <w:t>ลบพนักงานขับรถ</w:t>
+      </w:r>
+    </w:p>
+    <w:p>
+      <w:pPr>
+        <w:pStyle w:val="42"/>
+        <w:ind w:firstLine="720"/>
+        <w:rPr>
+          <w:b w:val="0"/>
+          <w:bCs w:val="0"/>
+        </w:rPr>
+      </w:pPr>
+      <w:r>
+        <w:rPr>
+          <w:rFonts w:hint="cs"/>
+          <w:b w:val="0"/>
+          <w:bCs w:val="0"/>
+          <w:cs/>
+        </w:rPr>
+        <w:t>ลบ</w:t>
+      </w:r>
+      <w:r>
+        <w:rPr>
+          <w:rFonts w:hint="cs"/>
+          <w:b w:val="0"/>
+          <w:bCs w:val="0"/>
+          <w:cs/>
+        </w:rPr>
+        <w:t>พนักงานขับรถ</w:t>
+      </w:r>
+      <w:r>
+        <w:rPr>
+          <w:rFonts w:hint="cs"/>
+          <w:b w:val="0"/>
+          <w:bCs w:val="0"/>
+          <w:cs/>
+        </w:rPr>
+        <w:t xml:space="preserve"> </w:t>
+      </w:r>
+      <w:r>
+        <w:rPr>
+          <w:rFonts w:hint="cs"/>
+          <w:b w:val="0"/>
+          <w:bCs w:val="0"/>
+          <w:cs/>
+        </w:rPr>
+        <w:t xml:space="preserve">เป็นการแสดงการทำงานของพนักงานบริษัทลานตู้ที่ทำกับระบบจัดการตู้คอนเทนเนอร์ โดยให้พนักงานบริษัทลานตู้กดปุ่ม </w:t>
+      </w:r>
+      <w:r>
+        <w:rPr>
+          <w:b w:val="0"/>
+          <w:bCs w:val="0"/>
+        </w:rPr>
+        <w:t>“</w:t>
+      </w:r>
+      <w:r>
+        <w:rPr>
+          <w:rFonts w:hint="cs"/>
+          <w:b w:val="0"/>
+          <w:bCs w:val="0"/>
+          <w:cs/>
+        </w:rPr>
+        <w:t>ลบ</w:t>
+      </w:r>
+      <w:r>
+        <w:rPr>
+          <w:b w:val="0"/>
+          <w:bCs w:val="0"/>
+        </w:rPr>
+        <w:t>”</w:t>
+      </w:r>
+      <w:r>
+        <w:rPr>
+          <w:rFonts w:hint="cs"/>
+          <w:b w:val="0"/>
+          <w:bCs w:val="0"/>
+          <w:cs/>
+        </w:rPr>
+        <w:t xml:space="preserve"> ที่แถวในตารางของ</w:t>
+      </w:r>
+      <w:r>
+        <w:rPr>
+          <w:rFonts w:hint="cs"/>
+          <w:b w:val="0"/>
+          <w:bCs w:val="0"/>
+          <w:cs/>
+        </w:rPr>
+        <w:t>พนักงานขับรถ</w:t>
+      </w:r>
+      <w:r>
+        <w:rPr>
+          <w:rFonts w:hint="cs"/>
+          <w:b w:val="0"/>
+          <w:bCs w:val="0"/>
+          <w:cs/>
+        </w:rPr>
+        <w:t xml:space="preserve"> </w:t>
+      </w:r>
+      <w:r>
+        <w:rPr>
+          <w:rFonts w:hint="cs"/>
+          <w:b w:val="0"/>
+          <w:bCs w:val="0"/>
+          <w:cs/>
+        </w:rPr>
+        <w:t xml:space="preserve">ที่ต้องการลบ </w:t>
+      </w:r>
+      <w:r>
+        <w:rPr>
+          <w:rFonts w:hint="cs"/>
+          <w:b w:val="0"/>
+          <w:bCs w:val="0"/>
+          <w:cs/>
+        </w:rPr>
+        <w:t>จากนั้นระบบจะ</w:t>
+      </w:r>
+      <w:r>
+        <w:rPr>
+          <w:rFonts w:hint="cs"/>
+          <w:b w:val="0"/>
+          <w:bCs w:val="0"/>
+          <w:cs/>
+        </w:rPr>
+        <w:t>ลบ</w:t>
+      </w:r>
+      <w:r>
+        <w:rPr>
+          <w:rFonts w:hint="cs"/>
+          <w:b w:val="0"/>
+          <w:bCs w:val="0"/>
+          <w:cs/>
+        </w:rPr>
+        <w:t>ข้อมูล</w:t>
+      </w:r>
+      <w:r>
+        <w:rPr>
+          <w:rFonts w:hint="cs"/>
+          <w:b w:val="0"/>
+          <w:bCs w:val="0"/>
+          <w:cs/>
+        </w:rPr>
+        <w:t>พนักงานขับรถ</w:t>
+      </w:r>
+      <w:r>
+        <w:rPr>
+          <w:rFonts w:hint="cs"/>
+          <w:b w:val="0"/>
+          <w:bCs w:val="0"/>
+          <w:cs/>
+        </w:rPr>
+        <w:t xml:space="preserve"> โดยมีขั้นตอนการทำงาน ดังภาพที่ 4-</w:t>
+      </w:r>
+      <w:r>
+        <w:rPr>
+          <w:b w:val="0"/>
+          <w:bCs w:val="0"/>
+        </w:rPr>
+        <w:t>XX</w:t>
+      </w:r>
+    </w:p>
+    <w:p>
+      <w:pPr>
+        <w:pStyle w:val="42"/>
+        <w:jc w:val="left"/>
+      </w:pPr>
+      <w:r>
+        <w:br/>
+      </w:r>
+      <w:r>
+        <w:rPr>
+          <w:noProof/>
+        </w:rPr>
+        <w:drawing>
+          <wp:inline distT="0" distB="0" distL="0" distR="0" wp14:anchorId="6179985E" wp14:editId="63686BE4">
+            <wp:extent cx="4419600" cy="2028825"/>
+            <wp:effectExtent l="0" t="0" r="0" b="9525"/>
+            <wp:docPr id="40" name="Picture 40"/>
+            <wp:cNvGraphicFramePr>
+              <a:graphicFrameLocks xmlns:a="http://schemas.openxmlformats.org/drawingml/2006/main" noChangeAspect="1"/>
+            </wp:cNvGraphicFramePr>
+            <a:graphic xmlns:a="http://schemas.openxmlformats.org/drawingml/2006/main">
+              <a:graphicData uri="http://schemas.openxmlformats.org/drawingml/2006/picture">
+                <pic:pic xmlns:pic="http://schemas.openxmlformats.org/drawingml/2006/picture">
+                  <pic:nvPicPr>
+                    <pic:cNvPr id="0" name="Picture 17"/>
+                    <pic:cNvPicPr>
+                      <a:picLocks noChangeAspect="1" noChangeArrowheads="1"/>
+                    </pic:cNvPicPr>
+                  </pic:nvPicPr>
+                  <pic:blipFill>
+                    <a:blip r:embed="rId32">
+                      <a:extLst>
+                        <a:ext uri="{28A0092B-C50C-407E-A947-70E740481C1C}">
+                          <a14:useLocalDpi xmlns:a14="http://schemas.microsoft.com/office/drawing/2010/main" val="0"/>
+                        </a:ext>
+                      </a:extLst>
+                    </a:blip>
+                    <a:srcRect/>
+                    <a:stretch>
+                      <a:fillRect/>
+                    </a:stretch>
+                  </pic:blipFill>
+                  <pic:spPr bwMode="auto">
+                    <a:xfrm>
+                      <a:off x="0" y="0"/>
+                      <a:ext cx="4419600" cy="2028825"/>
+                    </a:xfrm>
+                    <a:prstGeom prst="rect">
+                      <a:avLst/>
+                    </a:prstGeom>
+                    <a:noFill/>
+                    <a:ln>
+                      <a:noFill/>
+                    </a:ln>
+                  </pic:spPr>
+                </pic:pic>
+              </a:graphicData>
+            </a:graphic>
+          </wp:inline>
+        </w:drawing>
+      </w:r>
     </w:p>
     <w:sectPr>
       <w:pgSz w:w="11906" w:h="16838"/>
@@ -6103,6 +5916,7 @@
   <w:style w:type="character" w:default="1" w:styleId="DefaultParagraphFont">
     <w:name w:val="Default Paragraph Font"/>
     <w:uiPriority w:val="1"/>
+    <w:semiHidden/>
     <w:unhideWhenUsed/>
   </w:style>
   <w:style w:type="table" w:default="1" w:styleId="TableNormal">

</xml_diff>